<commit_message>
Added Screenshots and stuffs.
</commit_message>
<xml_diff>
--- a/Dokumentasjon.docx
+++ b/Dokumentasjon.docx
@@ -417,7 +417,25 @@
                     <w:b/>
                     <w:color w:val="262626"/>
                   </w:rPr>
-                  <w:t>PG2200 «XNA spillprogrammering»</w:t>
+                  <w:t xml:space="preserve">PG2200 «XNA </w:t>
+                </w:r>
+                <w:proofErr w:type="spellStart"/>
+                <w:r>
+                  <w:rPr>
+                    <w:rFonts w:ascii="Arial" w:hAnsi="Arial"/>
+                    <w:b/>
+                    <w:color w:val="262626"/>
+                  </w:rPr>
+                  <w:t>spillprogrammering</w:t>
+                </w:r>
+                <w:proofErr w:type="spellEnd"/>
+                <w:r>
+                  <w:rPr>
+                    <w:rFonts w:ascii="Arial" w:hAnsi="Arial"/>
+                    <w:b/>
+                    <w:color w:val="262626"/>
+                  </w:rPr>
+                  <w:t>»</w:t>
                 </w:r>
               </w:p>
             </w:sdtContent>
@@ -489,6 +507,7 @@
                     <w:lang w:val="en-US"/>
                   </w:rPr>
                 </w:pPr>
+                <w:proofErr w:type="spellStart"/>
                 <w:r>
                   <w:rPr>
                     <w:rFonts w:ascii="Arial" w:hAnsi="Arial"/>
@@ -498,6 +517,7 @@
                   </w:rPr>
                   <w:t>ChilledTreat</w:t>
                 </w:r>
+                <w:proofErr w:type="spellEnd"/>
               </w:p>
             </w:tc>
           </w:sdtContent>
@@ -602,8 +622,18 @@
                 <w:b/>
                 <w:color w:val="262626"/>
               </w:rPr>
-              <w:t>Stig-Rune Skansgård</w:t>
-            </w:r>
+              <w:t xml:space="preserve">Stig-Rune </w:t>
+            </w:r>
+            <w:proofErr w:type="spellStart"/>
+            <w:r>
+              <w:rPr>
+                <w:rFonts w:ascii="Arial" w:hAnsi="Arial"/>
+                <w:b/>
+                <w:color w:val="262626"/>
+              </w:rPr>
+              <w:t>Skansgård</w:t>
+            </w:r>
+            <w:proofErr w:type="spellEnd"/>
           </w:p>
         </w:tc>
       </w:tr>
@@ -1233,8 +1263,18 @@
                 <w:b/>
                 <w:color w:val="262626"/>
               </w:rPr>
-              <w:t>Simen Bekkhus</w:t>
-            </w:r>
+              <w:t xml:space="preserve">Simen </w:t>
+            </w:r>
+            <w:proofErr w:type="spellStart"/>
+            <w:r>
+              <w:rPr>
+                <w:rFonts w:ascii="Arial" w:hAnsi="Arial"/>
+                <w:b/>
+                <w:color w:val="262626"/>
+              </w:rPr>
+              <w:t>Bekkhus</w:t>
+            </w:r>
+            <w:proofErr w:type="spellEnd"/>
           </w:p>
         </w:tc>
         <w:tc>
@@ -1437,13 +1477,23 @@
               </w:rPr>
               <w:t xml:space="preserve">Studentens signatur er også en bekreftelse av at hun/han har gjort seg kjent med, og fulgt, </w:t>
             </w:r>
+            <w:proofErr w:type="spellStart"/>
             <w:r>
               <w:rPr>
                 <w:rFonts w:ascii="Arial" w:hAnsi="Arial"/>
                 <w:b/>
                 <w:color w:val="262626"/>
               </w:rPr>
-              <w:t>NITHs retningslinjer for intellektuell redelighet (tilgjengelig på intranett).</w:t>
+              <w:t>NITHs</w:t>
+            </w:r>
+            <w:proofErr w:type="spellEnd"/>
+            <w:r>
+              <w:rPr>
+                <w:rFonts w:ascii="Arial" w:hAnsi="Arial"/>
+                <w:b/>
+                <w:color w:val="262626"/>
+              </w:rPr>
+              <w:t xml:space="preserve"> retningslinjer for intellektuell redelighet (tilgjengelig på intranett).</w:t>
             </w:r>
           </w:p>
         </w:tc>
@@ -1461,7 +1511,7 @@
         </w:rPr>
       </w:pPr>
     </w:p>
-    <w:bookmarkStart w:id="0" w:name="_Toc324621102" w:displacedByCustomXml="next"/>
+    <w:bookmarkStart w:id="0" w:name="_Toc324700973" w:displacedByCustomXml="next"/>
     <w:sdt>
       <w:sdtPr>
         <w:rPr>
@@ -1516,7 +1566,7 @@
           <w:r>
             <w:fldChar w:fldCharType="separate"/>
           </w:r>
-          <w:hyperlink w:anchor="_Toc324621102" w:history="1">
+          <w:hyperlink w:anchor="_Toc324700973" w:history="1">
             <w:r>
               <w:rPr>
                 <w:rStyle w:val="Hyperkobling"/>
@@ -1543,7 +1593,7 @@
                 <w:noProof/>
                 <w:webHidden/>
               </w:rPr>
-              <w:instrText xml:space="preserve"> PAGEREF _Toc324621102 \h </w:instrText>
+              <w:instrText xml:space="preserve"> PAGEREF _Toc324700973 \h </w:instrText>
             </w:r>
             <w:r>
               <w:rPr>
@@ -1585,7 +1635,7 @@
               <w:lang w:val="en-US"/>
             </w:rPr>
           </w:pPr>
-          <w:hyperlink w:anchor="_Toc324621103" w:history="1">
+          <w:hyperlink w:anchor="_Toc324700974" w:history="1">
             <w:r>
               <w:rPr>
                 <w:rStyle w:val="Hyperkobling"/>
@@ -1612,7 +1662,7 @@
                 <w:noProof/>
                 <w:webHidden/>
               </w:rPr>
-              <w:instrText xml:space="preserve"> PAGEREF _Toc324621103 \h </w:instrText>
+              <w:instrText xml:space="preserve"> PAGEREF _Toc324700974 \h </w:instrText>
             </w:r>
             <w:r>
               <w:rPr>
@@ -1654,7 +1704,7 @@
               <w:lang w:val="en-US"/>
             </w:rPr>
           </w:pPr>
-          <w:hyperlink w:anchor="_Toc324621104" w:history="1">
+          <w:hyperlink w:anchor="_Toc324700975" w:history="1">
             <w:r>
               <w:rPr>
                 <w:rStyle w:val="Hyperkobling"/>
@@ -1681,7 +1731,7 @@
                 <w:noProof/>
                 <w:webHidden/>
               </w:rPr>
-              <w:instrText xml:space="preserve"> PAGEREF _Toc324621104 \h </w:instrText>
+              <w:instrText xml:space="preserve"> PAGEREF _Toc324700975 \h </w:instrText>
             </w:r>
             <w:r>
               <w:rPr>
@@ -1726,7 +1776,7 @@
               <w:lang w:val="en-US"/>
             </w:rPr>
           </w:pPr>
-          <w:hyperlink w:anchor="_Toc324621105" w:history="1">
+          <w:hyperlink w:anchor="_Toc324700976" w:history="1">
             <w:r>
               <w:rPr>
                 <w:rStyle w:val="Hyperkobling"/>
@@ -1753,7 +1803,7 @@
                 <w:noProof/>
                 <w:webHidden/>
               </w:rPr>
-              <w:instrText xml:space="preserve"> PAGEREF _Toc324621105 \h </w:instrText>
+              <w:instrText xml:space="preserve"> PAGEREF _Toc324700976 \h </w:instrText>
             </w:r>
             <w:r>
               <w:rPr>
@@ -1798,7 +1848,7 @@
               <w:lang w:val="en-US"/>
             </w:rPr>
           </w:pPr>
-          <w:hyperlink w:anchor="_Toc324621106" w:history="1">
+          <w:hyperlink w:anchor="_Toc324700977" w:history="1">
             <w:r>
               <w:rPr>
                 <w:rStyle w:val="Hyperkobling"/>
@@ -1825,7 +1875,7 @@
                 <w:noProof/>
                 <w:webHidden/>
               </w:rPr>
-              <w:instrText xml:space="preserve"> PAGEREF _Toc324621106 \h </w:instrText>
+              <w:instrText xml:space="preserve"> PAGEREF _Toc324700977 \h </w:instrText>
             </w:r>
             <w:r>
               <w:rPr>
@@ -1870,7 +1920,7 @@
               <w:lang w:val="en-US"/>
             </w:rPr>
           </w:pPr>
-          <w:hyperlink w:anchor="_Toc324621107" w:history="1">
+          <w:hyperlink w:anchor="_Toc324700978" w:history="1">
             <w:r>
               <w:rPr>
                 <w:rStyle w:val="Hyperkobling"/>
@@ -1897,7 +1947,7 @@
                 <w:noProof/>
                 <w:webHidden/>
               </w:rPr>
-              <w:instrText xml:space="preserve"> PAGEREF _Toc324621107 \h </w:instrText>
+              <w:instrText xml:space="preserve"> PAGEREF _Toc324700978 \h </w:instrText>
             </w:r>
             <w:r>
               <w:rPr>
@@ -1942,7 +1992,7 @@
               <w:lang w:val="en-US"/>
             </w:rPr>
           </w:pPr>
-          <w:hyperlink w:anchor="_Toc324621108" w:history="1">
+          <w:hyperlink w:anchor="_Toc324700979" w:history="1">
             <w:r>
               <w:rPr>
                 <w:rStyle w:val="Hyperkobling"/>
@@ -1969,7 +2019,7 @@
                 <w:noProof/>
                 <w:webHidden/>
               </w:rPr>
-              <w:instrText xml:space="preserve"> PAGEREF _Toc324621108 \h </w:instrText>
+              <w:instrText xml:space="preserve"> PAGEREF _Toc324700979 \h </w:instrText>
             </w:r>
             <w:r>
               <w:rPr>
@@ -2014,7 +2064,7 @@
               <w:lang w:val="en-US"/>
             </w:rPr>
           </w:pPr>
-          <w:hyperlink w:anchor="_Toc324621109" w:history="1">
+          <w:hyperlink w:anchor="_Toc324700980" w:history="1">
             <w:r>
               <w:rPr>
                 <w:rStyle w:val="Hyperkobling"/>
@@ -2041,7 +2091,7 @@
                 <w:noProof/>
                 <w:webHidden/>
               </w:rPr>
-              <w:instrText xml:space="preserve"> PAGEREF _Toc324621109 \h </w:instrText>
+              <w:instrText xml:space="preserve"> PAGEREF _Toc324700980 \h </w:instrText>
             </w:r>
             <w:r>
               <w:rPr>
@@ -2086,13 +2136,22 @@
               <w:lang w:val="en-US"/>
             </w:rPr>
           </w:pPr>
-          <w:hyperlink w:anchor="_Toc324621110" w:history="1">
+          <w:hyperlink w:anchor="_Toc324700981" w:history="1">
             <w:r>
               <w:rPr>
                 <w:rStyle w:val="Hyperkobling"/>
                 <w:noProof/>
               </w:rPr>
-              <w:t>2.2 Tenkt kodestruktur og ansvarsfordeling</w:t>
+              <w:t>2.2 Tenkt kodestruktur og a</w:t>
+            </w:r>
+            <w:bookmarkStart w:id="1" w:name="_GoBack"/>
+            <w:bookmarkEnd w:id="1"/>
+            <w:r>
+              <w:rPr>
+                <w:rStyle w:val="Hyperkobling"/>
+                <w:noProof/>
+              </w:rPr>
+              <w:t>nsvarsfordeling</w:t>
             </w:r>
             <w:r>
               <w:rPr>
@@ -2113,7 +2172,7 @@
                 <w:noProof/>
                 <w:webHidden/>
               </w:rPr>
-              <w:instrText xml:space="preserve"> PAGEREF _Toc324621110 \h </w:instrText>
+              <w:instrText xml:space="preserve"> PAGEREF _Toc324700981 \h </w:instrText>
             </w:r>
             <w:r>
               <w:rPr>
@@ -2158,7 +2217,7 @@
               <w:lang w:val="en-US"/>
             </w:rPr>
           </w:pPr>
-          <w:hyperlink w:anchor="_Toc324621111" w:history="1">
+          <w:hyperlink w:anchor="_Toc324700982" w:history="1">
             <w:r>
               <w:rPr>
                 <w:rStyle w:val="Hyperkobling"/>
@@ -2185,7 +2244,7 @@
                 <w:noProof/>
                 <w:webHidden/>
               </w:rPr>
-              <w:instrText xml:space="preserve"> PAGEREF _Toc324621111 \h </w:instrText>
+              <w:instrText xml:space="preserve"> PAGEREF _Toc324700982 \h </w:instrText>
             </w:r>
             <w:r>
               <w:rPr>
@@ -2205,7 +2264,151 @@
                 <w:noProof/>
                 <w:webHidden/>
               </w:rPr>
-              <w:t>5</w:t>
+              <w:t>6</w:t>
+            </w:r>
+            <w:r>
+              <w:rPr>
+                <w:noProof/>
+                <w:webHidden/>
+              </w:rPr>
+              <w:fldChar w:fldCharType="end"/>
+            </w:r>
+          </w:hyperlink>
+        </w:p>
+        <w:p>
+          <w:pPr>
+            <w:pStyle w:val="INNH3"/>
+            <w:tabs>
+              <w:tab w:val="right" w:leader="dot" w:pos="8680"/>
+            </w:tabs>
+            <w:rPr>
+              <w:rFonts w:asciiTheme="minorHAnsi" w:eastAsiaTheme="minorEastAsia" w:hAnsiTheme="minorHAnsi" w:cstheme="minorBidi"/>
+              <w:noProof/>
+              <w:sz w:val="22"/>
+              <w:szCs w:val="22"/>
+              <w:lang w:val="en-US"/>
+            </w:rPr>
+          </w:pPr>
+          <w:hyperlink w:anchor="_Toc324700983" w:history="1">
+            <w:r>
+              <w:rPr>
+                <w:rStyle w:val="Hyperkobling"/>
+                <w:noProof/>
+              </w:rPr>
+              <w:t>2.3.0 Oppsummering</w:t>
+            </w:r>
+            <w:r>
+              <w:rPr>
+                <w:noProof/>
+                <w:webHidden/>
+              </w:rPr>
+              <w:tab/>
+            </w:r>
+            <w:r>
+              <w:rPr>
+                <w:noProof/>
+                <w:webHidden/>
+              </w:rPr>
+              <w:fldChar w:fldCharType="begin"/>
+            </w:r>
+            <w:r>
+              <w:rPr>
+                <w:noProof/>
+                <w:webHidden/>
+              </w:rPr>
+              <w:instrText xml:space="preserve"> PAGEREF _Toc324700983 \h </w:instrText>
+            </w:r>
+            <w:r>
+              <w:rPr>
+                <w:noProof/>
+                <w:webHidden/>
+              </w:rPr>
+            </w:r>
+            <w:r>
+              <w:rPr>
+                <w:noProof/>
+                <w:webHidden/>
+              </w:rPr>
+              <w:fldChar w:fldCharType="separate"/>
+            </w:r>
+            <w:r>
+              <w:rPr>
+                <w:noProof/>
+                <w:webHidden/>
+              </w:rPr>
+              <w:t>6</w:t>
+            </w:r>
+            <w:r>
+              <w:rPr>
+                <w:noProof/>
+                <w:webHidden/>
+              </w:rPr>
+              <w:fldChar w:fldCharType="end"/>
+            </w:r>
+          </w:hyperlink>
+        </w:p>
+        <w:p>
+          <w:pPr>
+            <w:pStyle w:val="INNH3"/>
+            <w:tabs>
+              <w:tab w:val="right" w:leader="dot" w:pos="8680"/>
+            </w:tabs>
+            <w:rPr>
+              <w:rFonts w:asciiTheme="minorHAnsi" w:eastAsiaTheme="minorEastAsia" w:hAnsiTheme="minorHAnsi" w:cstheme="minorBidi"/>
+              <w:noProof/>
+              <w:sz w:val="22"/>
+              <w:szCs w:val="22"/>
+              <w:lang w:val="en-US"/>
+            </w:rPr>
+          </w:pPr>
+          <w:hyperlink w:anchor="_Toc324700984" w:history="1">
+            <w:r>
+              <w:rPr>
+                <w:rStyle w:val="Hyperkobling"/>
+                <w:noProof/>
+              </w:rPr>
+              <w:t>2.3.1 Skjermbilder</w:t>
+            </w:r>
+            <w:r>
+              <w:rPr>
+                <w:noProof/>
+                <w:webHidden/>
+              </w:rPr>
+              <w:tab/>
+            </w:r>
+            <w:r>
+              <w:rPr>
+                <w:noProof/>
+                <w:webHidden/>
+              </w:rPr>
+              <w:fldChar w:fldCharType="begin"/>
+            </w:r>
+            <w:r>
+              <w:rPr>
+                <w:noProof/>
+                <w:webHidden/>
+              </w:rPr>
+              <w:instrText xml:space="preserve"> PAGEREF _Toc324700984 \h </w:instrText>
+            </w:r>
+            <w:r>
+              <w:rPr>
+                <w:noProof/>
+                <w:webHidden/>
+              </w:rPr>
+            </w:r>
+            <w:r>
+              <w:rPr>
+                <w:noProof/>
+                <w:webHidden/>
+              </w:rPr>
+              <w:fldChar w:fldCharType="separate"/>
+            </w:r>
+            <w:r>
+              <w:rPr>
+                <w:noProof/>
+                <w:webHidden/>
+              </w:rPr>
+              <w:t>6</w:t>
             </w:r>
             <w:r>
               <w:rPr>
@@ -2230,7 +2433,7 @@
               <w:lang w:val="en-US"/>
             </w:rPr>
           </w:pPr>
-          <w:hyperlink w:anchor="_Toc324621112" w:history="1">
+          <w:hyperlink w:anchor="_Toc324700985" w:history="1">
             <w:r>
               <w:rPr>
                 <w:rStyle w:val="Hyperkobling"/>
@@ -2257,7 +2460,7 @@
                 <w:noProof/>
                 <w:webHidden/>
               </w:rPr>
-              <w:instrText xml:space="preserve"> PAGEREF _Toc324621112 \h </w:instrText>
+              <w:instrText xml:space="preserve"> PAGEREF _Toc324700985 \h </w:instrText>
             </w:r>
             <w:r>
               <w:rPr>
@@ -2277,7 +2480,7 @@
                 <w:noProof/>
                 <w:webHidden/>
               </w:rPr>
-              <w:t>5</w:t>
+              <w:t>11</w:t>
             </w:r>
             <w:r>
               <w:rPr>
@@ -2299,7 +2502,7 @@
               <w:lang w:val="en-US"/>
             </w:rPr>
           </w:pPr>
-          <w:hyperlink w:anchor="_Toc324621113" w:history="1">
+          <w:hyperlink w:anchor="_Toc324700986" w:history="1">
             <w:r>
               <w:rPr>
                 <w:rStyle w:val="Hyperkobling"/>
@@ -2326,7 +2529,7 @@
                 <w:noProof/>
                 <w:webHidden/>
               </w:rPr>
-              <w:instrText xml:space="preserve"> PAGEREF _Toc324621113 \h </w:instrText>
+              <w:instrText xml:space="preserve"> PAGEREF _Toc324700986 \h </w:instrText>
             </w:r>
             <w:r>
               <w:rPr>
@@ -2346,7 +2549,7 @@
                 <w:noProof/>
                 <w:webHidden/>
               </w:rPr>
-              <w:t>5</w:t>
+              <w:t>11</w:t>
             </w:r>
             <w:r>
               <w:rPr>
@@ -2387,7 +2590,7 @@
       <w:pPr>
         <w:pStyle w:val="Overskrift1"/>
       </w:pPr>
-      <w:bookmarkStart w:id="1" w:name="_Toc324621103"/>
+      <w:bookmarkStart w:id="2" w:name="_Toc324700974"/>
       <w:r>
         <w:lastRenderedPageBreak/>
         <w:t xml:space="preserve">1 </w:t>
@@ -2395,7 +2598,7 @@
       <w:r>
         <w:t>Tekniske spesifikasjoner</w:t>
       </w:r>
-      <w:bookmarkEnd w:id="1"/>
+      <w:bookmarkEnd w:id="2"/>
     </w:p>
     <w:p>
       <w:pPr>
@@ -2511,7 +2714,7 @@
       <w:pPr>
         <w:pStyle w:val="Overskrift1"/>
       </w:pPr>
-      <w:bookmarkStart w:id="2" w:name="_Toc324621104"/>
+      <w:bookmarkStart w:id="3" w:name="_Toc324700975"/>
       <w:r>
         <w:lastRenderedPageBreak/>
         <w:t>2</w:t>
@@ -2519,16 +2722,26 @@
       <w:r>
         <w:t xml:space="preserve"> </w:t>
       </w:r>
-      <w:r>
-        <w:t>Chilled Treat</w:t>
-      </w:r>
-      <w:bookmarkEnd w:id="2"/>
+      <w:proofErr w:type="spellStart"/>
+      <w:r>
+        <w:t>Chilled</w:t>
+      </w:r>
+      <w:proofErr w:type="spellEnd"/>
+      <w:r>
+        <w:t xml:space="preserve"> </w:t>
+      </w:r>
+      <w:proofErr w:type="spellStart"/>
+      <w:r>
+        <w:t>Treat</w:t>
+      </w:r>
+      <w:bookmarkEnd w:id="3"/>
+      <w:proofErr w:type="spellEnd"/>
     </w:p>
     <w:p>
       <w:pPr>
         <w:pStyle w:val="Overskrift2"/>
       </w:pPr>
-      <w:bookmarkStart w:id="3" w:name="_Toc324621105"/>
+      <w:bookmarkStart w:id="4" w:name="_Toc324700976"/>
       <w:r>
         <w:t>2.0</w:t>
       </w:r>
@@ -2538,14 +2751,38 @@
       <w:r>
         <w:t>Innledning</w:t>
       </w:r>
-      <w:bookmarkEnd w:id="3"/>
+      <w:bookmarkEnd w:id="4"/>
     </w:p>
     <w:p>
       <w:pPr>
         <w:jc w:val="both"/>
       </w:pPr>
       <w:r>
-        <w:t>Prosjektet (heretter «Chilled Treat») er vår besvarelse på obligatorisk innlevering nummer 2 i PG2200 «XNA spillprogrammering» ved NITH.</w:t>
+        <w:t>Prosjektet (heretter «</w:t>
+      </w:r>
+      <w:proofErr w:type="spellStart"/>
+      <w:r>
+        <w:t>Chilled</w:t>
+      </w:r>
+      <w:proofErr w:type="spellEnd"/>
+      <w:r>
+        <w:t xml:space="preserve"> </w:t>
+      </w:r>
+      <w:proofErr w:type="spellStart"/>
+      <w:r>
+        <w:t>Treat</w:t>
+      </w:r>
+      <w:proofErr w:type="spellEnd"/>
+      <w:r>
+        <w:t xml:space="preserve">») er vår besvarelse på obligatorisk innlevering nummer 2 i PG2200 «XNA </w:t>
+      </w:r>
+      <w:proofErr w:type="spellStart"/>
+      <w:r>
+        <w:t>spillprogrammering</w:t>
+      </w:r>
+      <w:proofErr w:type="spellEnd"/>
+      <w:r>
+        <w:t>» ved NITH.</w:t>
       </w:r>
       <w:r>
         <w:t xml:space="preserve"> Oppgaveteksten løper som følger: «Du og gruppen din skal lage et spill til Xbox 360 og PC</w:t>
@@ -2576,7 +2813,15 @@
         <w:jc w:val="both"/>
       </w:pPr>
       <w:r>
-        <w:t>Vi har med vilje valgt å lage et enkelt spill, for å ha best mulig tid til å fokusere på «lur» kode, samt klassestruktur og porting over til Xbox 360.</w:t>
+        <w:t xml:space="preserve">Vi har med vilje valgt å lage et enkelt spill, for å ha best mulig tid til å fokusere på «lur» kode, samt klassestruktur og </w:t>
+      </w:r>
+      <w:proofErr w:type="spellStart"/>
+      <w:r>
+        <w:t>porting</w:t>
+      </w:r>
+      <w:proofErr w:type="spellEnd"/>
+      <w:r>
+        <w:t xml:space="preserve"> over til Xbox 360.</w:t>
       </w:r>
     </w:p>
     <w:p>
@@ -2584,10 +2829,26 @@
         <w:jc w:val="both"/>
       </w:pPr>
       <w:r>
-        <w:t>For å arbeide som et team, har vi valgt å benytte Git som versjonskontroll.</w:t>
-      </w:r>
-      <w:r>
-        <w:t xml:space="preserve"> Repoet vi har benyttet finnes her: </w:t>
+        <w:t xml:space="preserve">For å arbeide som et team, har vi valgt å benytte </w:t>
+      </w:r>
+      <w:proofErr w:type="spellStart"/>
+      <w:r>
+        <w:t>Git</w:t>
+      </w:r>
+      <w:proofErr w:type="spellEnd"/>
+      <w:r>
+        <w:t xml:space="preserve"> som versjonskontroll.</w:t>
+      </w:r>
+      <w:r>
+        <w:t xml:space="preserve"> </w:t>
+      </w:r>
+      <w:proofErr w:type="spellStart"/>
+      <w:r>
+        <w:t>Repoet</w:t>
+      </w:r>
+      <w:proofErr w:type="spellEnd"/>
+      <w:r>
+        <w:t xml:space="preserve"> vi har benyttet finnes her: </w:t>
       </w:r>
       <w:hyperlink r:id="rId12" w:history="1">
         <w:r>
@@ -2605,7 +2866,7 @@
       <w:pPr>
         <w:pStyle w:val="Overskrift2"/>
       </w:pPr>
-      <w:bookmarkStart w:id="4" w:name="_Toc324621106"/>
+      <w:bookmarkStart w:id="5" w:name="_Toc324700977"/>
       <w:r>
         <w:t xml:space="preserve">2.1 </w:t>
       </w:r>
@@ -2623,110 +2884,16 @@
       </w:r>
       <w:r>
         <w:t>denne</w:t>
-      </w:r>
-      <w:bookmarkEnd w:id="4"/>
-    </w:p>
-    <w:p>
-      <w:pPr>
-        <w:pStyle w:val="Overskrift3"/>
-      </w:pPr>
-      <w:bookmarkStart w:id="5" w:name="_Toc324621107"/>
-      <w:r>
-        <w:t>2.1.0 Primærkrav</w:t>
       </w:r>
       <w:bookmarkEnd w:id="5"/>
     </w:p>
     <w:p>
       <w:pPr>
-        <w:pStyle w:val="Overskrift4"/>
-      </w:pPr>
-      <w:r>
-        <w:t>Hovedmeny</w:t>
-      </w:r>
-    </w:p>
-    <w:p>
-      <w:pPr>
-        <w:jc w:val="both"/>
-      </w:pPr>
-      <w:r>
-        <w:t>Denne er en selvfølge, og vi kan ikke se for oss at gjennomføringen vil medføre noen problemer.</w:t>
-      </w:r>
-    </w:p>
-    <w:p>
-      <w:pPr>
-        <w:pStyle w:val="Overskrift4"/>
-      </w:pPr>
-      <w:r>
-        <w:t>Animerte elementer (sprites) – minimum hovedkarakter</w:t>
-      </w:r>
-    </w:p>
-    <w:p>
-      <w:pPr>
-        <w:jc w:val="both"/>
-      </w:pPr>
-      <w:r>
-        <w:t>Vi velger å la hovedkarakter være et våpen som utelukkende roteres for en førsteperson-shooter-effekt. Vi vil kompensere for denne mangelen gjennom å animere fiendene på samme måte som vi ville animert hovedkarakteren, og gjennom dette vise at vi er i stand til å animere sprites (som bedt om).</w:t>
-      </w:r>
-    </w:p>
-    <w:p>
-      <w:pPr>
-        <w:pStyle w:val="Overskrift4"/>
-      </w:pPr>
-      <w:r>
-        <w:t>Dialog</w:t>
-      </w:r>
-    </w:p>
-    <w:p>
-      <w:pPr>
-        <w:jc w:val="both"/>
-      </w:pPr>
-      <w:r>
-        <w:t xml:space="preserve">Vi </w:t>
-      </w:r>
-      <w:r>
-        <w:t>vil holde denne enklest mulig av på grunn av tid, men kan ikke se for oss at gjennomføringen vil medføre noen problemer.</w:t>
-      </w:r>
-    </w:p>
-    <w:p>
-      <w:pPr>
-        <w:pStyle w:val="Overskrift4"/>
-      </w:pPr>
-      <w:r>
-        <w:t>Lyder</w:t>
-      </w:r>
-    </w:p>
-    <w:p>
-      <w:pPr>
-        <w:jc w:val="both"/>
-      </w:pPr>
-      <w:r>
-        <w:t>Denne er en selvfølge, og vi kan ikke se for oss at gjennomføringen vil medføre noen problemer.</w:t>
-      </w:r>
-    </w:p>
-    <w:p>
-      <w:pPr>
-        <w:pStyle w:val="Overskrift4"/>
-      </w:pPr>
-      <w:r>
-        <w:lastRenderedPageBreak/>
-        <w:t>Virker på PC og Xbox 360</w:t>
-      </w:r>
-    </w:p>
-    <w:p>
-      <w:pPr>
-        <w:jc w:val="both"/>
-      </w:pPr>
-      <w:r>
-        <w:t>Vi vil, så langt det er mulig, porte all funksjonalitet fra PC-versjonen av spillet over på Xbox 360. Vi tror ikke gjennomføringen vil medføre problemer, men anerkjenner at dette kan bli tidskrevende.</w:t>
-      </w:r>
-    </w:p>
-    <w:p>
-      <w:pPr>
         <w:pStyle w:val="Overskrift3"/>
       </w:pPr>
-      <w:bookmarkStart w:id="6" w:name="_Toc324621108"/>
-      <w:r>
-        <w:t>2.1.1 Sekundærkrav</w:t>
+      <w:bookmarkStart w:id="6" w:name="_Toc324700978"/>
+      <w:r>
+        <w:t>2.1.0 Primærkrav</w:t>
       </w:r>
       <w:bookmarkEnd w:id="6"/>
     </w:p>
@@ -2735,7 +2902,7 @@
         <w:pStyle w:val="Overskrift4"/>
       </w:pPr>
       <w:r>
-        <w:t>Pausemeny som lar bruker fortsette eller gå til hovedmeny</w:t>
+        <w:t>Hovedmeny</w:t>
       </w:r>
     </w:p>
     <w:p>
@@ -2743,7 +2910,7 @@
         <w:jc w:val="both"/>
       </w:pPr>
       <w:r>
-        <w:t>Vi velger å implementere denne med samme prioritet som primærkravene, og kan ikke se for oss at gjennomføringen vil medføre noen problemer.</w:t>
+        <w:t>Denne er en selvfølge, og vi kan ikke se for oss at gjennomføringen vil medføre noen problemer.</w:t>
       </w:r>
     </w:p>
     <w:p>
@@ -2751,7 +2918,7 @@
         <w:pStyle w:val="Overskrift4"/>
       </w:pPr>
       <w:r>
-        <w:t>Credits-skjerm tilgjengelig fra hovedmenyen</w:t>
+        <w:t>Animerte elementer (sprites) – minimum hovedkarakter</w:t>
       </w:r>
     </w:p>
     <w:p>
@@ -2759,7 +2926,23 @@
         <w:jc w:val="both"/>
       </w:pPr>
       <w:r>
-        <w:t>Vi velger å implementere denne med samme prioritet som primærkravene, og kan ikke se for oss at gjennomføringen vil medføre noen problemer.</w:t>
+        <w:t>Vi velger å la hovedkarakter være et våpen som utelukkende roteres for en førsteperson-</w:t>
+      </w:r>
+      <w:proofErr w:type="spellStart"/>
+      <w:r>
+        <w:t>shooter</w:t>
+      </w:r>
+      <w:proofErr w:type="spellEnd"/>
+      <w:r>
+        <w:t xml:space="preserve">-effekt. Vi vil kompensere for denne mangelen gjennom å animere fiendene på samme måte som vi ville animert hovedkarakteren, og gjennom </w:t>
+      </w:r>
+      <w:proofErr w:type="gramStart"/>
+      <w:r>
+        <w:t>dette</w:t>
+      </w:r>
+      <w:proofErr w:type="gramEnd"/>
+      <w:r>
+        <w:t xml:space="preserve"> vise at vi er i stand til å animere sprites (som bedt om).</w:t>
       </w:r>
     </w:p>
     <w:p>
@@ -2767,54 +2950,68 @@
         <w:pStyle w:val="Overskrift4"/>
       </w:pPr>
       <w:r>
-        <w:t xml:space="preserve">Brukergrensesnitt og </w:t>
-      </w:r>
-      <w:r>
-        <w:t>«</w:t>
-      </w:r>
-      <w:r>
-        <w:t>gameplay</w:t>
-      </w:r>
-      <w:r>
-        <w:t>»</w:t>
-      </w:r>
-      <w:r>
-        <w:t xml:space="preserve"> tilpasset plattformen</w:t>
+        <w:t>Dialog</w:t>
       </w:r>
     </w:p>
     <w:p>
-      <w:r>
-        <w:t>Vi vil</w:t>
-      </w:r>
-      <w:r>
-        <w:t>, så langt det er mulig,</w:t>
-      </w:r>
-      <w:r>
-        <w:t xml:space="preserve"> tilpasse brukergrensesnittet til Xbox</w:t>
-      </w:r>
-      <w:r>
-        <w:t xml:space="preserve"> 360</w:t>
-      </w:r>
-      <w:r>
-        <w:t>-kontrollen</w:t>
-      </w:r>
-      <w:r>
-        <w:t>, men vil nedprioritere denne i</w:t>
-      </w:r>
-      <w:r>
-        <w:t xml:space="preserve"> eventuell tidsnød</w:t>
-      </w:r>
-      <w:r>
-        <w:t>.</w:t>
+      <w:pPr>
+        <w:jc w:val="both"/>
+      </w:pPr>
+      <w:r>
+        <w:t xml:space="preserve">Vi </w:t>
+      </w:r>
+      <w:r>
+        <w:t>vil holde denne enklest mulig av på grunn av tid, men kan ikke se for oss at gjennomføringen vil medføre noen problemer.</w:t>
       </w:r>
     </w:p>
     <w:p>
       <w:pPr>
+        <w:pStyle w:val="Overskrift4"/>
+      </w:pPr>
+      <w:r>
+        <w:t>Lyder</w:t>
+      </w:r>
+    </w:p>
+    <w:p>
+      <w:pPr>
+        <w:jc w:val="both"/>
+      </w:pPr>
+      <w:r>
+        <w:t>Denne er en selvfølge, og vi kan ikke se for oss at gjennomføringen vil medføre noen problemer.</w:t>
+      </w:r>
+    </w:p>
+    <w:p>
+      <w:pPr>
+        <w:pStyle w:val="Overskrift4"/>
+      </w:pPr>
+      <w:r>
+        <w:lastRenderedPageBreak/>
+        <w:t>Virker på PC og Xbox 360</w:t>
+      </w:r>
+    </w:p>
+    <w:p>
+      <w:pPr>
+        <w:jc w:val="both"/>
+      </w:pPr>
+      <w:r>
+        <w:t xml:space="preserve">Vi vil, så langt det er mulig, </w:t>
+      </w:r>
+      <w:proofErr w:type="spellStart"/>
+      <w:r>
+        <w:t>porte</w:t>
+      </w:r>
+      <w:proofErr w:type="spellEnd"/>
+      <w:r>
+        <w:t xml:space="preserve"> all funksjonalitet fra PC-versjonen av spillet over på Xbox 360. Vi tror ikke gjennomføringen vil medføre problemer, men anerkjenner at dette kan bli tidskrevende.</w:t>
+      </w:r>
+    </w:p>
+    <w:p>
+      <w:pPr>
         <w:pStyle w:val="Overskrift3"/>
       </w:pPr>
-      <w:bookmarkStart w:id="7" w:name="_Toc324621109"/>
-      <w:r>
-        <w:t>2.1.2 Bonuskrav</w:t>
+      <w:bookmarkStart w:id="7" w:name="_Toc324700979"/>
+      <w:r>
+        <w:t>2.1.1 Sekundærkrav</w:t>
       </w:r>
       <w:bookmarkEnd w:id="7"/>
     </w:p>
@@ -2823,18 +3020,15 @@
         <w:pStyle w:val="Overskrift4"/>
       </w:pPr>
       <w:r>
-        <w:t>Virker på Windows Phone, med tilpasset grensesnitt</w:t>
+        <w:t>Pausemeny som lar bruker fortsette eller gå til hovedmeny</w:t>
       </w:r>
     </w:p>
     <w:p>
-      <w:r>
-        <w:t xml:space="preserve">Vi velger å ikke implementere dette, av </w:t>
-      </w:r>
-      <w:r>
-        <w:t xml:space="preserve">rent </w:t>
-      </w:r>
-      <w:r>
-        <w:t>tidsmessige årsaker.</w:t>
+      <w:pPr>
+        <w:jc w:val="both"/>
+      </w:pPr>
+      <w:r>
+        <w:t>Vi velger å implementere denne med samme prioritet som primærkravene, og kan ikke se for oss at gjennomføringen vil medføre noen problemer.</w:t>
       </w:r>
     </w:p>
     <w:p>
@@ -2842,12 +3036,15 @@
         <w:pStyle w:val="Overskrift4"/>
       </w:pPr>
       <w:r>
-        <w:t>Partikler</w:t>
+        <w:t>Credits-skjerm tilgjengelig fra hovedmenyen</w:t>
       </w:r>
     </w:p>
     <w:p>
-      <w:r>
-        <w:t>Vi velger å ikke implementere dette, av rent tidsmessige årsaker.</w:t>
+      <w:pPr>
+        <w:jc w:val="both"/>
+      </w:pPr>
+      <w:r>
+        <w:t>Vi velger å implementere denne med samme prioritet som primærkravene, og kan ikke se for oss at gjennomføringen vil medføre noen problemer.</w:t>
       </w:r>
     </w:p>
     <w:p>
@@ -2855,12 +3052,134 @@
         <w:pStyle w:val="Overskrift4"/>
       </w:pPr>
       <w:r>
-        <w:t>«Object pooling»</w:t>
+        <w:t xml:space="preserve">Brukergrensesnitt og </w:t>
+      </w:r>
+      <w:r>
+        <w:t>«</w:t>
+      </w:r>
+      <w:proofErr w:type="spellStart"/>
+      <w:r>
+        <w:t>gameplay</w:t>
+      </w:r>
+      <w:proofErr w:type="spellEnd"/>
+      <w:r>
+        <w:t>»</w:t>
+      </w:r>
+      <w:r>
+        <w:t xml:space="preserve"> tilpasset plattformen</w:t>
       </w:r>
     </w:p>
     <w:p>
       <w:r>
-        <w:t>Vi velger å ikke implementere dette, av rent tidsmessige årsaker.</w:t>
+        <w:t>Vi vil</w:t>
+      </w:r>
+      <w:r>
+        <w:t>, så langt det er mulig,</w:t>
+      </w:r>
+      <w:r>
+        <w:t xml:space="preserve"> tilpasse brukergrensesnittet til Xbox</w:t>
+      </w:r>
+      <w:r>
+        <w:t xml:space="preserve"> 360</w:t>
+      </w:r>
+      <w:r>
+        <w:t>-kontrollen</w:t>
+      </w:r>
+      <w:r>
+        <w:t>, men vil nedprioritere denne i</w:t>
+      </w:r>
+      <w:r>
+        <w:t xml:space="preserve"> eventuell tidsnød</w:t>
+      </w:r>
+      <w:r>
+        <w:t>.</w:t>
+      </w:r>
+    </w:p>
+    <w:p>
+      <w:pPr>
+        <w:pStyle w:val="Overskrift3"/>
+      </w:pPr>
+      <w:bookmarkStart w:id="8" w:name="_Toc324700980"/>
+      <w:r>
+        <w:t>2.1.2 Bonuskrav</w:t>
+      </w:r>
+      <w:bookmarkEnd w:id="8"/>
+    </w:p>
+    <w:p>
+      <w:pPr>
+        <w:pStyle w:val="Overskrift4"/>
+      </w:pPr>
+      <w:r>
+        <w:t>Virker på Windows Phone, med tilpasset grensesnitt</w:t>
+      </w:r>
+    </w:p>
+    <w:p>
+      <w:r>
+        <w:t xml:space="preserve">Vi velger </w:t>
+      </w:r>
+      <w:proofErr w:type="gramStart"/>
+      <w:r>
+        <w:t>å</w:t>
+      </w:r>
+      <w:proofErr w:type="gramEnd"/>
+      <w:r>
+        <w:t xml:space="preserve"> ikke implementere dette, av </w:t>
+      </w:r>
+      <w:r>
+        <w:t xml:space="preserve">rent </w:t>
+      </w:r>
+      <w:r>
+        <w:t>tidsmessige årsaker.</w:t>
+      </w:r>
+    </w:p>
+    <w:p>
+      <w:pPr>
+        <w:pStyle w:val="Overskrift4"/>
+      </w:pPr>
+      <w:r>
+        <w:t>Partikler</w:t>
+      </w:r>
+    </w:p>
+    <w:p>
+      <w:r>
+        <w:t xml:space="preserve">Vi velger </w:t>
+      </w:r>
+      <w:proofErr w:type="gramStart"/>
+      <w:r>
+        <w:t>å</w:t>
+      </w:r>
+      <w:proofErr w:type="gramEnd"/>
+      <w:r>
+        <w:t xml:space="preserve"> ikke implementere dette, av rent tidsmessige årsaker.</w:t>
+      </w:r>
+    </w:p>
+    <w:p>
+      <w:pPr>
+        <w:pStyle w:val="Overskrift4"/>
+      </w:pPr>
+      <w:r>
+        <w:t xml:space="preserve">«Object </w:t>
+      </w:r>
+      <w:proofErr w:type="spellStart"/>
+      <w:r>
+        <w:t>pooling</w:t>
+      </w:r>
+      <w:proofErr w:type="spellEnd"/>
+      <w:r>
+        <w:t>»</w:t>
+      </w:r>
+    </w:p>
+    <w:p>
+      <w:r>
+        <w:t xml:space="preserve">Vi velger </w:t>
+      </w:r>
+      <w:proofErr w:type="gramStart"/>
+      <w:r>
+        <w:t>å</w:t>
+      </w:r>
+      <w:proofErr w:type="gramEnd"/>
+      <w:r>
+        <w:t xml:space="preserve"> ikke implementere dette, av rent tidsmessige årsaker.</w:t>
       </w:r>
     </w:p>
     <w:p>
@@ -2877,6 +3196,7 @@
           <w:color w:val="FF0000"/>
         </w:rPr>
       </w:pPr>
+      <w:proofErr w:type="gramStart"/>
       <w:r>
         <w:rPr>
           <w:color w:val="FF0000"/>
@@ -2884,6 +3204,7 @@
         </w:rPr>
         <w:t>?????</w:t>
       </w:r>
+      <w:proofErr w:type="gramEnd"/>
     </w:p>
     <w:p>
       <w:pPr>
@@ -2901,7 +3222,15 @@
         <w:t xml:space="preserve">Vi </w:t>
       </w:r>
       <w:r>
-        <w:t xml:space="preserve">vil forsøke å skape en plattform det vil være lett å bygge videre på, gjennom å slavisk følge objektorienteringens prinsipper og XNA-konvensjoner. </w:t>
+        <w:t xml:space="preserve">vil forsøke å skape en plattform det vil være lett å bygge videre på, gjennom </w:t>
+      </w:r>
+      <w:proofErr w:type="gramStart"/>
+      <w:r>
+        <w:t>å</w:t>
+      </w:r>
+      <w:proofErr w:type="gramEnd"/>
+      <w:r>
+        <w:t xml:space="preserve"> slavisk følge objektorienteringens prinsipper og XNA-konvensjoner. </w:t>
       </w:r>
     </w:p>
     <w:p>
@@ -2912,7 +3241,15 @@
         <w:t xml:space="preserve">å </w:t>
       </w:r>
       <w:r>
-        <w:t>kunne «debugge» spillet.</w:t>
+        <w:t>kunne «</w:t>
+      </w:r>
+      <w:proofErr w:type="spellStart"/>
+      <w:r>
+        <w:t>debugge</w:t>
+      </w:r>
+      <w:proofErr w:type="spellEnd"/>
+      <w:r>
+        <w:t>» spillet.</w:t>
       </w:r>
     </w:p>
     <w:p>
@@ -2935,17 +3272,33 @@
         <w:t xml:space="preserve">persistent </w:t>
       </w:r>
       <w:r>
-        <w:t>«High score»/«Leaderboard»-system, men vil begrense dette til PC-utgaven av spillet dersom implementasjon på Xbox 360 skulle medføre problemer.</w:t>
-      </w:r>
-      <w:r>
-        <w:t xml:space="preserve"> Et alternativ vi i så fall ser for oss er å lagre «high score» over sesjonen, men la denne falle bort når spillet avsluttes. </w:t>
+        <w:t>«High score»/«</w:t>
+      </w:r>
+      <w:proofErr w:type="spellStart"/>
+      <w:r>
+        <w:t>Leaderboard</w:t>
+      </w:r>
+      <w:proofErr w:type="spellEnd"/>
+      <w:r>
+        <w:t>»-system, men vil begrense dette til PC-utgaven av spillet dersom implementasjon på Xbox 360 skulle medføre problemer.</w:t>
+      </w:r>
+      <w:r>
+        <w:t xml:space="preserve"> Et alternativ vi i så fall ser for oss er å lagre «</w:t>
+      </w:r>
+      <w:proofErr w:type="spellStart"/>
+      <w:r>
+        <w:t>high</w:t>
+      </w:r>
+      <w:proofErr w:type="spellEnd"/>
+      <w:r>
+        <w:t xml:space="preserve"> score» over sesjonen, men la denne falle bort når spillet avsluttes. </w:t>
       </w:r>
     </w:p>
     <w:p>
       <w:pPr>
         <w:pStyle w:val="Overskrift2"/>
       </w:pPr>
-      <w:bookmarkStart w:id="8" w:name="_Toc324621110"/>
+      <w:bookmarkStart w:id="9" w:name="_Toc324700981"/>
       <w:r>
         <w:t>2.2 Tenkt kodestruktur</w:t>
       </w:r>
@@ -2958,7 +3311,7 @@
       <w:r>
         <w:t>sfordeling</w:t>
       </w:r>
-      <w:bookmarkEnd w:id="8"/>
+      <w:bookmarkEnd w:id="9"/>
     </w:p>
     <w:tbl>
       <w:tblPr>
@@ -3014,15 +3367,25 @@
             <w:tcW w:w="4453" w:type="dxa"/>
           </w:tcPr>
           <w:p>
-            <w:bookmarkStart w:id="9" w:name="_GoBack"/>
-            <w:bookmarkEnd w:id="9"/>
+            <w:pPr>
+              <w:jc w:val="right"/>
+            </w:pPr>
+            <w:proofErr w:type="spellStart"/>
+            <w:r>
+              <w:t>Enemy</w:t>
+            </w:r>
+            <w:proofErr w:type="spellEnd"/>
           </w:p>
         </w:tc>
         <w:tc>
           <w:tcPr>
             <w:tcW w:w="4453" w:type="dxa"/>
           </w:tcPr>
-          <w:p/>
+          <w:p>
+            <w:r>
+              <w:t>Martin</w:t>
+            </w:r>
+          </w:p>
         </w:tc>
       </w:tr>
       <w:tr>
@@ -3030,13 +3393,26 @@
           <w:tcPr>
             <w:tcW w:w="4453" w:type="dxa"/>
           </w:tcPr>
-          <w:p/>
+          <w:p>
+            <w:pPr>
+              <w:jc w:val="right"/>
+            </w:pPr>
+            <w:proofErr w:type="spellStart"/>
+            <w:r>
+              <w:t>EnemyHandler</w:t>
+            </w:r>
+            <w:proofErr w:type="spellEnd"/>
+          </w:p>
         </w:tc>
         <w:tc>
           <w:tcPr>
             <w:tcW w:w="4453" w:type="dxa"/>
           </w:tcPr>
-          <w:p/>
+          <w:p>
+            <w:r>
+              <w:t>Martin</w:t>
+            </w:r>
+          </w:p>
         </w:tc>
       </w:tr>
       <w:tr>
@@ -3044,13 +3420,24 @@
           <w:tcPr>
             <w:tcW w:w="4453" w:type="dxa"/>
           </w:tcPr>
-          <w:p/>
+          <w:p>
+            <w:pPr>
+              <w:jc w:val="right"/>
+            </w:pPr>
+            <w:r>
+              <w:t>Player</w:t>
+            </w:r>
+          </w:p>
         </w:tc>
         <w:tc>
           <w:tcPr>
             <w:tcW w:w="4453" w:type="dxa"/>
           </w:tcPr>
-          <w:p/>
+          <w:p>
+            <w:r>
+              <w:t>Simen</w:t>
+            </w:r>
+          </w:p>
         </w:tc>
       </w:tr>
       <w:tr>
@@ -3058,13 +3445,26 @@
           <w:tcPr>
             <w:tcW w:w="4453" w:type="dxa"/>
           </w:tcPr>
-          <w:p/>
+          <w:p>
+            <w:pPr>
+              <w:jc w:val="right"/>
+            </w:pPr>
+            <w:proofErr w:type="spellStart"/>
+            <w:r>
+              <w:t>WeaponHandler</w:t>
+            </w:r>
+            <w:proofErr w:type="spellEnd"/>
+          </w:p>
         </w:tc>
         <w:tc>
           <w:tcPr>
             <w:tcW w:w="4453" w:type="dxa"/>
           </w:tcPr>
-          <w:p/>
+          <w:p>
+            <w:r>
+              <w:t>Simen</w:t>
+            </w:r>
+          </w:p>
         </w:tc>
       </w:tr>
       <w:tr>
@@ -3072,13 +3472,26 @@
           <w:tcPr>
             <w:tcW w:w="4453" w:type="dxa"/>
           </w:tcPr>
-          <w:p/>
+          <w:p>
+            <w:pPr>
+              <w:jc w:val="right"/>
+            </w:pPr>
+            <w:r>
+              <w:t>Credits</w:t>
+            </w:r>
+          </w:p>
         </w:tc>
         <w:tc>
           <w:tcPr>
             <w:tcW w:w="4453" w:type="dxa"/>
           </w:tcPr>
-          <w:p/>
+          <w:p>
+            <w:proofErr w:type="gramStart"/>
+            <w:r>
+              <w:t>???</w:t>
+            </w:r>
+            <w:proofErr w:type="gramEnd"/>
+          </w:p>
         </w:tc>
       </w:tr>
       <w:tr>
@@ -3086,13 +3499,391 @@
           <w:tcPr>
             <w:tcW w:w="4453" w:type="dxa"/>
           </w:tcPr>
-          <w:p/>
+          <w:p>
+            <w:pPr>
+              <w:jc w:val="right"/>
+            </w:pPr>
+            <w:proofErr w:type="spellStart"/>
+            <w:r>
+              <w:t>GameOver</w:t>
+            </w:r>
+            <w:proofErr w:type="spellEnd"/>
+          </w:p>
         </w:tc>
         <w:tc>
           <w:tcPr>
             <w:tcW w:w="4453" w:type="dxa"/>
           </w:tcPr>
-          <w:p/>
+          <w:p>
+            <w:proofErr w:type="gramStart"/>
+            <w:r>
+              <w:t>???</w:t>
+            </w:r>
+            <w:proofErr w:type="gramEnd"/>
+          </w:p>
+        </w:tc>
+      </w:tr>
+      <w:tr>
+        <w:tc>
+          <w:tcPr>
+            <w:tcW w:w="4453" w:type="dxa"/>
+          </w:tcPr>
+          <w:p>
+            <w:pPr>
+              <w:jc w:val="right"/>
+            </w:pPr>
+            <w:proofErr w:type="spellStart"/>
+            <w:r>
+              <w:t>GameStates</w:t>
+            </w:r>
+            <w:proofErr w:type="spellEnd"/>
+          </w:p>
+        </w:tc>
+        <w:tc>
+          <w:tcPr>
+            <w:tcW w:w="4453" w:type="dxa"/>
+          </w:tcPr>
+          <w:p>
+            <w:r>
+              <w:t>Vegard</w:t>
+            </w:r>
+          </w:p>
+        </w:tc>
+      </w:tr>
+      <w:tr>
+        <w:tc>
+          <w:tcPr>
+            <w:tcW w:w="4453" w:type="dxa"/>
+          </w:tcPr>
+          <w:p>
+            <w:pPr>
+              <w:jc w:val="right"/>
+            </w:pPr>
+            <w:proofErr w:type="spellStart"/>
+            <w:r>
+              <w:t>InGame</w:t>
+            </w:r>
+            <w:proofErr w:type="spellEnd"/>
+          </w:p>
+        </w:tc>
+        <w:tc>
+          <w:tcPr>
+            <w:tcW w:w="4453" w:type="dxa"/>
+          </w:tcPr>
+          <w:p>
+            <w:proofErr w:type="gramStart"/>
+            <w:r>
+              <w:t>???</w:t>
+            </w:r>
+            <w:proofErr w:type="gramEnd"/>
+          </w:p>
+        </w:tc>
+      </w:tr>
+      <w:tr>
+        <w:tc>
+          <w:tcPr>
+            <w:tcW w:w="4453" w:type="dxa"/>
+          </w:tcPr>
+          <w:p>
+            <w:pPr>
+              <w:jc w:val="right"/>
+            </w:pPr>
+            <w:proofErr w:type="spellStart"/>
+            <w:r>
+              <w:t>Instructions</w:t>
+            </w:r>
+            <w:proofErr w:type="spellEnd"/>
+          </w:p>
+        </w:tc>
+        <w:tc>
+          <w:tcPr>
+            <w:tcW w:w="4453" w:type="dxa"/>
+          </w:tcPr>
+          <w:p>
+            <w:r>
+              <w:t>Steinar</w:t>
+            </w:r>
+          </w:p>
+        </w:tc>
+      </w:tr>
+      <w:tr>
+        <w:tc>
+          <w:tcPr>
+            <w:tcW w:w="4453" w:type="dxa"/>
+          </w:tcPr>
+          <w:p>
+            <w:pPr>
+              <w:jc w:val="right"/>
+            </w:pPr>
+            <w:proofErr w:type="spellStart"/>
+            <w:r>
+              <w:t>LeaderBoard</w:t>
+            </w:r>
+            <w:proofErr w:type="spellEnd"/>
+          </w:p>
+        </w:tc>
+        <w:tc>
+          <w:tcPr>
+            <w:tcW w:w="4453" w:type="dxa"/>
+          </w:tcPr>
+          <w:p>
+            <w:proofErr w:type="gramStart"/>
+            <w:r>
+              <w:t>???</w:t>
+            </w:r>
+            <w:proofErr w:type="gramEnd"/>
+          </w:p>
+        </w:tc>
+      </w:tr>
+      <w:tr>
+        <w:tc>
+          <w:tcPr>
+            <w:tcW w:w="4453" w:type="dxa"/>
+          </w:tcPr>
+          <w:p>
+            <w:pPr>
+              <w:jc w:val="right"/>
+            </w:pPr>
+            <w:r>
+              <w:t>Menu</w:t>
+            </w:r>
+          </w:p>
+        </w:tc>
+        <w:tc>
+          <w:tcPr>
+            <w:tcW w:w="4453" w:type="dxa"/>
+          </w:tcPr>
+          <w:p>
+            <w:proofErr w:type="gramStart"/>
+            <w:r>
+              <w:t>???</w:t>
+            </w:r>
+            <w:proofErr w:type="gramEnd"/>
+          </w:p>
+        </w:tc>
+      </w:tr>
+      <w:tr>
+        <w:tc>
+          <w:tcPr>
+            <w:tcW w:w="4453" w:type="dxa"/>
+          </w:tcPr>
+          <w:p>
+            <w:pPr>
+              <w:jc w:val="right"/>
+            </w:pPr>
+            <w:proofErr w:type="spellStart"/>
+            <w:r>
+              <w:t>PauseMenu</w:t>
+            </w:r>
+            <w:proofErr w:type="spellEnd"/>
+          </w:p>
+        </w:tc>
+        <w:tc>
+          <w:tcPr>
+            <w:tcW w:w="4453" w:type="dxa"/>
+          </w:tcPr>
+          <w:p>
+            <w:proofErr w:type="gramStart"/>
+            <w:r>
+              <w:t>???</w:t>
+            </w:r>
+            <w:proofErr w:type="gramEnd"/>
+          </w:p>
+        </w:tc>
+      </w:tr>
+      <w:tr>
+        <w:tc>
+          <w:tcPr>
+            <w:tcW w:w="4453" w:type="dxa"/>
+          </w:tcPr>
+          <w:p>
+            <w:pPr>
+              <w:jc w:val="right"/>
+            </w:pPr>
+            <w:proofErr w:type="spellStart"/>
+            <w:r>
+              <w:t>Splash</w:t>
+            </w:r>
+            <w:proofErr w:type="spellEnd"/>
+          </w:p>
+        </w:tc>
+        <w:tc>
+          <w:tcPr>
+            <w:tcW w:w="4453" w:type="dxa"/>
+          </w:tcPr>
+          <w:p>
+            <w:proofErr w:type="gramStart"/>
+            <w:r>
+              <w:t>???</w:t>
+            </w:r>
+            <w:proofErr w:type="gramEnd"/>
+          </w:p>
+        </w:tc>
+      </w:tr>
+      <w:tr>
+        <w:tc>
+          <w:tcPr>
+            <w:tcW w:w="4453" w:type="dxa"/>
+          </w:tcPr>
+          <w:p>
+            <w:pPr>
+              <w:jc w:val="right"/>
+            </w:pPr>
+            <w:proofErr w:type="spellStart"/>
+            <w:r>
+              <w:t>GameConstants</w:t>
+            </w:r>
+            <w:proofErr w:type="spellEnd"/>
+          </w:p>
+        </w:tc>
+        <w:tc>
+          <w:tcPr>
+            <w:tcW w:w="4453" w:type="dxa"/>
+          </w:tcPr>
+          <w:p>
+            <w:proofErr w:type="gramStart"/>
+            <w:r>
+              <w:t>???</w:t>
+            </w:r>
+            <w:proofErr w:type="gramEnd"/>
+          </w:p>
+        </w:tc>
+      </w:tr>
+      <w:tr>
+        <w:tc>
+          <w:tcPr>
+            <w:tcW w:w="4453" w:type="dxa"/>
+          </w:tcPr>
+          <w:p>
+            <w:pPr>
+              <w:jc w:val="right"/>
+            </w:pPr>
+            <w:proofErr w:type="spellStart"/>
+            <w:r>
+              <w:t>FrameInfo</w:t>
+            </w:r>
+            <w:proofErr w:type="spellEnd"/>
+          </w:p>
+        </w:tc>
+        <w:tc>
+          <w:tcPr>
+            <w:tcW w:w="4453" w:type="dxa"/>
+          </w:tcPr>
+          <w:p>
+            <w:proofErr w:type="gramStart"/>
+            <w:r>
+              <w:t>???</w:t>
+            </w:r>
+            <w:proofErr w:type="gramEnd"/>
+          </w:p>
+        </w:tc>
+      </w:tr>
+      <w:tr>
+        <w:tc>
+          <w:tcPr>
+            <w:tcW w:w="4453" w:type="dxa"/>
+          </w:tcPr>
+          <w:p>
+            <w:pPr>
+              <w:jc w:val="right"/>
+            </w:pPr>
+            <w:proofErr w:type="spellStart"/>
+            <w:r>
+              <w:t>HighScore</w:t>
+            </w:r>
+            <w:proofErr w:type="spellEnd"/>
+          </w:p>
+        </w:tc>
+        <w:tc>
+          <w:tcPr>
+            <w:tcW w:w="4453" w:type="dxa"/>
+          </w:tcPr>
+          <w:p>
+            <w:r>
+              <w:t>Simen</w:t>
+            </w:r>
+          </w:p>
+        </w:tc>
+      </w:tr>
+      <w:tr>
+        <w:tc>
+          <w:tcPr>
+            <w:tcW w:w="4453" w:type="dxa"/>
+          </w:tcPr>
+          <w:p>
+            <w:pPr>
+              <w:jc w:val="right"/>
+            </w:pPr>
+            <w:proofErr w:type="spellStart"/>
+            <w:r>
+              <w:t>InputHandler</w:t>
+            </w:r>
+            <w:proofErr w:type="spellEnd"/>
+          </w:p>
+        </w:tc>
+        <w:tc>
+          <w:tcPr>
+            <w:tcW w:w="4453" w:type="dxa"/>
+          </w:tcPr>
+          <w:p>
+            <w:proofErr w:type="gramStart"/>
+            <w:r>
+              <w:t>???</w:t>
+            </w:r>
+            <w:proofErr w:type="gramEnd"/>
+          </w:p>
+        </w:tc>
+      </w:tr>
+      <w:tr>
+        <w:tc>
+          <w:tcPr>
+            <w:tcW w:w="4453" w:type="dxa"/>
+          </w:tcPr>
+          <w:p>
+            <w:pPr>
+              <w:jc w:val="right"/>
+            </w:pPr>
+            <w:r>
+              <w:t>Game1</w:t>
+            </w:r>
+          </w:p>
+        </w:tc>
+        <w:tc>
+          <w:tcPr>
+            <w:tcW w:w="4453" w:type="dxa"/>
+          </w:tcPr>
+          <w:p>
+            <w:proofErr w:type="gramStart"/>
+            <w:r>
+              <w:t>???</w:t>
+            </w:r>
+            <w:proofErr w:type="gramEnd"/>
+          </w:p>
+        </w:tc>
+      </w:tr>
+      <w:tr>
+        <w:tc>
+          <w:tcPr>
+            <w:tcW w:w="4453" w:type="dxa"/>
+          </w:tcPr>
+          <w:p>
+            <w:pPr>
+              <w:jc w:val="right"/>
+            </w:pPr>
+            <w:r>
+              <w:t>Program</w:t>
+            </w:r>
+          </w:p>
+        </w:tc>
+        <w:tc>
+          <w:tcPr>
+            <w:tcW w:w="4453" w:type="dxa"/>
+          </w:tcPr>
+          <w:p>
+            <w:r>
+              <w:t>-</w:t>
+            </w:r>
+          </w:p>
         </w:tc>
       </w:tr>
     </w:tbl>
@@ -3103,10 +3894,24 @@
     </w:p>
     <w:p>
       <w:pPr>
+        <w:rPr>
+          <w:rFonts w:asciiTheme="majorHAnsi" w:eastAsiaTheme="majorEastAsia" w:hAnsiTheme="majorHAnsi" w:cstheme="majorBidi"/>
+          <w:color w:val="4F81BD" w:themeColor="accent1"/>
+          <w:sz w:val="26"/>
+          <w:szCs w:val="26"/>
+        </w:rPr>
+      </w:pPr>
+      <w:r>
+        <w:br w:type="page"/>
+      </w:r>
+    </w:p>
+    <w:p>
+      <w:pPr>
         <w:pStyle w:val="Overskrift2"/>
       </w:pPr>
-      <w:bookmarkStart w:id="10" w:name="_Toc324621111"/>
-      <w:r>
+      <w:bookmarkStart w:id="10" w:name="_Toc324700982"/>
+      <w:r>
+        <w:lastRenderedPageBreak/>
         <w:t>2.</w:t>
       </w:r>
       <w:r>
@@ -3127,63 +3932,971 @@
       <w:pPr>
         <w:pStyle w:val="Overskrift3"/>
       </w:pPr>
-      <w:r>
-        <w:t>2.3.0</w:t>
-      </w:r>
-      <w:r>
-        <w:t xml:space="preserve"> Skjermbilder</w:t>
-      </w:r>
+      <w:bookmarkStart w:id="11" w:name="_Toc324700983"/>
+      <w:r>
+        <w:t>2.3.0 Oppsummering</w:t>
+      </w:r>
+      <w:bookmarkEnd w:id="11"/>
     </w:p>
     <w:p/>
     <w:p>
       <w:pPr>
-        <w:pStyle w:val="Overskrift2"/>
-      </w:pPr>
-      <w:bookmarkStart w:id="11" w:name="_Toc324621112"/>
-      <w:r>
-        <w:t>2.</w:t>
-      </w:r>
-      <w:r>
-        <w:t>4</w:t>
-      </w:r>
-      <w:r>
-        <w:t xml:space="preserve"> Konklusjon</w:t>
-      </w:r>
-      <w:bookmarkEnd w:id="11"/>
+        <w:pStyle w:val="Overskrift3"/>
+      </w:pPr>
+      <w:bookmarkStart w:id="12" w:name="_Toc324700984"/>
+      <w:r>
+        <w:t>2.3.</w:t>
+      </w:r>
+      <w:r>
+        <w:t>1</w:t>
+      </w:r>
+      <w:r>
+        <w:t xml:space="preserve"> Skjermbilder</w:t>
+      </w:r>
+      <w:bookmarkEnd w:id="12"/>
     </w:p>
     <w:p>
       <w:pPr>
-        <w:jc w:val="both"/>
-      </w:pPr>
-      <w:r>
-        <w:t>Vi er selv førnøyde med resultatet</w:t>
-      </w:r>
-      <w:r>
-        <w:t xml:space="preserve">, og føler at vi har nådd alle mål vi har satt oss. </w:t>
+        <w:rPr>
+          <w:rStyle w:val="Svakutheving"/>
+        </w:rPr>
+      </w:pPr>
+      <w:r>
+        <w:rPr>
+          <w:noProof/>
+          <w:lang w:val="en-US"/>
+        </w:rPr>
+        <w:drawing>
+          <wp:inline distT="0" distB="0" distL="0" distR="0">
+            <wp:extent cx="5514975" cy="3105150"/>
+            <wp:effectExtent l="0" t="0" r="9525" b="0"/>
+            <wp:docPr id="3" name="Bilde 3" descr="C:\Users\Martin\Pictures\asdf-1.png"/>
+            <wp:cNvGraphicFramePr>
+              <a:graphicFrameLocks xmlns:a="http://schemas.openxmlformats.org/drawingml/2006/main" noChangeAspect="1"/>
+            </wp:cNvGraphicFramePr>
+            <a:graphic xmlns:a="http://schemas.openxmlformats.org/drawingml/2006/main">
+              <a:graphicData uri="http://schemas.openxmlformats.org/drawingml/2006/picture">
+                <pic:pic xmlns:pic="http://schemas.openxmlformats.org/drawingml/2006/picture">
+                  <pic:nvPicPr>
+                    <pic:cNvPr id="0" name="Picture 1" descr="C:\Users\Martin\Pictures\asdf-1.png"/>
+                    <pic:cNvPicPr>
+                      <a:picLocks noChangeAspect="1" noChangeArrowheads="1"/>
+                    </pic:cNvPicPr>
+                  </pic:nvPicPr>
+                  <pic:blipFill>
+                    <a:blip r:embed="rId13">
+                      <a:extLst>
+                        <a:ext uri="{28A0092B-C50C-407E-A947-70E740481C1C}">
+                          <a14:useLocalDpi xmlns:a14="http://schemas.microsoft.com/office/drawing/2010/main" val="0"/>
+                        </a:ext>
+                      </a:extLst>
+                    </a:blip>
+                    <a:srcRect/>
+                    <a:stretch>
+                      <a:fillRect/>
+                    </a:stretch>
+                  </pic:blipFill>
+                  <pic:spPr bwMode="auto">
+                    <a:xfrm>
+                      <a:off x="0" y="0"/>
+                      <a:ext cx="5514975" cy="3105150"/>
+                    </a:xfrm>
+                    <a:prstGeom prst="rect">
+                      <a:avLst/>
+                    </a:prstGeom>
+                    <a:noFill/>
+                    <a:ln>
+                      <a:noFill/>
+                    </a:ln>
+                  </pic:spPr>
+                </pic:pic>
+              </a:graphicData>
+            </a:graphic>
+          </wp:inline>
+        </w:drawing>
+      </w:r>
+      <w:r>
+        <w:rPr>
+          <w:rStyle w:val="Svakutheving"/>
+        </w:rPr>
+        <w:t xml:space="preserve">Figur 1: </w:t>
+      </w:r>
+      <w:proofErr w:type="spellStart"/>
+      <w:r>
+        <w:rPr>
+          <w:rStyle w:val="Svakutheving"/>
+        </w:rPr>
+        <w:t>Splash</w:t>
+      </w:r>
+      <w:proofErr w:type="spellEnd"/>
+      <w:r>
+        <w:rPr>
+          <w:rStyle w:val="Svakutheving"/>
+        </w:rPr>
+        <w:t xml:space="preserve"> screen</w:t>
       </w:r>
     </w:p>
     <w:p>
-      <w:pPr>
-        <w:jc w:val="both"/>
-      </w:pPr>
+      <w:r>
+        <w:rPr>
+          <w:noProof/>
+          <w:lang w:val="en-US"/>
+        </w:rPr>
+        <w:drawing>
+          <wp:inline distT="0" distB="0" distL="0" distR="0" wp14:anchorId="1BA18B12" wp14:editId="1F60EBB0">
+            <wp:extent cx="5514975" cy="3105150"/>
+            <wp:effectExtent l="0" t="0" r="9525" b="0"/>
+            <wp:docPr id="4" name="Bilde 4" descr="C:\Users\Martin\Pictures\asdf-2.png"/>
+            <wp:cNvGraphicFramePr>
+              <a:graphicFrameLocks xmlns:a="http://schemas.openxmlformats.org/drawingml/2006/main" noChangeAspect="1"/>
+            </wp:cNvGraphicFramePr>
+            <a:graphic xmlns:a="http://schemas.openxmlformats.org/drawingml/2006/main">
+              <a:graphicData uri="http://schemas.openxmlformats.org/drawingml/2006/picture">
+                <pic:pic xmlns:pic="http://schemas.openxmlformats.org/drawingml/2006/picture">
+                  <pic:nvPicPr>
+                    <pic:cNvPr id="0" name="Picture 2" descr="C:\Users\Martin\Pictures\asdf-2.png"/>
+                    <pic:cNvPicPr>
+                      <a:picLocks noChangeAspect="1" noChangeArrowheads="1"/>
+                    </pic:cNvPicPr>
+                  </pic:nvPicPr>
+                  <pic:blipFill>
+                    <a:blip r:embed="rId14">
+                      <a:extLst>
+                        <a:ext uri="{28A0092B-C50C-407E-A947-70E740481C1C}">
+                          <a14:useLocalDpi xmlns:a14="http://schemas.microsoft.com/office/drawing/2010/main" val="0"/>
+                        </a:ext>
+                      </a:extLst>
+                    </a:blip>
+                    <a:srcRect/>
+                    <a:stretch>
+                      <a:fillRect/>
+                    </a:stretch>
+                  </pic:blipFill>
+                  <pic:spPr bwMode="auto">
+                    <a:xfrm>
+                      <a:off x="0" y="0"/>
+                      <a:ext cx="5514975" cy="3105150"/>
+                    </a:xfrm>
+                    <a:prstGeom prst="rect">
+                      <a:avLst/>
+                    </a:prstGeom>
+                    <a:noFill/>
+                    <a:ln>
+                      <a:noFill/>
+                    </a:ln>
+                  </pic:spPr>
+                </pic:pic>
+              </a:graphicData>
+            </a:graphic>
+          </wp:inline>
+        </w:drawing>
+      </w:r>
+      <w:r>
+        <w:rPr>
+          <w:rStyle w:val="Svakutheving"/>
+        </w:rPr>
+        <w:t>Figur 2: Hovedmeny</w:t>
+      </w:r>
+      <w:r>
+        <w:rPr>
+          <w:rStyle w:val="Svakutheving"/>
+        </w:rPr>
+        <w:br/>
+      </w:r>
+      <w:r>
+        <w:rPr>
+          <w:rStyle w:val="Svakutheving"/>
+        </w:rPr>
+        <w:br/>
+      </w:r>
+      <w:r>
+        <w:rPr>
+          <w:noProof/>
+          <w:lang w:val="en-US"/>
+        </w:rPr>
+        <w:lastRenderedPageBreak/>
+        <w:drawing>
+          <wp:inline distT="0" distB="0" distL="0" distR="0" wp14:anchorId="643E709D" wp14:editId="4A732148">
+            <wp:extent cx="5514975" cy="3105150"/>
+            <wp:effectExtent l="0" t="0" r="9525" b="0"/>
+            <wp:docPr id="5" name="Bilde 5" descr="C:\Users\Martin\Pictures\asdf-3.png"/>
+            <wp:cNvGraphicFramePr>
+              <a:graphicFrameLocks xmlns:a="http://schemas.openxmlformats.org/drawingml/2006/main" noChangeAspect="1"/>
+            </wp:cNvGraphicFramePr>
+            <a:graphic xmlns:a="http://schemas.openxmlformats.org/drawingml/2006/main">
+              <a:graphicData uri="http://schemas.openxmlformats.org/drawingml/2006/picture">
+                <pic:pic xmlns:pic="http://schemas.openxmlformats.org/drawingml/2006/picture">
+                  <pic:nvPicPr>
+                    <pic:cNvPr id="0" name="Picture 3" descr="C:\Users\Martin\Pictures\asdf-3.png"/>
+                    <pic:cNvPicPr>
+                      <a:picLocks noChangeAspect="1" noChangeArrowheads="1"/>
+                    </pic:cNvPicPr>
+                  </pic:nvPicPr>
+                  <pic:blipFill>
+                    <a:blip r:embed="rId15">
+                      <a:extLst>
+                        <a:ext uri="{28A0092B-C50C-407E-A947-70E740481C1C}">
+                          <a14:useLocalDpi xmlns:a14="http://schemas.microsoft.com/office/drawing/2010/main" val="0"/>
+                        </a:ext>
+                      </a:extLst>
+                    </a:blip>
+                    <a:srcRect/>
+                    <a:stretch>
+                      <a:fillRect/>
+                    </a:stretch>
+                  </pic:blipFill>
+                  <pic:spPr bwMode="auto">
+                    <a:xfrm>
+                      <a:off x="0" y="0"/>
+                      <a:ext cx="5514975" cy="3105150"/>
+                    </a:xfrm>
+                    <a:prstGeom prst="rect">
+                      <a:avLst/>
+                    </a:prstGeom>
+                    <a:noFill/>
+                    <a:ln>
+                      <a:noFill/>
+                    </a:ln>
+                  </pic:spPr>
+                </pic:pic>
+              </a:graphicData>
+            </a:graphic>
+          </wp:inline>
+        </w:drawing>
+      </w:r>
+      <w:r>
+        <w:rPr>
+          <w:rStyle w:val="Svakutheving"/>
+        </w:rPr>
+        <w:t>Figur 3: De første sekundene in-game med pistol</w:t>
+      </w:r>
     </w:p>
     <w:p>
       <w:pPr>
+        <w:rPr>
+          <w:i/>
+          <w:iCs/>
+          <w:color w:val="808080" w:themeColor="text1" w:themeTint="7F"/>
+        </w:rPr>
+      </w:pPr>
+      <w:r>
+        <w:rPr>
+          <w:noProof/>
+          <w:lang w:val="en-US"/>
+        </w:rPr>
+        <w:drawing>
+          <wp:inline distT="0" distB="0" distL="0" distR="0" wp14:anchorId="3DD0B6BA" wp14:editId="0AFEC2CF">
+            <wp:extent cx="5514975" cy="3105150"/>
+            <wp:effectExtent l="0" t="0" r="9525" b="0"/>
+            <wp:docPr id="6" name="Bilde 6" descr="C:\Users\Martin\Pictures\asdf-4.png"/>
+            <wp:cNvGraphicFramePr>
+              <a:graphicFrameLocks xmlns:a="http://schemas.openxmlformats.org/drawingml/2006/main" noChangeAspect="1"/>
+            </wp:cNvGraphicFramePr>
+            <a:graphic xmlns:a="http://schemas.openxmlformats.org/drawingml/2006/main">
+              <a:graphicData uri="http://schemas.openxmlformats.org/drawingml/2006/picture">
+                <pic:pic xmlns:pic="http://schemas.openxmlformats.org/drawingml/2006/picture">
+                  <pic:nvPicPr>
+                    <pic:cNvPr id="0" name="Picture 4" descr="C:\Users\Martin\Pictures\asdf-4.png"/>
+                    <pic:cNvPicPr>
+                      <a:picLocks noChangeAspect="1" noChangeArrowheads="1"/>
+                    </pic:cNvPicPr>
+                  </pic:nvPicPr>
+                  <pic:blipFill>
+                    <a:blip r:embed="rId16">
+                      <a:extLst>
+                        <a:ext uri="{28A0092B-C50C-407E-A947-70E740481C1C}">
+                          <a14:useLocalDpi xmlns:a14="http://schemas.microsoft.com/office/drawing/2010/main" val="0"/>
+                        </a:ext>
+                      </a:extLst>
+                    </a:blip>
+                    <a:srcRect/>
+                    <a:stretch>
+                      <a:fillRect/>
+                    </a:stretch>
+                  </pic:blipFill>
+                  <pic:spPr bwMode="auto">
+                    <a:xfrm>
+                      <a:off x="0" y="0"/>
+                      <a:ext cx="5514975" cy="3105150"/>
+                    </a:xfrm>
+                    <a:prstGeom prst="rect">
+                      <a:avLst/>
+                    </a:prstGeom>
+                    <a:noFill/>
+                    <a:ln>
+                      <a:noFill/>
+                    </a:ln>
+                  </pic:spPr>
+                </pic:pic>
+              </a:graphicData>
+            </a:graphic>
+          </wp:inline>
+        </w:drawing>
+      </w:r>
+      <w:r>
+        <w:rPr>
+          <w:i/>
+          <w:iCs/>
+          <w:color w:val="808080" w:themeColor="text1" w:themeTint="7F"/>
+        </w:rPr>
+        <w:t>Figur 4: Litt lenger ut i spillet, etter å ha avfyrt noen skudd med pistolen</w:t>
+      </w:r>
+    </w:p>
+    <w:p>
+      <w:r>
+        <w:rPr>
+          <w:noProof/>
+          <w:lang w:val="en-US"/>
+        </w:rPr>
+        <w:lastRenderedPageBreak/>
+        <w:drawing>
+          <wp:inline distT="0" distB="0" distL="0" distR="0">
+            <wp:extent cx="5514975" cy="3105150"/>
+            <wp:effectExtent l="0" t="0" r="9525" b="0"/>
+            <wp:docPr id="7" name="Bilde 7" descr="C:\Users\Martin\Pictures\asdf-5.png"/>
+            <wp:cNvGraphicFramePr>
+              <a:graphicFrameLocks xmlns:a="http://schemas.openxmlformats.org/drawingml/2006/main" noChangeAspect="1"/>
+            </wp:cNvGraphicFramePr>
+            <a:graphic xmlns:a="http://schemas.openxmlformats.org/drawingml/2006/main">
+              <a:graphicData uri="http://schemas.openxmlformats.org/drawingml/2006/picture">
+                <pic:pic xmlns:pic="http://schemas.openxmlformats.org/drawingml/2006/picture">
+                  <pic:nvPicPr>
+                    <pic:cNvPr id="0" name="Picture 5" descr="C:\Users\Martin\Pictures\asdf-5.png"/>
+                    <pic:cNvPicPr>
+                      <a:picLocks noChangeAspect="1" noChangeArrowheads="1"/>
+                    </pic:cNvPicPr>
+                  </pic:nvPicPr>
+                  <pic:blipFill>
+                    <a:blip r:embed="rId17">
+                      <a:extLst>
+                        <a:ext uri="{28A0092B-C50C-407E-A947-70E740481C1C}">
+                          <a14:useLocalDpi xmlns:a14="http://schemas.microsoft.com/office/drawing/2010/main" val="0"/>
+                        </a:ext>
+                      </a:extLst>
+                    </a:blip>
+                    <a:srcRect/>
+                    <a:stretch>
+                      <a:fillRect/>
+                    </a:stretch>
+                  </pic:blipFill>
+                  <pic:spPr bwMode="auto">
+                    <a:xfrm>
+                      <a:off x="0" y="0"/>
+                      <a:ext cx="5514975" cy="3105150"/>
+                    </a:xfrm>
+                    <a:prstGeom prst="rect">
+                      <a:avLst/>
+                    </a:prstGeom>
+                    <a:noFill/>
+                    <a:ln>
+                      <a:noFill/>
+                    </a:ln>
+                  </pic:spPr>
+                </pic:pic>
+              </a:graphicData>
+            </a:graphic>
+          </wp:inline>
+        </w:drawing>
+      </w:r>
+      <w:r>
+        <w:rPr>
+          <w:rStyle w:val="Svakutheving"/>
+        </w:rPr>
+        <w:t>Figur</w:t>
+      </w:r>
+      <w:r>
+        <w:rPr>
+          <w:rStyle w:val="Svakutheving"/>
+        </w:rPr>
+        <w:t xml:space="preserve"> 5: </w:t>
+      </w:r>
+      <w:r>
+        <w:rPr>
+          <w:rStyle w:val="Svakutheving"/>
+        </w:rPr>
+        <w:t>In-game med maskingevær etter å ha avfyrt noen skudd og tatt en del skade</w:t>
+      </w:r>
+    </w:p>
+    <w:p>
+      <w:pPr>
+        <w:rPr>
+          <w:rStyle w:val="Svakutheving"/>
+        </w:rPr>
+      </w:pPr>
+      <w:r>
+        <w:rPr>
+          <w:noProof/>
+          <w:lang w:val="en-US"/>
+        </w:rPr>
+        <w:drawing>
+          <wp:inline distT="0" distB="0" distL="0" distR="0">
+            <wp:extent cx="5514975" cy="3105150"/>
+            <wp:effectExtent l="0" t="0" r="9525" b="0"/>
+            <wp:docPr id="8" name="Bilde 8" descr="C:\Users\Martin\Pictures\asdf-6.png"/>
+            <wp:cNvGraphicFramePr>
+              <a:graphicFrameLocks xmlns:a="http://schemas.openxmlformats.org/drawingml/2006/main" noChangeAspect="1"/>
+            </wp:cNvGraphicFramePr>
+            <a:graphic xmlns:a="http://schemas.openxmlformats.org/drawingml/2006/main">
+              <a:graphicData uri="http://schemas.openxmlformats.org/drawingml/2006/picture">
+                <pic:pic xmlns:pic="http://schemas.openxmlformats.org/drawingml/2006/picture">
+                  <pic:nvPicPr>
+                    <pic:cNvPr id="0" name="Picture 6" descr="C:\Users\Martin\Pictures\asdf-6.png"/>
+                    <pic:cNvPicPr>
+                      <a:picLocks noChangeAspect="1" noChangeArrowheads="1"/>
+                    </pic:cNvPicPr>
+                  </pic:nvPicPr>
+                  <pic:blipFill>
+                    <a:blip r:embed="rId18">
+                      <a:extLst>
+                        <a:ext uri="{28A0092B-C50C-407E-A947-70E740481C1C}">
+                          <a14:useLocalDpi xmlns:a14="http://schemas.microsoft.com/office/drawing/2010/main" val="0"/>
+                        </a:ext>
+                      </a:extLst>
+                    </a:blip>
+                    <a:srcRect/>
+                    <a:stretch>
+                      <a:fillRect/>
+                    </a:stretch>
+                  </pic:blipFill>
+                  <pic:spPr bwMode="auto">
+                    <a:xfrm>
+                      <a:off x="0" y="0"/>
+                      <a:ext cx="5514975" cy="3105150"/>
+                    </a:xfrm>
+                    <a:prstGeom prst="rect">
+                      <a:avLst/>
+                    </a:prstGeom>
+                    <a:noFill/>
+                    <a:ln>
+                      <a:noFill/>
+                    </a:ln>
+                  </pic:spPr>
+                </pic:pic>
+              </a:graphicData>
+            </a:graphic>
+          </wp:inline>
+        </w:drawing>
+      </w:r>
+      <w:r>
+        <w:rPr>
+          <w:rStyle w:val="Svakutheving"/>
+        </w:rPr>
+        <w:t xml:space="preserve">Figur 6: Game over, mulighet for å fylle inn navn til </w:t>
+      </w:r>
+      <w:proofErr w:type="spellStart"/>
+      <w:r>
+        <w:rPr>
+          <w:rStyle w:val="Svakutheving"/>
+        </w:rPr>
+        <w:t>Leaderboard</w:t>
+      </w:r>
+      <w:proofErr w:type="spellEnd"/>
+      <w:r>
+        <w:br/>
+      </w:r>
+      <w:r>
+        <w:rPr>
+          <w:noProof/>
+          <w:lang w:val="en-US"/>
+        </w:rPr>
+        <w:lastRenderedPageBreak/>
+        <w:drawing>
+          <wp:inline distT="0" distB="0" distL="0" distR="0">
+            <wp:extent cx="5514975" cy="3105150"/>
+            <wp:effectExtent l="0" t="0" r="9525" b="0"/>
+            <wp:docPr id="9" name="Bilde 9" descr="C:\Users\Martin\Pictures\asdf-7.png"/>
+            <wp:cNvGraphicFramePr>
+              <a:graphicFrameLocks xmlns:a="http://schemas.openxmlformats.org/drawingml/2006/main" noChangeAspect="1"/>
+            </wp:cNvGraphicFramePr>
+            <a:graphic xmlns:a="http://schemas.openxmlformats.org/drawingml/2006/main">
+              <a:graphicData uri="http://schemas.openxmlformats.org/drawingml/2006/picture">
+                <pic:pic xmlns:pic="http://schemas.openxmlformats.org/drawingml/2006/picture">
+                  <pic:nvPicPr>
+                    <pic:cNvPr id="0" name="Picture 7" descr="C:\Users\Martin\Pictures\asdf-7.png"/>
+                    <pic:cNvPicPr>
+                      <a:picLocks noChangeAspect="1" noChangeArrowheads="1"/>
+                    </pic:cNvPicPr>
+                  </pic:nvPicPr>
+                  <pic:blipFill>
+                    <a:blip r:embed="rId19">
+                      <a:extLst>
+                        <a:ext uri="{28A0092B-C50C-407E-A947-70E740481C1C}">
+                          <a14:useLocalDpi xmlns:a14="http://schemas.microsoft.com/office/drawing/2010/main" val="0"/>
+                        </a:ext>
+                      </a:extLst>
+                    </a:blip>
+                    <a:srcRect/>
+                    <a:stretch>
+                      <a:fillRect/>
+                    </a:stretch>
+                  </pic:blipFill>
+                  <pic:spPr bwMode="auto">
+                    <a:xfrm>
+                      <a:off x="0" y="0"/>
+                      <a:ext cx="5514975" cy="3105150"/>
+                    </a:xfrm>
+                    <a:prstGeom prst="rect">
+                      <a:avLst/>
+                    </a:prstGeom>
+                    <a:noFill/>
+                    <a:ln>
+                      <a:noFill/>
+                    </a:ln>
+                  </pic:spPr>
+                </pic:pic>
+              </a:graphicData>
+            </a:graphic>
+          </wp:inline>
+        </w:drawing>
+      </w:r>
+      <w:r>
+        <w:rPr>
+          <w:rStyle w:val="Svakutheving"/>
+        </w:rPr>
+        <w:t>Figur 7: Har fylt ut navn</w:t>
+      </w:r>
+      <w:r>
+        <w:br/>
+      </w:r>
+      <w:r>
+        <w:rPr>
+          <w:noProof/>
+          <w:lang w:val="en-US"/>
+        </w:rPr>
+        <w:drawing>
+          <wp:inline distT="0" distB="0" distL="0" distR="0">
+            <wp:extent cx="5514975" cy="3105150"/>
+            <wp:effectExtent l="0" t="0" r="9525" b="0"/>
+            <wp:docPr id="10" name="Bilde 10" descr="C:\Users\Martin\Pictures\asdf-8.png"/>
+            <wp:cNvGraphicFramePr>
+              <a:graphicFrameLocks xmlns:a="http://schemas.openxmlformats.org/drawingml/2006/main" noChangeAspect="1"/>
+            </wp:cNvGraphicFramePr>
+            <a:graphic xmlns:a="http://schemas.openxmlformats.org/drawingml/2006/main">
+              <a:graphicData uri="http://schemas.openxmlformats.org/drawingml/2006/picture">
+                <pic:pic xmlns:pic="http://schemas.openxmlformats.org/drawingml/2006/picture">
+                  <pic:nvPicPr>
+                    <pic:cNvPr id="0" name="Picture 8" descr="C:\Users\Martin\Pictures\asdf-8.png"/>
+                    <pic:cNvPicPr>
+                      <a:picLocks noChangeAspect="1" noChangeArrowheads="1"/>
+                    </pic:cNvPicPr>
+                  </pic:nvPicPr>
+                  <pic:blipFill>
+                    <a:blip r:embed="rId20">
+                      <a:extLst>
+                        <a:ext uri="{28A0092B-C50C-407E-A947-70E740481C1C}">
+                          <a14:useLocalDpi xmlns:a14="http://schemas.microsoft.com/office/drawing/2010/main" val="0"/>
+                        </a:ext>
+                      </a:extLst>
+                    </a:blip>
+                    <a:srcRect/>
+                    <a:stretch>
+                      <a:fillRect/>
+                    </a:stretch>
+                  </pic:blipFill>
+                  <pic:spPr bwMode="auto">
+                    <a:xfrm>
+                      <a:off x="0" y="0"/>
+                      <a:ext cx="5514975" cy="3105150"/>
+                    </a:xfrm>
+                    <a:prstGeom prst="rect">
+                      <a:avLst/>
+                    </a:prstGeom>
+                    <a:noFill/>
+                    <a:ln>
+                      <a:noFill/>
+                    </a:ln>
+                  </pic:spPr>
+                </pic:pic>
+              </a:graphicData>
+            </a:graphic>
+          </wp:inline>
+        </w:drawing>
+      </w:r>
+      <w:r>
+        <w:rPr>
+          <w:rStyle w:val="Svakutheving"/>
+        </w:rPr>
+        <w:t>Figur 8: Navnet er lagret i XML-fila</w:t>
+      </w:r>
+      <w:r>
+        <w:br/>
+      </w:r>
+      <w:r>
+        <w:rPr>
+          <w:noProof/>
+          <w:lang w:val="en-US"/>
+        </w:rPr>
+        <w:lastRenderedPageBreak/>
+        <w:drawing>
+          <wp:inline distT="0" distB="0" distL="0" distR="0">
+            <wp:extent cx="5514975" cy="3105150"/>
+            <wp:effectExtent l="0" t="0" r="9525" b="0"/>
+            <wp:docPr id="11" name="Bilde 11" descr="C:\Users\Martin\Pictures\asdf-9.png"/>
+            <wp:cNvGraphicFramePr>
+              <a:graphicFrameLocks xmlns:a="http://schemas.openxmlformats.org/drawingml/2006/main" noChangeAspect="1"/>
+            </wp:cNvGraphicFramePr>
+            <a:graphic xmlns:a="http://schemas.openxmlformats.org/drawingml/2006/main">
+              <a:graphicData uri="http://schemas.openxmlformats.org/drawingml/2006/picture">
+                <pic:pic xmlns:pic="http://schemas.openxmlformats.org/drawingml/2006/picture">
+                  <pic:nvPicPr>
+                    <pic:cNvPr id="0" name="Picture 9" descr="C:\Users\Martin\Pictures\asdf-9.png"/>
+                    <pic:cNvPicPr>
+                      <a:picLocks noChangeAspect="1" noChangeArrowheads="1"/>
+                    </pic:cNvPicPr>
+                  </pic:nvPicPr>
+                  <pic:blipFill>
+                    <a:blip r:embed="rId21">
+                      <a:extLst>
+                        <a:ext uri="{28A0092B-C50C-407E-A947-70E740481C1C}">
+                          <a14:useLocalDpi xmlns:a14="http://schemas.microsoft.com/office/drawing/2010/main" val="0"/>
+                        </a:ext>
+                      </a:extLst>
+                    </a:blip>
+                    <a:srcRect/>
+                    <a:stretch>
+                      <a:fillRect/>
+                    </a:stretch>
+                  </pic:blipFill>
+                  <pic:spPr bwMode="auto">
+                    <a:xfrm>
+                      <a:off x="0" y="0"/>
+                      <a:ext cx="5514975" cy="3105150"/>
+                    </a:xfrm>
+                    <a:prstGeom prst="rect">
+                      <a:avLst/>
+                    </a:prstGeom>
+                    <a:noFill/>
+                    <a:ln>
+                      <a:noFill/>
+                    </a:ln>
+                  </pic:spPr>
+                </pic:pic>
+              </a:graphicData>
+            </a:graphic>
+          </wp:inline>
+        </w:drawing>
+      </w:r>
+      <w:r>
+        <w:rPr>
+          <w:rStyle w:val="Svakutheving"/>
+        </w:rPr>
+        <w:t xml:space="preserve">Figur 9: </w:t>
+      </w:r>
+      <w:proofErr w:type="spellStart"/>
+      <w:r>
+        <w:rPr>
+          <w:rStyle w:val="Svakutheving"/>
+        </w:rPr>
+        <w:t>Leaderboard</w:t>
+      </w:r>
+      <w:proofErr w:type="spellEnd"/>
+    </w:p>
+    <w:p>
+      <w:pPr>
+        <w:rPr>
+          <w:rStyle w:val="Svakutheving"/>
+        </w:rPr>
+      </w:pPr>
+      <w:r>
+        <w:rPr>
+          <w:noProof/>
+          <w:lang w:val="en-US"/>
+        </w:rPr>
+        <w:drawing>
+          <wp:inline distT="0" distB="0" distL="0" distR="0">
+            <wp:extent cx="5514975" cy="3105150"/>
+            <wp:effectExtent l="0" t="0" r="9525" b="0"/>
+            <wp:docPr id="12" name="Bilde 12" descr="C:\Users\Martin\Pictures\asdf-10.png"/>
+            <wp:cNvGraphicFramePr>
+              <a:graphicFrameLocks xmlns:a="http://schemas.openxmlformats.org/drawingml/2006/main" noChangeAspect="1"/>
+            </wp:cNvGraphicFramePr>
+            <a:graphic xmlns:a="http://schemas.openxmlformats.org/drawingml/2006/main">
+              <a:graphicData uri="http://schemas.openxmlformats.org/drawingml/2006/picture">
+                <pic:pic xmlns:pic="http://schemas.openxmlformats.org/drawingml/2006/picture">
+                  <pic:nvPicPr>
+                    <pic:cNvPr id="0" name="Picture 10" descr="C:\Users\Martin\Pictures\asdf-10.png"/>
+                    <pic:cNvPicPr>
+                      <a:picLocks noChangeAspect="1" noChangeArrowheads="1"/>
+                    </pic:cNvPicPr>
+                  </pic:nvPicPr>
+                  <pic:blipFill>
+                    <a:blip r:embed="rId22">
+                      <a:extLst>
+                        <a:ext uri="{28A0092B-C50C-407E-A947-70E740481C1C}">
+                          <a14:useLocalDpi xmlns:a14="http://schemas.microsoft.com/office/drawing/2010/main" val="0"/>
+                        </a:ext>
+                      </a:extLst>
+                    </a:blip>
+                    <a:srcRect/>
+                    <a:stretch>
+                      <a:fillRect/>
+                    </a:stretch>
+                  </pic:blipFill>
+                  <pic:spPr bwMode="auto">
+                    <a:xfrm>
+                      <a:off x="0" y="0"/>
+                      <a:ext cx="5514975" cy="3105150"/>
+                    </a:xfrm>
+                    <a:prstGeom prst="rect">
+                      <a:avLst/>
+                    </a:prstGeom>
+                    <a:noFill/>
+                    <a:ln>
+                      <a:noFill/>
+                    </a:ln>
+                  </pic:spPr>
+                </pic:pic>
+              </a:graphicData>
+            </a:graphic>
+          </wp:inline>
+        </w:drawing>
+      </w:r>
+      <w:r>
+        <w:rPr>
+          <w:rStyle w:val="Svakutheving"/>
+        </w:rPr>
+        <w:t xml:space="preserve">Figur 10: </w:t>
+      </w:r>
+      <w:proofErr w:type="spellStart"/>
+      <w:r>
+        <w:rPr>
+          <w:rStyle w:val="Svakutheving"/>
+        </w:rPr>
+        <w:t>Instructions</w:t>
+      </w:r>
+      <w:proofErr w:type="spellEnd"/>
+      <w:r>
+        <w:rPr>
+          <w:rStyle w:val="Svakutheving"/>
+        </w:rPr>
+        <w:t xml:space="preserve"> på Xbox 360</w:t>
+      </w:r>
+    </w:p>
+    <w:p>
+      <w:pPr>
+        <w:rPr>
+          <w:rStyle w:val="Svakutheving"/>
+          <w:lang w:val="en-US"/>
+        </w:rPr>
+      </w:pPr>
+      <w:r>
+        <w:rPr>
+          <w:noProof/>
+          <w:lang w:val="en-US"/>
+        </w:rPr>
+        <w:lastRenderedPageBreak/>
+        <w:drawing>
+          <wp:inline distT="0" distB="0" distL="0" distR="0" wp14:anchorId="695D07BF" wp14:editId="467C66C3">
+            <wp:extent cx="5518150" cy="3227174"/>
+            <wp:effectExtent l="0" t="0" r="6350" b="0"/>
+            <wp:docPr id="14" name="Bilde 14"/>
+            <wp:cNvGraphicFramePr>
+              <a:graphicFrameLocks xmlns:a="http://schemas.openxmlformats.org/drawingml/2006/main" noChangeAspect="1"/>
+            </wp:cNvGraphicFramePr>
+            <a:graphic xmlns:a="http://schemas.openxmlformats.org/drawingml/2006/main">
+              <a:graphicData uri="http://schemas.openxmlformats.org/drawingml/2006/picture">
+                <pic:pic xmlns:pic="http://schemas.openxmlformats.org/drawingml/2006/picture">
+                  <pic:nvPicPr>
+                    <pic:cNvPr id="0" name=""/>
+                    <pic:cNvPicPr/>
+                  </pic:nvPicPr>
+                  <pic:blipFill>
+                    <a:blip r:embed="rId23"/>
+                    <a:stretch>
+                      <a:fillRect/>
+                    </a:stretch>
+                  </pic:blipFill>
+                  <pic:spPr>
+                    <a:xfrm>
+                      <a:off x="0" y="0"/>
+                      <a:ext cx="5518150" cy="3227174"/>
+                    </a:xfrm>
+                    <a:prstGeom prst="rect">
+                      <a:avLst/>
+                    </a:prstGeom>
+                  </pic:spPr>
+                </pic:pic>
+              </a:graphicData>
+            </a:graphic>
+          </wp:inline>
+        </w:drawing>
+      </w:r>
+      <w:proofErr w:type="spellStart"/>
+      <w:r>
+        <w:rPr>
+          <w:rStyle w:val="Svakutheving"/>
+          <w:lang w:val="en-US"/>
+        </w:rPr>
+        <w:t>Figur</w:t>
+      </w:r>
+      <w:proofErr w:type="spellEnd"/>
+      <w:r>
+        <w:rPr>
+          <w:rStyle w:val="Svakutheving"/>
+          <w:lang w:val="en-US"/>
+        </w:rPr>
+        <w:t xml:space="preserve"> 11: Instructions </w:t>
+      </w:r>
+      <w:proofErr w:type="spellStart"/>
+      <w:r>
+        <w:rPr>
+          <w:rStyle w:val="Svakutheving"/>
+          <w:lang w:val="en-US"/>
+        </w:rPr>
+        <w:t>i</w:t>
+      </w:r>
+      <w:proofErr w:type="spellEnd"/>
+      <w:r>
+        <w:rPr>
+          <w:rStyle w:val="Svakutheving"/>
+          <w:lang w:val="en-US"/>
+        </w:rPr>
+        <w:t xml:space="preserve"> Windows</w:t>
+      </w:r>
+      <w:r>
+        <w:rPr>
+          <w:rStyle w:val="Sterkutheving"/>
+          <w:b w:val="0"/>
+          <w:bCs w:val="0"/>
+          <w:i w:val="0"/>
+          <w:iCs w:val="0"/>
+          <w:color w:val="auto"/>
+          <w:lang w:val="en-US"/>
+        </w:rPr>
+        <w:br/>
+      </w:r>
+      <w:r>
+        <w:rPr>
+          <w:rStyle w:val="Sterkutheving"/>
+          <w:b w:val="0"/>
+          <w:bCs w:val="0"/>
+          <w:i w:val="0"/>
+          <w:iCs w:val="0"/>
+          <w:color w:val="auto"/>
+          <w:lang w:val="en-US"/>
+        </w:rPr>
+        <w:br/>
+      </w:r>
+      <w:r>
+        <w:rPr>
+          <w:noProof/>
+          <w:lang w:val="en-US"/>
+        </w:rPr>
+        <w:drawing>
+          <wp:inline distT="0" distB="0" distL="0" distR="0" wp14:anchorId="4D2C9CBB" wp14:editId="438584BB">
+            <wp:extent cx="5514975" cy="3105150"/>
+            <wp:effectExtent l="0" t="0" r="9525" b="0"/>
+            <wp:docPr id="13" name="Bilde 13" descr="C:\Users\Martin\Pictures\asdf-11.png"/>
+            <wp:cNvGraphicFramePr>
+              <a:graphicFrameLocks xmlns:a="http://schemas.openxmlformats.org/drawingml/2006/main" noChangeAspect="1"/>
+            </wp:cNvGraphicFramePr>
+            <a:graphic xmlns:a="http://schemas.openxmlformats.org/drawingml/2006/main">
+              <a:graphicData uri="http://schemas.openxmlformats.org/drawingml/2006/picture">
+                <pic:pic xmlns:pic="http://schemas.openxmlformats.org/drawingml/2006/picture">
+                  <pic:nvPicPr>
+                    <pic:cNvPr id="0" name="Picture 11" descr="C:\Users\Martin\Pictures\asdf-11.png"/>
+                    <pic:cNvPicPr>
+                      <a:picLocks noChangeAspect="1" noChangeArrowheads="1"/>
+                    </pic:cNvPicPr>
+                  </pic:nvPicPr>
+                  <pic:blipFill>
+                    <a:blip r:embed="rId24">
+                      <a:extLst>
+                        <a:ext uri="{28A0092B-C50C-407E-A947-70E740481C1C}">
+                          <a14:useLocalDpi xmlns:a14="http://schemas.microsoft.com/office/drawing/2010/main" val="0"/>
+                        </a:ext>
+                      </a:extLst>
+                    </a:blip>
+                    <a:srcRect/>
+                    <a:stretch>
+                      <a:fillRect/>
+                    </a:stretch>
+                  </pic:blipFill>
+                  <pic:spPr bwMode="auto">
+                    <a:xfrm>
+                      <a:off x="0" y="0"/>
+                      <a:ext cx="5514975" cy="3105150"/>
+                    </a:xfrm>
+                    <a:prstGeom prst="rect">
+                      <a:avLst/>
+                    </a:prstGeom>
+                    <a:noFill/>
+                    <a:ln>
+                      <a:noFill/>
+                    </a:ln>
+                  </pic:spPr>
+                </pic:pic>
+              </a:graphicData>
+            </a:graphic>
+          </wp:inline>
+        </w:drawing>
+      </w:r>
+      <w:proofErr w:type="spellStart"/>
+      <w:r>
+        <w:rPr>
+          <w:rStyle w:val="Svakutheving"/>
+          <w:lang w:val="en-US"/>
+        </w:rPr>
+        <w:t>Figur</w:t>
+      </w:r>
+      <w:proofErr w:type="spellEnd"/>
+      <w:r>
+        <w:rPr>
+          <w:rStyle w:val="Svakutheving"/>
+          <w:lang w:val="en-US"/>
+        </w:rPr>
+        <w:t xml:space="preserve"> 12: Credits</w:t>
+      </w:r>
+    </w:p>
+    <w:p>
+      <w:pPr>
+        <w:pStyle w:val="Overskrift2"/>
+      </w:pPr>
+      <w:bookmarkStart w:id="13" w:name="_Toc324700985"/>
+      <w:r>
+        <w:t>2.</w:t>
+      </w:r>
+      <w:r>
+        <w:t>4</w:t>
+      </w:r>
+      <w:r>
+        <w:t xml:space="preserve"> Konklusjon</w:t>
+      </w:r>
+      <w:bookmarkEnd w:id="13"/>
+    </w:p>
+    <w:p>
+      <w:pPr>
+        <w:jc w:val="both"/>
+      </w:pPr>
+      <w:r>
+        <w:t>Vi er selv førnøyde med resultatet</w:t>
+      </w:r>
+      <w:r>
+        <w:t xml:space="preserve">, og føler at vi har nådd alle mål vi har satt oss. </w:t>
+      </w:r>
+    </w:p>
+    <w:p>
+      <w:pPr>
+        <w:jc w:val="both"/>
+      </w:pPr>
+    </w:p>
+    <w:p>
+      <w:pPr>
         <w:pStyle w:val="Overskrift1"/>
       </w:pPr>
-      <w:bookmarkStart w:id="12" w:name="_Toc324621113"/>
+      <w:bookmarkStart w:id="14" w:name="_Toc324700986"/>
       <w:r>
         <w:t>3.0</w:t>
       </w:r>
       <w:r>
         <w:t xml:space="preserve"> Vedlegg</w:t>
       </w:r>
-      <w:bookmarkEnd w:id="12"/>
+      <w:bookmarkEnd w:id="14"/>
     </w:p>
     <w:p/>
     <w:sectPr>
-      <w:headerReference w:type="default" r:id="rId13"/>
-      <w:footerReference w:type="default" r:id="rId14"/>
+      <w:headerReference w:type="default" r:id="rId25"/>
+      <w:footerReference w:type="default" r:id="rId26"/>
       <w:pgSz w:w="11900" w:h="16840"/>
       <w:pgMar w:top="1135" w:right="1410" w:bottom="426" w:left="1800" w:header="708" w:footer="708" w:gutter="0"/>
       <w:pgNumType w:start="0"/>
@@ -3319,7 +5032,7 @@
                                 <w:rPr>
                                   <w:noProof/>
                                 </w:rPr>
-                                <w:t>5</w:t>
+                                <w:t>1</w:t>
                               </w:r>
                               <w:r>
                                 <w:fldChar w:fldCharType="end"/>
@@ -3382,7 +5095,7 @@
                           <w:rPr>
                             <w:noProof/>
                           </w:rPr>
-                          <w:t>5</w:t>
+                          <w:t>1</w:t>
                         </w:r>
                         <w:r>
                           <w:fldChar w:fldCharType="end"/>
@@ -3529,7 +5242,7 @@
         <w:sz w:val="18"/>
         <w:szCs w:val="18"/>
       </w:rPr>
-      <w:t>4/22/2012</w:t>
+      <w:t>5/13</w:t>
     </w:r>
     <w:r>
       <w:rPr>
@@ -3537,6 +5250,87 @@
         <w:sz w:val="18"/>
         <w:szCs w:val="18"/>
       </w:rPr>
+      <w:t>/2012</w:t>
+    </w:r>
+    <w:r>
+      <w:rPr>
+        <w:rFonts w:ascii="Arial" w:hAnsi="Arial" w:cs="Arial"/>
+        <w:sz w:val="18"/>
+        <w:szCs w:val="18"/>
+      </w:rPr>
+      <w:tab/>
+    </w:r>
+    <w:proofErr w:type="spellStart"/>
+    <w:r>
+      <w:rPr>
+        <w:rFonts w:ascii="Arial" w:hAnsi="Arial" w:cs="Arial"/>
+        <w:sz w:val="18"/>
+        <w:szCs w:val="18"/>
+      </w:rPr>
+      <w:t>Chilled</w:t>
+    </w:r>
+    <w:proofErr w:type="spellEnd"/>
+    <w:r>
+      <w:rPr>
+        <w:rFonts w:ascii="Arial" w:hAnsi="Arial" w:cs="Arial"/>
+        <w:sz w:val="18"/>
+        <w:szCs w:val="18"/>
+      </w:rPr>
+      <w:t xml:space="preserve"> </w:t>
+    </w:r>
+    <w:proofErr w:type="spellStart"/>
+    <w:r>
+      <w:rPr>
+        <w:rFonts w:ascii="Arial" w:hAnsi="Arial" w:cs="Arial"/>
+        <w:sz w:val="18"/>
+        <w:szCs w:val="18"/>
+      </w:rPr>
+      <w:t>Treat</w:t>
+    </w:r>
+    <w:proofErr w:type="spellEnd"/>
+    <w:r>
+      <w:rPr>
+        <w:rFonts w:ascii="Arial" w:hAnsi="Arial" w:cs="Arial"/>
+        <w:sz w:val="18"/>
+        <w:szCs w:val="18"/>
+      </w:rPr>
+      <w:tab/>
+      <w:t xml:space="preserve">Martin Lehmann, Simen </w:t>
+    </w:r>
+    <w:proofErr w:type="spellStart"/>
+    <w:r>
+      <w:rPr>
+        <w:rFonts w:ascii="Arial" w:hAnsi="Arial" w:cs="Arial"/>
+        <w:sz w:val="18"/>
+        <w:szCs w:val="18"/>
+      </w:rPr>
+      <w:t>Bekkhus</w:t>
+    </w:r>
+    <w:proofErr w:type="spellEnd"/>
+    <w:r>
+      <w:rPr>
+        <w:rFonts w:ascii="Arial" w:hAnsi="Arial" w:cs="Arial"/>
+        <w:sz w:val="18"/>
+        <w:szCs w:val="18"/>
+      </w:rPr>
+      <w:t>,</w:t>
+    </w:r>
+  </w:p>
+  <w:p>
+    <w:pPr>
+      <w:pStyle w:val="Topptekst"/>
+      <w:rPr>
+        <w:rFonts w:ascii="Arial" w:hAnsi="Arial" w:cs="Arial"/>
+        <w:sz w:val="18"/>
+        <w:szCs w:val="18"/>
+      </w:rPr>
+    </w:pPr>
+    <w:r>
+      <w:rPr>
+        <w:rFonts w:ascii="Arial" w:hAnsi="Arial" w:cs="Arial"/>
+        <w:sz w:val="18"/>
+        <w:szCs w:val="18"/>
+      </w:rPr>
       <w:tab/>
     </w:r>
     <w:r>
@@ -3545,16 +5339,8 @@
         <w:sz w:val="18"/>
         <w:szCs w:val="18"/>
       </w:rPr>
-      <w:t>Mediefranchisenes Snorlax</w:t>
-    </w:r>
-    <w:r>
-      <w:rPr>
-        <w:rFonts w:ascii="Arial" w:hAnsi="Arial" w:cs="Arial"/>
-        <w:sz w:val="18"/>
-        <w:szCs w:val="18"/>
-      </w:rPr>
       <w:tab/>
-      <w:t xml:space="preserve">Martin Lehmann </w:t>
+      <w:t>Steinar Skogly, Vegard Strand Lende</w:t>
     </w:r>
   </w:p>
 </w:hdr>
@@ -4015,6 +5801,119 @@
     </w:lvl>
   </w:abstractNum>
   <w:abstractNum w:abstractNumId="4">
+    <w:nsid w:val="49FE4973"/>
+    <w:multiLevelType w:val="hybridMultilevel"/>
+    <w:tmpl w:val="47087BBA"/>
+    <w:lvl w:ilvl="0" w:tplc="34866176">
+      <w:start w:val="2"/>
+      <w:numFmt w:val="bullet"/>
+      <w:lvlText w:val="-"/>
+      <w:lvlJc w:val="left"/>
+      <w:pPr>
+        <w:ind w:left="720" w:hanging="360"/>
+      </w:pPr>
+      <w:rPr>
+        <w:rFonts w:ascii="Times New Roman" w:eastAsia="Cambria" w:hAnsi="Times New Roman" w:cs="Times New Roman" w:hint="default"/>
+      </w:rPr>
+    </w:lvl>
+    <w:lvl w:ilvl="1" w:tplc="04090003" w:tentative="1">
+      <w:start w:val="1"/>
+      <w:numFmt w:val="bullet"/>
+      <w:lvlText w:val="o"/>
+      <w:lvlJc w:val="left"/>
+      <w:pPr>
+        <w:ind w:left="1440" w:hanging="360"/>
+      </w:pPr>
+      <w:rPr>
+        <w:rFonts w:ascii="Courier New" w:hAnsi="Courier New" w:cs="Courier New" w:hint="default"/>
+      </w:rPr>
+    </w:lvl>
+    <w:lvl w:ilvl="2" w:tplc="04090005" w:tentative="1">
+      <w:start w:val="1"/>
+      <w:numFmt w:val="bullet"/>
+      <w:lvlText w:val=""/>
+      <w:lvlJc w:val="left"/>
+      <w:pPr>
+        <w:ind w:left="2160" w:hanging="360"/>
+      </w:pPr>
+      <w:rPr>
+        <w:rFonts w:ascii="Wingdings" w:hAnsi="Wingdings" w:hint="default"/>
+      </w:rPr>
+    </w:lvl>
+    <w:lvl w:ilvl="3" w:tplc="04090001" w:tentative="1">
+      <w:start w:val="1"/>
+      <w:numFmt w:val="bullet"/>
+      <w:lvlText w:val=""/>
+      <w:lvlJc w:val="left"/>
+      <w:pPr>
+        <w:ind w:left="2880" w:hanging="360"/>
+      </w:pPr>
+      <w:rPr>
+        <w:rFonts w:ascii="Symbol" w:hAnsi="Symbol" w:hint="default"/>
+      </w:rPr>
+    </w:lvl>
+    <w:lvl w:ilvl="4" w:tplc="04090003" w:tentative="1">
+      <w:start w:val="1"/>
+      <w:numFmt w:val="bullet"/>
+      <w:lvlText w:val="o"/>
+      <w:lvlJc w:val="left"/>
+      <w:pPr>
+        <w:ind w:left="3600" w:hanging="360"/>
+      </w:pPr>
+      <w:rPr>
+        <w:rFonts w:ascii="Courier New" w:hAnsi="Courier New" w:cs="Courier New" w:hint="default"/>
+      </w:rPr>
+    </w:lvl>
+    <w:lvl w:ilvl="5" w:tplc="04090005" w:tentative="1">
+      <w:start w:val="1"/>
+      <w:numFmt w:val="bullet"/>
+      <w:lvlText w:val=""/>
+      <w:lvlJc w:val="left"/>
+      <w:pPr>
+        <w:ind w:left="4320" w:hanging="360"/>
+      </w:pPr>
+      <w:rPr>
+        <w:rFonts w:ascii="Wingdings" w:hAnsi="Wingdings" w:hint="default"/>
+      </w:rPr>
+    </w:lvl>
+    <w:lvl w:ilvl="6" w:tplc="04090001" w:tentative="1">
+      <w:start w:val="1"/>
+      <w:numFmt w:val="bullet"/>
+      <w:lvlText w:val=""/>
+      <w:lvlJc w:val="left"/>
+      <w:pPr>
+        <w:ind w:left="5040" w:hanging="360"/>
+      </w:pPr>
+      <w:rPr>
+        <w:rFonts w:ascii="Symbol" w:hAnsi="Symbol" w:hint="default"/>
+      </w:rPr>
+    </w:lvl>
+    <w:lvl w:ilvl="7" w:tplc="04090003" w:tentative="1">
+      <w:start w:val="1"/>
+      <w:numFmt w:val="bullet"/>
+      <w:lvlText w:val="o"/>
+      <w:lvlJc w:val="left"/>
+      <w:pPr>
+        <w:ind w:left="5760" w:hanging="360"/>
+      </w:pPr>
+      <w:rPr>
+        <w:rFonts w:ascii="Courier New" w:hAnsi="Courier New" w:cs="Courier New" w:hint="default"/>
+      </w:rPr>
+    </w:lvl>
+    <w:lvl w:ilvl="8" w:tplc="04090005" w:tentative="1">
+      <w:start w:val="1"/>
+      <w:numFmt w:val="bullet"/>
+      <w:lvlText w:val=""/>
+      <w:lvlJc w:val="left"/>
+      <w:pPr>
+        <w:ind w:left="6480" w:hanging="360"/>
+      </w:pPr>
+      <w:rPr>
+        <w:rFonts w:ascii="Wingdings" w:hAnsi="Wingdings" w:hint="default"/>
+      </w:rPr>
+    </w:lvl>
+  </w:abstractNum>
+  <w:abstractNum w:abstractNumId="5">
     <w:nsid w:val="4D6145EA"/>
     <w:multiLevelType w:val="hybridMultilevel"/>
     <w:tmpl w:val="C6986B22"/>
@@ -4127,7 +6026,7 @@
       </w:rPr>
     </w:lvl>
   </w:abstractNum>
-  <w:abstractNum w:abstractNumId="5">
+  <w:abstractNum w:abstractNumId="6">
     <w:nsid w:val="7BD74D1A"/>
     <w:multiLevelType w:val="hybridMultilevel"/>
     <w:tmpl w:val="9DDA57CC"/>
@@ -4240,7 +6139,7 @@
       </w:rPr>
     </w:lvl>
   </w:abstractNum>
-  <w:abstractNum w:abstractNumId="6">
+  <w:abstractNum w:abstractNumId="7">
     <w:nsid w:val="7E7659BF"/>
     <w:multiLevelType w:val="hybridMultilevel"/>
     <w:tmpl w:val="8EE20C8C"/>
@@ -4357,22 +6256,25 @@
     <w:abstractNumId w:val="2"/>
   </w:num>
   <w:num w:numId="2">
-    <w:abstractNumId w:val="5"/>
+    <w:abstractNumId w:val="6"/>
   </w:num>
   <w:num w:numId="3">
     <w:abstractNumId w:val="3"/>
   </w:num>
   <w:num w:numId="4">
-    <w:abstractNumId w:val="4"/>
+    <w:abstractNumId w:val="5"/>
   </w:num>
   <w:num w:numId="5">
-    <w:abstractNumId w:val="6"/>
+    <w:abstractNumId w:val="7"/>
   </w:num>
   <w:num w:numId="6">
     <w:abstractNumId w:val="1"/>
   </w:num>
   <w:num w:numId="7">
     <w:abstractNumId w:val="0"/>
+  </w:num>
+  <w:num w:numId="8">
+    <w:abstractNumId w:val="4"/>
   </w:num>
 </w:numbering>
 </file>
@@ -5033,6 +6935,70 @@
       </w:tblCellMar>
     </w:tblPr>
   </w:style>
+  <w:style w:type="paragraph" w:styleId="Undertittel">
+    <w:name w:val="Subtitle"/>
+    <w:basedOn w:val="Normal"/>
+    <w:next w:val="Normal"/>
+    <w:link w:val="UndertittelTegn"/>
+    <w:uiPriority w:val="11"/>
+    <w:qFormat/>
+    <w:rsid w:val="00040B22"/>
+    <w:pPr>
+      <w:numPr>
+        <w:ilvl w:val="1"/>
+      </w:numPr>
+    </w:pPr>
+    <w:rPr>
+      <w:rFonts w:asciiTheme="majorHAnsi" w:eastAsiaTheme="majorEastAsia" w:hAnsiTheme="majorHAnsi" w:cstheme="majorBidi"/>
+      <w:i/>
+      <w:iCs/>
+      <w:color w:val="4F81BD" w:themeColor="accent1"/>
+      <w:spacing w:val="15"/>
+    </w:rPr>
+  </w:style>
+  <w:style w:type="character" w:customStyle="1" w:styleId="UndertittelTegn">
+    <w:name w:val="Undertittel Tegn"/>
+    <w:basedOn w:val="Standardskriftforavsnitt"/>
+    <w:link w:val="Undertittel"/>
+    <w:uiPriority w:val="11"/>
+    <w:rsid w:val="00040B22"/>
+    <w:rPr>
+      <w:rFonts w:asciiTheme="majorHAnsi" w:eastAsiaTheme="majorEastAsia" w:hAnsiTheme="majorHAnsi" w:cstheme="majorBidi"/>
+      <w:i/>
+      <w:iCs/>
+      <w:color w:val="4F81BD" w:themeColor="accent1"/>
+      <w:spacing w:val="15"/>
+      <w:sz w:val="24"/>
+      <w:szCs w:val="24"/>
+      <w:lang w:val="nb-NO"/>
+    </w:rPr>
+  </w:style>
+  <w:style w:type="character" w:styleId="Sterkutheving">
+    <w:name w:val="Intense Emphasis"/>
+    <w:basedOn w:val="Standardskriftforavsnitt"/>
+    <w:uiPriority w:val="21"/>
+    <w:qFormat/>
+    <w:rsid w:val="00040B22"/>
+    <w:rPr>
+      <w:b/>
+      <w:bCs/>
+      <w:i/>
+      <w:iCs/>
+      <w:color w:val="4F81BD" w:themeColor="accent1"/>
+    </w:rPr>
+  </w:style>
+  <w:style w:type="character" w:styleId="Svakutheving">
+    <w:name w:val="Subtle Emphasis"/>
+    <w:basedOn w:val="Standardskriftforavsnitt"/>
+    <w:uiPriority w:val="19"/>
+    <w:qFormat/>
+    <w:rsid w:val="00087C12"/>
+    <w:rPr>
+      <w:i/>
+      <w:iCs/>
+      <w:color w:val="808080" w:themeColor="text1" w:themeTint="7F"/>
+    </w:rPr>
+  </w:style>
 </w:styles>
 </file>
 
@@ -5691,6 +7657,70 @@
         <w:right w:w="108" w:type="dxa"/>
       </w:tblCellMar>
     </w:tblPr>
+  </w:style>
+  <w:style w:type="paragraph" w:styleId="Undertittel">
+    <w:name w:val="Subtitle"/>
+    <w:basedOn w:val="Normal"/>
+    <w:next w:val="Normal"/>
+    <w:link w:val="UndertittelTegn"/>
+    <w:uiPriority w:val="11"/>
+    <w:qFormat/>
+    <w:rsid w:val="00040B22"/>
+    <w:pPr>
+      <w:numPr>
+        <w:ilvl w:val="1"/>
+      </w:numPr>
+    </w:pPr>
+    <w:rPr>
+      <w:rFonts w:asciiTheme="majorHAnsi" w:eastAsiaTheme="majorEastAsia" w:hAnsiTheme="majorHAnsi" w:cstheme="majorBidi"/>
+      <w:i/>
+      <w:iCs/>
+      <w:color w:val="4F81BD" w:themeColor="accent1"/>
+      <w:spacing w:val="15"/>
+    </w:rPr>
+  </w:style>
+  <w:style w:type="character" w:customStyle="1" w:styleId="UndertittelTegn">
+    <w:name w:val="Undertittel Tegn"/>
+    <w:basedOn w:val="Standardskriftforavsnitt"/>
+    <w:link w:val="Undertittel"/>
+    <w:uiPriority w:val="11"/>
+    <w:rsid w:val="00040B22"/>
+    <w:rPr>
+      <w:rFonts w:asciiTheme="majorHAnsi" w:eastAsiaTheme="majorEastAsia" w:hAnsiTheme="majorHAnsi" w:cstheme="majorBidi"/>
+      <w:i/>
+      <w:iCs/>
+      <w:color w:val="4F81BD" w:themeColor="accent1"/>
+      <w:spacing w:val="15"/>
+      <w:sz w:val="24"/>
+      <w:szCs w:val="24"/>
+      <w:lang w:val="nb-NO"/>
+    </w:rPr>
+  </w:style>
+  <w:style w:type="character" w:styleId="Sterkutheving">
+    <w:name w:val="Intense Emphasis"/>
+    <w:basedOn w:val="Standardskriftforavsnitt"/>
+    <w:uiPriority w:val="21"/>
+    <w:qFormat/>
+    <w:rsid w:val="00040B22"/>
+    <w:rPr>
+      <w:b/>
+      <w:bCs/>
+      <w:i/>
+      <w:iCs/>
+      <w:color w:val="4F81BD" w:themeColor="accent1"/>
+    </w:rPr>
+  </w:style>
+  <w:style w:type="character" w:styleId="Svakutheving">
+    <w:name w:val="Subtle Emphasis"/>
+    <w:basedOn w:val="Standardskriftforavsnitt"/>
+    <w:uiPriority w:val="19"/>
+    <w:qFormat/>
+    <w:rsid w:val="00087C12"/>
+    <w:rPr>
+      <w:i/>
+      <w:iCs/>
+      <w:color w:val="808080" w:themeColor="text1" w:themeTint="7F"/>
+    </w:rPr>
   </w:style>
 </w:styles>
 </file>
@@ -5939,8 +7969,8 @@
     <w:rsid w:val="00606BD1"/>
     <w:rsid w:val="00920283"/>
     <w:rsid w:val="00924A1B"/>
+    <w:rsid w:val="00927789"/>
     <w:rsid w:val="00942AB5"/>
-    <w:rsid w:val="00AB4BCE"/>
     <w:rsid w:val="00AE6D48"/>
     <w:rsid w:val="00B11F01"/>
     <w:rsid w:val="00E41EF7"/>
@@ -6735,7 +8765,7 @@
 </file>
 
 <file path=customXml/itemProps2.xml><?xml version="1.0" encoding="utf-8"?>
-<ds:datastoreItem xmlns:ds="http://schemas.openxmlformats.org/officeDocument/2006/customXml" ds:itemID="{E6FE584B-4509-450A-9CBA-141C5AC8E4E0}">
+<ds:datastoreItem xmlns:ds="http://schemas.openxmlformats.org/officeDocument/2006/customXml" ds:itemID="{196F727D-955C-4C55-A8A0-0164FCA62042}">
   <ds:schemaRefs>
     <ds:schemaRef ds:uri="http://schemas.openxmlformats.org/officeDocument/2006/bibliography"/>
   </ds:schemaRefs>

</xml_diff>

<commit_message>
Comments, updated sprites in Enemy, added regions
</commit_message>
<xml_diff>
--- a/Dokumentasjon.docx
+++ b/Dokumentasjon.docx
@@ -2744,133 +2744,55 @@
       <w:r>
         <w:t>.</w:t>
       </w:r>
-    </w:p>
-    <w:p>
-      <w:pPr>
-        <w:pStyle w:val="Overskrift2"/>
-      </w:pPr>
-      <w:bookmarkStart w:id="4" w:name="_Toc324700977"/>
-      <w:r>
-        <w:t xml:space="preserve">2.1 </w:t>
-      </w:r>
-      <w:r>
-        <w:t>Kravspesifikasjon og vår</w:t>
-      </w:r>
-      <w:r>
-        <w:t>e</w:t>
-      </w:r>
-      <w:r>
-        <w:t xml:space="preserve"> vurdering</w:t>
-      </w:r>
-      <w:r>
-        <w:t xml:space="preserve">er i forhold til </w:t>
-      </w:r>
-      <w:r>
-        <w:t>denne</w:t>
-      </w:r>
+      <w:r>
+        <w:t xml:space="preserve"> Grafisk fremstilling av commit-historie finnes her: </w:t>
+      </w:r>
+      <w:hyperlink r:id="rId13" w:history="1">
+        <w:r>
+          <w:rPr>
+            <w:rStyle w:val="Hyperkobling"/>
+          </w:rPr>
+          <w:t>https://github.com/theneva/ChilledTreat/graphs/commit-activity</w:t>
+        </w:r>
+      </w:hyperlink>
+      <w:r>
+        <w:t>.</w:t>
+      </w:r>
+      <w:bookmarkStart w:id="4" w:name="_GoBack"/>
       <w:bookmarkEnd w:id="4"/>
     </w:p>
     <w:p>
       <w:pPr>
-        <w:pStyle w:val="Overskrift3"/>
-      </w:pPr>
-      <w:bookmarkStart w:id="5" w:name="_Toc324700978"/>
-      <w:r>
-        <w:t>2.1.0 Primærkrav</w:t>
+        <w:pStyle w:val="Overskrift2"/>
+      </w:pPr>
+      <w:bookmarkStart w:id="5" w:name="_Toc324700977"/>
+      <w:r>
+        <w:t xml:space="preserve">2.1 </w:t>
+      </w:r>
+      <w:r>
+        <w:t>Kravspesifikasjon og vår</w:t>
+      </w:r>
+      <w:r>
+        <w:t>e</w:t>
+      </w:r>
+      <w:r>
+        <w:t xml:space="preserve"> vurdering</w:t>
+      </w:r>
+      <w:r>
+        <w:t xml:space="preserve">er i forhold til </w:t>
+      </w:r>
+      <w:r>
+        <w:t>denne</w:t>
       </w:r>
       <w:bookmarkEnd w:id="5"/>
     </w:p>
     <w:p>
       <w:pPr>
-        <w:pStyle w:val="Overskrift4"/>
-      </w:pPr>
-      <w:r>
-        <w:t>Hovedmeny</w:t>
-      </w:r>
-    </w:p>
-    <w:p>
-      <w:pPr>
-        <w:jc w:val="both"/>
-      </w:pPr>
-      <w:r>
-        <w:t>Denne er en selvfølge, og vi kan ikke se for oss at gjennomføringen vil medføre noen problemer.</w:t>
-      </w:r>
-    </w:p>
-    <w:p>
-      <w:pPr>
-        <w:pStyle w:val="Overskrift4"/>
-      </w:pPr>
-      <w:r>
-        <w:t>Animerte elementer (sprites) – minimum hovedkarakter</w:t>
-      </w:r>
-    </w:p>
-    <w:p>
-      <w:pPr>
-        <w:jc w:val="both"/>
-      </w:pPr>
-      <w:r>
-        <w:t>Vi velger å la hovedkarakter være et våpen som utelukkende roteres for en førsteperson-shooter-effekt. Vi vil kompensere for denne mangelen gjennom å animere fiendene på samme måte som vi ville animert hovedkarakteren, og gjennom dette vise at vi er i stand til å animere sprites (som bedt om).</w:t>
-      </w:r>
-    </w:p>
-    <w:p>
-      <w:pPr>
-        <w:pStyle w:val="Overskrift4"/>
-      </w:pPr>
-      <w:r>
-        <w:t>Dialog</w:t>
-      </w:r>
-    </w:p>
-    <w:p>
-      <w:pPr>
-        <w:jc w:val="both"/>
-      </w:pPr>
-      <w:r>
-        <w:t xml:space="preserve">Vi </w:t>
-      </w:r>
-      <w:r>
-        <w:t>vil holde denne enklest mulig av på grunn av tid, men kan ikke se for oss at gjennomføringen vil medføre noen problemer.</w:t>
-      </w:r>
-    </w:p>
-    <w:p>
-      <w:pPr>
-        <w:pStyle w:val="Overskrift4"/>
-      </w:pPr>
-      <w:r>
-        <w:t>Lyder</w:t>
-      </w:r>
-    </w:p>
-    <w:p>
-      <w:pPr>
-        <w:jc w:val="both"/>
-      </w:pPr>
-      <w:r>
-        <w:t>Denne er en selvfølge, og vi kan ikke se for oss at gjennomføringen vil medføre noen problemer.</w:t>
-      </w:r>
-    </w:p>
-    <w:p>
-      <w:pPr>
-        <w:pStyle w:val="Overskrift4"/>
-      </w:pPr>
-      <w:r>
-        <w:lastRenderedPageBreak/>
-        <w:t>Virker på PC og Xbox 360</w:t>
-      </w:r>
-    </w:p>
-    <w:p>
-      <w:pPr>
-        <w:jc w:val="both"/>
-      </w:pPr>
-      <w:r>
-        <w:t>Vi vil, så langt det er mulig, porte all funksjonalitet fra PC-versjonen av spillet over på Xbox 360. Vi tror ikke gjennomføringen vil medføre problemer, men anerkjenner at dette kan bli tidskrevende.</w:t>
-      </w:r>
-    </w:p>
-    <w:p>
-      <w:pPr>
         <w:pStyle w:val="Overskrift3"/>
       </w:pPr>
-      <w:bookmarkStart w:id="6" w:name="_Toc324700979"/>
-      <w:r>
-        <w:t>2.1.1 Sekundærkrav</w:t>
+      <w:bookmarkStart w:id="6" w:name="_Toc324700978"/>
+      <w:r>
+        <w:t>2.1.0 Primærkrav</w:t>
       </w:r>
       <w:bookmarkEnd w:id="6"/>
     </w:p>
@@ -2879,7 +2801,7 @@
         <w:pStyle w:val="Overskrift4"/>
       </w:pPr>
       <w:r>
-        <w:t>Pausemeny som lar bruker fortsette eller gå til hovedmeny</w:t>
+        <w:t>Hovedmeny</w:t>
       </w:r>
     </w:p>
     <w:p>
@@ -2887,7 +2809,7 @@
         <w:jc w:val="both"/>
       </w:pPr>
       <w:r>
-        <w:t>Vi velger å implementere denne med samme prioritet som primærkravene, og kan ikke se for oss at gjennomføringen vil medføre noen problemer.</w:t>
+        <w:t>Denne er en selvfølge, og vi kan ikke se for oss at gjennomføringen vil medføre noen problemer.</w:t>
       </w:r>
     </w:p>
     <w:p>
@@ -2895,7 +2817,7 @@
         <w:pStyle w:val="Overskrift4"/>
       </w:pPr>
       <w:r>
-        <w:t>Credits-skjerm tilgjengelig fra hovedmenyen</w:t>
+        <w:t>Animerte elementer (sprites) – minimum hovedkarakter</w:t>
       </w:r>
     </w:p>
     <w:p>
@@ -2903,7 +2825,7 @@
         <w:jc w:val="both"/>
       </w:pPr>
       <w:r>
-        <w:t>Vi velger å implementere denne med samme prioritet som primærkravene, og kan ikke se for oss at gjennomføringen vil medføre noen problemer.</w:t>
+        <w:t>Vi velger å la hovedkarakter være et våpen som utelukkende roteres for en førsteperson-shooter-effekt. Vi vil kompensere for denne mangelen gjennom å animere fiendene på samme måte som vi ville animert hovedkarakteren, og gjennom dette vise at vi er i stand til å animere sprites (som bedt om).</w:t>
       </w:r>
     </w:p>
     <w:p>
@@ -2911,56 +2833,150 @@
         <w:pStyle w:val="Overskrift4"/>
       </w:pPr>
       <w:r>
-        <w:t xml:space="preserve">Brukergrensesnitt og </w:t>
-      </w:r>
-      <w:r>
-        <w:t>«</w:t>
-      </w:r>
-      <w:r>
-        <w:t>gameplay</w:t>
-      </w:r>
-      <w:r>
-        <w:t>»</w:t>
-      </w:r>
-      <w:r>
-        <w:t xml:space="preserve"> tilpasset plattformen</w:t>
+        <w:t>Dialog</w:t>
       </w:r>
     </w:p>
     <w:p>
-      <w:r>
-        <w:t>Vi vil</w:t>
-      </w:r>
-      <w:r>
-        <w:t>, så langt det er mulig,</w:t>
-      </w:r>
-      <w:r>
-        <w:t xml:space="preserve"> tilpasse brukergrensesnittet til Xbox</w:t>
-      </w:r>
-      <w:r>
-        <w:t xml:space="preserve"> 360</w:t>
-      </w:r>
-      <w:r>
-        <w:t>-kontrollen</w:t>
-      </w:r>
-      <w:r>
-        <w:t>, men vil nedprioritere denne i</w:t>
-      </w:r>
-      <w:r>
-        <w:t xml:space="preserve"> eventuell tidsnød</w:t>
-      </w:r>
-      <w:r>
-        <w:t>.</w:t>
+      <w:pPr>
+        <w:jc w:val="both"/>
+      </w:pPr>
+      <w:r>
+        <w:t xml:space="preserve">Vi </w:t>
+      </w:r>
+      <w:r>
+        <w:t>vil holde denne enklest mulig av på grunn av tid, men kan ikke se for oss at gjennomføringen vil medføre noen problemer.</w:t>
       </w:r>
     </w:p>
     <w:p>
       <w:pPr>
+        <w:pStyle w:val="Overskrift4"/>
+      </w:pPr>
+      <w:r>
+        <w:t>Lyder</w:t>
+      </w:r>
+    </w:p>
+    <w:p>
+      <w:pPr>
+        <w:jc w:val="both"/>
+      </w:pPr>
+      <w:r>
+        <w:t>Denne er en selvfølge, og vi kan ikke se for oss at gjennomføringen vil medføre noen problemer.</w:t>
+      </w:r>
+    </w:p>
+    <w:p>
+      <w:pPr>
+        <w:pStyle w:val="Overskrift4"/>
+      </w:pPr>
+      <w:r>
+        <w:lastRenderedPageBreak/>
+        <w:t>Virker på PC og Xbox 360</w:t>
+      </w:r>
+    </w:p>
+    <w:p>
+      <w:pPr>
+        <w:jc w:val="both"/>
+      </w:pPr>
+      <w:r>
+        <w:t>Vi vil, så langt det er mulig, porte all funksjonalitet fra PC-versjonen av spillet over på Xbox 360. Vi tror ikke gjennomføringen vil medføre problemer, men anerkjenner at dette kan bli tidskrevende.</w:t>
+      </w:r>
+    </w:p>
+    <w:p>
+      <w:pPr>
         <w:pStyle w:val="Overskrift3"/>
       </w:pPr>
-      <w:bookmarkStart w:id="7" w:name="_Toc324700980"/>
+      <w:bookmarkStart w:id="7" w:name="_Toc324700979"/>
+      <w:r>
+        <w:t>2.1.1 Sekundærkrav</w:t>
+      </w:r>
+      <w:bookmarkEnd w:id="7"/>
+    </w:p>
+    <w:p>
+      <w:pPr>
+        <w:pStyle w:val="Overskrift4"/>
+      </w:pPr>
+      <w:r>
+        <w:t>Pausemeny som lar bruker fortsette eller gå til hovedmeny</w:t>
+      </w:r>
+    </w:p>
+    <w:p>
+      <w:pPr>
+        <w:jc w:val="both"/>
+      </w:pPr>
+      <w:r>
+        <w:t>Vi velger å implementere denne med samme prioritet som primærkravene, og kan ikke se for oss at gjennomføringen vil medføre noen problemer.</w:t>
+      </w:r>
+    </w:p>
+    <w:p>
+      <w:pPr>
+        <w:pStyle w:val="Overskrift4"/>
+      </w:pPr>
+      <w:r>
+        <w:t>Credits-skjerm tilgjengelig fra hovedmenyen</w:t>
+      </w:r>
+    </w:p>
+    <w:p>
+      <w:pPr>
+        <w:jc w:val="both"/>
+      </w:pPr>
+      <w:r>
+        <w:t>Vi velger å implementere denne med samme prioritet som primærkravene, og kan ikke se for oss at gjennomføringen vil medføre noen problemer.</w:t>
+      </w:r>
+    </w:p>
+    <w:p>
+      <w:pPr>
+        <w:pStyle w:val="Overskrift4"/>
+      </w:pPr>
+      <w:r>
+        <w:t xml:space="preserve">Brukergrensesnitt og </w:t>
+      </w:r>
+      <w:r>
+        <w:t>«</w:t>
+      </w:r>
+      <w:r>
+        <w:t>gameplay</w:t>
+      </w:r>
+      <w:r>
+        <w:t>»</w:t>
+      </w:r>
+      <w:r>
+        <w:t xml:space="preserve"> tilpasset plattformen</w:t>
+      </w:r>
+    </w:p>
+    <w:p>
+      <w:r>
+        <w:t>Vi vil</w:t>
+      </w:r>
+      <w:r>
+        <w:t>, så langt det er mulig,</w:t>
+      </w:r>
+      <w:r>
+        <w:t xml:space="preserve"> tilpasse brukergrensesnittet til Xbox</w:t>
+      </w:r>
+      <w:r>
+        <w:t xml:space="preserve"> 360</w:t>
+      </w:r>
+      <w:r>
+        <w:t>-kontrollen</w:t>
+      </w:r>
+      <w:r>
+        <w:t>, men vil nedprioritere denne i</w:t>
+      </w:r>
+      <w:r>
+        <w:t xml:space="preserve"> eventuell tidsnød</w:t>
+      </w:r>
+      <w:r>
+        <w:t>.</w:t>
+      </w:r>
+    </w:p>
+    <w:p>
+      <w:pPr>
+        <w:pStyle w:val="Overskrift3"/>
+      </w:pPr>
+      <w:bookmarkStart w:id="8" w:name="_Toc324700980"/>
       <w:r>
         <w:t>2.1.2 Bonuskrav</w:t>
       </w:r>
-      <w:bookmarkEnd w:id="7"/>
+      <w:bookmarkEnd w:id="8"/>
     </w:p>
     <w:p>
       <w:pPr>
@@ -3089,7 +3105,7 @@
       <w:pPr>
         <w:pStyle w:val="Overskrift2"/>
       </w:pPr>
-      <w:bookmarkStart w:id="8" w:name="_Toc324700981"/>
+      <w:bookmarkStart w:id="9" w:name="_Toc324700981"/>
       <w:r>
         <w:t>2.2 Tenkt kodestruktur</w:t>
       </w:r>
@@ -3102,7 +3118,7 @@
       <w:r>
         <w:t>sfordeling</w:t>
       </w:r>
-      <w:bookmarkEnd w:id="8"/>
+      <w:bookmarkEnd w:id="9"/>
     </w:p>
     <w:tbl>
       <w:tblPr>
@@ -3121,6 +3137,7 @@
           </w:tcPr>
           <w:p>
             <w:pPr>
+              <w:jc w:val="center"/>
               <w:rPr>
                 <w:b/>
               </w:rPr>
@@ -3139,6 +3156,7 @@
           </w:tcPr>
           <w:p>
             <w:pPr>
+              <w:jc w:val="center"/>
               <w:rPr>
                 <w:b/>
               </w:rPr>
@@ -3149,6 +3167,39 @@
               </w:rPr>
               <w:t>Medlemmer</w:t>
             </w:r>
+          </w:p>
+        </w:tc>
+      </w:tr>
+      <w:tr>
+        <w:tc>
+          <w:tcPr>
+            <w:tcW w:w="4453" w:type="dxa"/>
+          </w:tcPr>
+          <w:p>
+            <w:pPr>
+              <w:jc w:val="right"/>
+              <w:rPr>
+                <w:b/>
+              </w:rPr>
+            </w:pPr>
+            <w:r>
+              <w:rPr>
+                <w:b/>
+              </w:rPr>
+              <w:t>GameClasses</w:t>
+            </w:r>
+          </w:p>
+        </w:tc>
+        <w:tc>
+          <w:tcPr>
+            <w:tcW w:w="4453" w:type="dxa"/>
+          </w:tcPr>
+          <w:p>
+            <w:pPr>
+              <w:rPr>
+                <w:b/>
+              </w:rPr>
+            </w:pPr>
           </w:p>
         </w:tc>
       </w:tr>
@@ -3260,6 +3311,33 @@
           <w:p>
             <w:pPr>
               <w:jc w:val="right"/>
+              <w:rPr>
+                <w:b/>
+              </w:rPr>
+            </w:pPr>
+            <w:r>
+              <w:rPr>
+                <w:b/>
+              </w:rPr>
+              <w:t>GameStates</w:t>
+            </w:r>
+          </w:p>
+        </w:tc>
+        <w:tc>
+          <w:tcPr>
+            <w:tcW w:w="4453" w:type="dxa"/>
+          </w:tcPr>
+          <w:p/>
+        </w:tc>
+      </w:tr>
+      <w:tr>
+        <w:tc>
+          <w:tcPr>
+            <w:tcW w:w="4453" w:type="dxa"/>
+          </w:tcPr>
+          <w:p>
+            <w:pPr>
+              <w:jc w:val="right"/>
             </w:pPr>
             <w:r>
               <w:t>Credits</w:t>
@@ -3272,7 +3350,7 @@
           </w:tcPr>
           <w:p>
             <w:r>
-              <w:t>???</w:t>
+              <w:t>Steinar</w:t>
             </w:r>
           </w:p>
         </w:tc>
@@ -3297,7 +3375,7 @@
           </w:tcPr>
           <w:p>
             <w:r>
-              <w:t>???</w:t>
+              <w:t>Vegard</w:t>
             </w:r>
           </w:p>
         </w:tc>
@@ -3347,7 +3425,7 @@
           </w:tcPr>
           <w:p>
             <w:r>
-              <w:t>???</w:t>
+              <w:t>Vegard</w:t>
             </w:r>
           </w:p>
         </w:tc>
@@ -3387,7 +3465,13 @@
               <w:jc w:val="right"/>
             </w:pPr>
             <w:r>
-              <w:t>LeaderBoard</w:t>
+              <w:t>Leader</w:t>
+            </w:r>
+            <w:r>
+              <w:t>b</w:t>
+            </w:r>
+            <w:r>
+              <w:t>oard</w:t>
             </w:r>
           </w:p>
         </w:tc>
@@ -3397,7 +3481,7 @@
           </w:tcPr>
           <w:p>
             <w:r>
-              <w:t>???</w:t>
+              <w:t>Steinar</w:t>
             </w:r>
           </w:p>
         </w:tc>
@@ -3422,7 +3506,7 @@
           </w:tcPr>
           <w:p>
             <w:r>
-              <w:t>???</w:t>
+              <w:t>Vegard</w:t>
             </w:r>
           </w:p>
         </w:tc>
@@ -3447,7 +3531,7 @@
           </w:tcPr>
           <w:p>
             <w:r>
-              <w:t>???</w:t>
+              <w:t>Vegard</w:t>
             </w:r>
           </w:p>
         </w:tc>
@@ -3472,7 +3556,111 @@
           </w:tcPr>
           <w:p>
             <w:r>
-              <w:t>???</w:t>
+              <w:t>Steinar, Vegard</w:t>
+            </w:r>
+          </w:p>
+        </w:tc>
+      </w:tr>
+      <w:tr>
+        <w:tc>
+          <w:tcPr>
+            <w:tcW w:w="4453" w:type="dxa"/>
+          </w:tcPr>
+          <w:p>
+            <w:pPr>
+              <w:jc w:val="right"/>
+              <w:rPr>
+                <w:b/>
+              </w:rPr>
+            </w:pPr>
+            <w:r>
+              <w:rPr>
+                <w:b/>
+              </w:rPr>
+              <w:t>Tools</w:t>
+            </w:r>
+          </w:p>
+        </w:tc>
+        <w:tc>
+          <w:tcPr>
+            <w:tcW w:w="4453" w:type="dxa"/>
+          </w:tcPr>
+          <w:p/>
+        </w:tc>
+      </w:tr>
+      <w:tr>
+        <w:tc>
+          <w:tcPr>
+            <w:tcW w:w="4453" w:type="dxa"/>
+          </w:tcPr>
+          <w:p>
+            <w:pPr>
+              <w:jc w:val="right"/>
+            </w:pPr>
+            <w:r>
+              <w:t>GameConstants</w:t>
+            </w:r>
+          </w:p>
+        </w:tc>
+        <w:tc>
+          <w:tcPr>
+            <w:tcW w:w="4453" w:type="dxa"/>
+          </w:tcPr>
+          <w:p>
+            <w:r>
+              <w:t>Martin</w:t>
+            </w:r>
+          </w:p>
+        </w:tc>
+      </w:tr>
+      <w:tr>
+        <w:tc>
+          <w:tcPr>
+            <w:tcW w:w="4453" w:type="dxa"/>
+          </w:tcPr>
+          <w:p>
+            <w:pPr>
+              <w:jc w:val="right"/>
+              <w:rPr>
+                <w:b/>
+              </w:rPr>
+            </w:pPr>
+            <w:r>
+              <w:rPr>
+                <w:b/>
+              </w:rPr>
+              <w:t>Generelt</w:t>
+            </w:r>
+          </w:p>
+        </w:tc>
+        <w:tc>
+          <w:tcPr>
+            <w:tcW w:w="4453" w:type="dxa"/>
+          </w:tcPr>
+          <w:p/>
+        </w:tc>
+      </w:tr>
+      <w:tr>
+        <w:tc>
+          <w:tcPr>
+            <w:tcW w:w="4453" w:type="dxa"/>
+          </w:tcPr>
+          <w:p>
+            <w:pPr>
+              <w:jc w:val="right"/>
+            </w:pPr>
+            <w:r>
+              <w:t>FrameInfo</w:t>
+            </w:r>
+          </w:p>
+        </w:tc>
+        <w:tc>
+          <w:tcPr>
+            <w:tcW w:w="4453" w:type="dxa"/>
+          </w:tcPr>
+          <w:p>
+            <w:r>
+              <w:t>Vegard</w:t>
             </w:r>
           </w:p>
         </w:tc>
@@ -3487,7 +3675,7 @@
               <w:jc w:val="right"/>
             </w:pPr>
             <w:r>
-              <w:t>GameConstants</w:t>
+              <w:t>HighScore</w:t>
             </w:r>
           </w:p>
         </w:tc>
@@ -3497,7 +3685,7 @@
           </w:tcPr>
           <w:p>
             <w:r>
-              <w:t>???</w:t>
+              <w:t>Simen</w:t>
             </w:r>
           </w:p>
         </w:tc>
@@ -3512,7 +3700,7 @@
               <w:jc w:val="right"/>
             </w:pPr>
             <w:r>
-              <w:t>FrameInfo</w:t>
+              <w:t>InputHandler</w:t>
             </w:r>
           </w:p>
         </w:tc>
@@ -3522,7 +3710,7 @@
           </w:tcPr>
           <w:p>
             <w:r>
-              <w:t>???</w:t>
+              <w:t>Vegard</w:t>
             </w:r>
           </w:p>
         </w:tc>
@@ -3537,7 +3725,7 @@
               <w:jc w:val="right"/>
             </w:pPr>
             <w:r>
-              <w:t>HighScore</w:t>
+              <w:t>Game1</w:t>
             </w:r>
           </w:p>
         </w:tc>
@@ -3547,7 +3735,7 @@
           </w:tcPr>
           <w:p>
             <w:r>
-              <w:t>Simen</w:t>
+              <w:t>Martin, Simen, Steinar, Vegard</w:t>
             </w:r>
           </w:p>
         </w:tc>
@@ -3562,7 +3750,7 @@
               <w:jc w:val="right"/>
             </w:pPr>
             <w:r>
-              <w:t>InputHandler</w:t>
+              <w:t>Program</w:t>
             </w:r>
           </w:p>
         </w:tc>
@@ -3572,56 +3760,6 @@
           </w:tcPr>
           <w:p>
             <w:r>
-              <w:t>???</w:t>
-            </w:r>
-          </w:p>
-        </w:tc>
-      </w:tr>
-      <w:tr>
-        <w:tc>
-          <w:tcPr>
-            <w:tcW w:w="4453" w:type="dxa"/>
-          </w:tcPr>
-          <w:p>
-            <w:pPr>
-              <w:jc w:val="right"/>
-            </w:pPr>
-            <w:r>
-              <w:t>Game1</w:t>
-            </w:r>
-          </w:p>
-        </w:tc>
-        <w:tc>
-          <w:tcPr>
-            <w:tcW w:w="4453" w:type="dxa"/>
-          </w:tcPr>
-          <w:p>
-            <w:r>
-              <w:t>???</w:t>
-            </w:r>
-          </w:p>
-        </w:tc>
-      </w:tr>
-      <w:tr>
-        <w:tc>
-          <w:tcPr>
-            <w:tcW w:w="4453" w:type="dxa"/>
-          </w:tcPr>
-          <w:p>
-            <w:pPr>
-              <w:jc w:val="right"/>
-            </w:pPr>
-            <w:r>
-              <w:t>Program</w:t>
-            </w:r>
-          </w:p>
-        </w:tc>
-        <w:tc>
-          <w:tcPr>
-            <w:tcW w:w="4453" w:type="dxa"/>
-          </w:tcPr>
-          <w:p>
-            <w:r>
               <w:t>-</w:t>
             </w:r>
           </w:p>
@@ -3650,7 +3788,7 @@
       <w:pPr>
         <w:pStyle w:val="Overskrift2"/>
       </w:pPr>
-      <w:bookmarkStart w:id="9" w:name="_Toc324700982"/>
+      <w:bookmarkStart w:id="10" w:name="_Toc324700982"/>
       <w:r>
         <w:lastRenderedPageBreak/>
         <w:t>2.</w:t>
@@ -3666,32 +3804,41 @@
       </w:r>
       <w:r>
         <w:t>produkt</w:t>
-      </w:r>
-      <w:bookmarkEnd w:id="9"/>
-    </w:p>
-    <w:p>
-      <w:pPr>
-        <w:pStyle w:val="Overskrift3"/>
-      </w:pPr>
-      <w:bookmarkStart w:id="10" w:name="_Toc324700983"/>
-      <w:r>
-        <w:t>2.3.0 Oppsummering</w:t>
       </w:r>
       <w:bookmarkEnd w:id="10"/>
     </w:p>
     <w:p>
-      <w:r>
-        <w:t>Gjennomføringen av prosjektet har gått (overraskende) glatt</w:t>
-      </w:r>
-      <w:r>
-        <w:t xml:space="preserve">. Av antatte problemer, </w:t>
-      </w:r>
+      <w:pPr>
+        <w:pStyle w:val="Overskrift3"/>
+      </w:pPr>
+      <w:bookmarkStart w:id="11" w:name="_Toc324700983"/>
+      <w:r>
+        <w:t>2.3.0 Oppsummering</w:t>
+      </w:r>
+      <w:bookmarkEnd w:id="11"/>
     </w:p>
     <w:p>
       <w:pPr>
+        <w:jc w:val="both"/>
+      </w:pPr>
+      <w:r>
+        <w:t>Gjennomføringen av prosjektet har gått (overraskende) glatt</w:t>
+      </w:r>
+      <w:r>
+        <w:t>.</w:t>
+      </w:r>
+      <w:r>
+        <w:t xml:space="preserve"> Porting av spillet til Xbox 360 ble, som antatt, tidskrevende, men vi støtte ikke på store problemer</w:t>
+      </w:r>
+      <w:r>
+        <w:t>. Det eneste vi nevneverdig har slitt med har vært å skrive til og lese fra en XML-fil på Xbox 360, men vi fikk løst dette også.</w:t>
+      </w:r>
+    </w:p>
+    <w:p>
+      <w:pPr>
         <w:pStyle w:val="Overskrift3"/>
       </w:pPr>
-      <w:bookmarkStart w:id="11" w:name="_Toc324700984"/>
+      <w:bookmarkStart w:id="12" w:name="_Toc324700984"/>
       <w:r>
         <w:t>2.3.</w:t>
       </w:r>
@@ -3701,7 +3848,7 @@
       <w:r>
         <w:t xml:space="preserve"> Skjermbilder</w:t>
       </w:r>
-      <w:bookmarkEnd w:id="11"/>
+      <w:bookmarkEnd w:id="12"/>
     </w:p>
     <w:p>
       <w:pPr>
@@ -3727,68 +3874,6 @@
                 <pic:pic xmlns:pic="http://schemas.openxmlformats.org/drawingml/2006/picture">
                   <pic:nvPicPr>
                     <pic:cNvPr id="0" name="Picture 1" descr="C:\Users\Martin\Pictures\asdf-1.png"/>
-                    <pic:cNvPicPr>
-                      <a:picLocks noChangeAspect="1" noChangeArrowheads="1"/>
-                    </pic:cNvPicPr>
-                  </pic:nvPicPr>
-                  <pic:blipFill>
-                    <a:blip r:embed="rId13">
-                      <a:extLst>
-                        <a:ext uri="{28A0092B-C50C-407E-A947-70E740481C1C}">
-                          <a14:useLocalDpi xmlns:a14="http://schemas.microsoft.com/office/drawing/2010/main" val="0"/>
-                        </a:ext>
-                      </a:extLst>
-                    </a:blip>
-                    <a:srcRect/>
-                    <a:stretch>
-                      <a:fillRect/>
-                    </a:stretch>
-                  </pic:blipFill>
-                  <pic:spPr bwMode="auto">
-                    <a:xfrm>
-                      <a:off x="0" y="0"/>
-                      <a:ext cx="5514975" cy="3105150"/>
-                    </a:xfrm>
-                    <a:prstGeom prst="rect">
-                      <a:avLst/>
-                    </a:prstGeom>
-                    <a:noFill/>
-                    <a:ln>
-                      <a:noFill/>
-                    </a:ln>
-                  </pic:spPr>
-                </pic:pic>
-              </a:graphicData>
-            </a:graphic>
-          </wp:inline>
-        </w:drawing>
-      </w:r>
-      <w:r>
-        <w:rPr>
-          <w:rStyle w:val="Svakutheving"/>
-        </w:rPr>
-        <w:t>Figur 1: Splash screen</w:t>
-      </w:r>
-    </w:p>
-    <w:p>
-      <w:r>
-        <w:rPr>
-          <w:noProof/>
-          <w:lang w:val="en-US"/>
-        </w:rPr>
-        <w:drawing>
-          <wp:inline distT="0" distB="0" distL="0" distR="0" wp14:anchorId="1BA18B12" wp14:editId="1F60EBB0">
-            <wp:extent cx="5514975" cy="3105150"/>
-            <wp:effectExtent l="0" t="0" r="9525" b="0"/>
-            <wp:docPr id="4" name="Bilde 4" descr="C:\Users\Martin\Pictures\asdf-2.png"/>
-            <wp:cNvGraphicFramePr>
-              <a:graphicFrameLocks xmlns:a="http://schemas.openxmlformats.org/drawingml/2006/main" noChangeAspect="1"/>
-            </wp:cNvGraphicFramePr>
-            <a:graphic xmlns:a="http://schemas.openxmlformats.org/drawingml/2006/main">
-              <a:graphicData uri="http://schemas.openxmlformats.org/drawingml/2006/picture">
-                <pic:pic xmlns:pic="http://schemas.openxmlformats.org/drawingml/2006/picture">
-                  <pic:nvPicPr>
-                    <pic:cNvPr id="0" name="Picture 2" descr="C:\Users\Martin\Pictures\asdf-2.png"/>
                     <pic:cNvPicPr>
                       <a:picLocks noChangeAspect="1" noChangeArrowheads="1"/>
                     </pic:cNvPicPr>
@@ -3829,31 +3914,20 @@
         <w:rPr>
           <w:rStyle w:val="Svakutheving"/>
         </w:rPr>
-        <w:t>Figur 2: Hovedmeny</w:t>
-      </w:r>
-      <w:r>
-        <w:rPr>
-          <w:rStyle w:val="Svakutheving"/>
-        </w:rPr>
-        <w:br/>
-      </w:r>
-      <w:r>
-        <w:rPr>
-          <w:rStyle w:val="Svakutheving"/>
-        </w:rPr>
-        <w:br/>
-      </w:r>
+        <w:t>Figur 1: Splash screen</w:t>
+      </w:r>
+    </w:p>
+    <w:p>
       <w:r>
         <w:rPr>
           <w:noProof/>
           <w:lang w:val="en-US"/>
         </w:rPr>
-        <w:lastRenderedPageBreak/>
         <w:drawing>
-          <wp:inline distT="0" distB="0" distL="0" distR="0" wp14:anchorId="643E709D" wp14:editId="4A732148">
+          <wp:inline distT="0" distB="0" distL="0" distR="0" wp14:anchorId="1BA18B12" wp14:editId="1F60EBB0">
             <wp:extent cx="5514975" cy="3105150"/>
             <wp:effectExtent l="0" t="0" r="9525" b="0"/>
-            <wp:docPr id="5" name="Bilde 5" descr="C:\Users\Martin\Pictures\asdf-3.png"/>
+            <wp:docPr id="4" name="Bilde 4" descr="C:\Users\Martin\Pictures\asdf-2.png"/>
             <wp:cNvGraphicFramePr>
               <a:graphicFrameLocks xmlns:a="http://schemas.openxmlformats.org/drawingml/2006/main" noChangeAspect="1"/>
             </wp:cNvGraphicFramePr>
@@ -3861,7 +3935,7 @@
               <a:graphicData uri="http://schemas.openxmlformats.org/drawingml/2006/picture">
                 <pic:pic xmlns:pic="http://schemas.openxmlformats.org/drawingml/2006/picture">
                   <pic:nvPicPr>
-                    <pic:cNvPr id="0" name="Picture 3" descr="C:\Users\Martin\Pictures\asdf-3.png"/>
+                    <pic:cNvPr id="0" name="Picture 2" descr="C:\Users\Martin\Pictures\asdf-2.png"/>
                     <pic:cNvPicPr>
                       <a:picLocks noChangeAspect="1" noChangeArrowheads="1"/>
                     </pic:cNvPicPr>
@@ -3902,27 +3976,31 @@
         <w:rPr>
           <w:rStyle w:val="Svakutheving"/>
         </w:rPr>
-        <w:t>Figur 3: De første sekundene in-game med pistol</w:t>
-      </w:r>
-    </w:p>
-    <w:p>
-      <w:pPr>
+        <w:t>Figur 2: Hovedmeny</w:t>
+      </w:r>
+      <w:r>
         <w:rPr>
-          <w:i/>
-          <w:iCs/>
-          <w:color w:val="808080" w:themeColor="text1" w:themeTint="7F"/>
+          <w:rStyle w:val="Svakutheving"/>
         </w:rPr>
-      </w:pPr>
+        <w:br/>
+      </w:r>
+      <w:r>
+        <w:rPr>
+          <w:rStyle w:val="Svakutheving"/>
+        </w:rPr>
+        <w:br/>
+      </w:r>
       <w:r>
         <w:rPr>
           <w:noProof/>
           <w:lang w:val="en-US"/>
         </w:rPr>
+        <w:lastRenderedPageBreak/>
         <w:drawing>
-          <wp:inline distT="0" distB="0" distL="0" distR="0" wp14:anchorId="3DD0B6BA" wp14:editId="0AFEC2CF">
+          <wp:inline distT="0" distB="0" distL="0" distR="0" wp14:anchorId="643E709D" wp14:editId="4A732148">
             <wp:extent cx="5514975" cy="3105150"/>
             <wp:effectExtent l="0" t="0" r="9525" b="0"/>
-            <wp:docPr id="6" name="Bilde 6" descr="C:\Users\Martin\Pictures\asdf-4.png"/>
+            <wp:docPr id="5" name="Bilde 5" descr="C:\Users\Martin\Pictures\asdf-3.png"/>
             <wp:cNvGraphicFramePr>
               <a:graphicFrameLocks xmlns:a="http://schemas.openxmlformats.org/drawingml/2006/main" noChangeAspect="1"/>
             </wp:cNvGraphicFramePr>
@@ -3930,7 +4008,7 @@
               <a:graphicData uri="http://schemas.openxmlformats.org/drawingml/2006/picture">
                 <pic:pic xmlns:pic="http://schemas.openxmlformats.org/drawingml/2006/picture">
                   <pic:nvPicPr>
-                    <pic:cNvPr id="0" name="Picture 4" descr="C:\Users\Martin\Pictures\asdf-4.png"/>
+                    <pic:cNvPr id="0" name="Picture 3" descr="C:\Users\Martin\Pictures\asdf-3.png"/>
                     <pic:cNvPicPr>
                       <a:picLocks noChangeAspect="1" noChangeArrowheads="1"/>
                     </pic:cNvPicPr>
@@ -3969,25 +4047,29 @@
       </w:r>
       <w:r>
         <w:rPr>
+          <w:rStyle w:val="Svakutheving"/>
+        </w:rPr>
+        <w:t>Figur 3: De første sekundene in-game med pistol</w:t>
+      </w:r>
+    </w:p>
+    <w:p>
+      <w:pPr>
+        <w:rPr>
           <w:i/>
           <w:iCs/>
           <w:color w:val="808080" w:themeColor="text1" w:themeTint="7F"/>
         </w:rPr>
-        <w:t>Figur 4: Litt lenger ut i spillet, etter å ha avfyrt noen skudd med pistolen</w:t>
-      </w:r>
-    </w:p>
-    <w:p>
+      </w:pPr>
       <w:r>
         <w:rPr>
           <w:noProof/>
           <w:lang w:val="en-US"/>
         </w:rPr>
-        <w:lastRenderedPageBreak/>
         <w:drawing>
-          <wp:inline distT="0" distB="0" distL="0" distR="0">
+          <wp:inline distT="0" distB="0" distL="0" distR="0" wp14:anchorId="3DD0B6BA" wp14:editId="0AFEC2CF">
             <wp:extent cx="5514975" cy="3105150"/>
             <wp:effectExtent l="0" t="0" r="9525" b="0"/>
-            <wp:docPr id="7" name="Bilde 7" descr="C:\Users\Martin\Pictures\asdf-5.png"/>
+            <wp:docPr id="6" name="Bilde 6" descr="C:\Users\Martin\Pictures\asdf-4.png"/>
             <wp:cNvGraphicFramePr>
               <a:graphicFrameLocks xmlns:a="http://schemas.openxmlformats.org/drawingml/2006/main" noChangeAspect="1"/>
             </wp:cNvGraphicFramePr>
@@ -3995,7 +4077,7 @@
               <a:graphicData uri="http://schemas.openxmlformats.org/drawingml/2006/picture">
                 <pic:pic xmlns:pic="http://schemas.openxmlformats.org/drawingml/2006/picture">
                   <pic:nvPicPr>
-                    <pic:cNvPr id="0" name="Picture 5" descr="C:\Users\Martin\Pictures\asdf-5.png"/>
+                    <pic:cNvPr id="0" name="Picture 4" descr="C:\Users\Martin\Pictures\asdf-4.png"/>
                     <pic:cNvPicPr>
                       <a:picLocks noChangeAspect="1" noChangeArrowheads="1"/>
                     </pic:cNvPicPr>
@@ -4034,39 +4116,25 @@
       </w:r>
       <w:r>
         <w:rPr>
-          <w:rStyle w:val="Svakutheving"/>
+          <w:i/>
+          <w:iCs/>
+          <w:color w:val="808080" w:themeColor="text1" w:themeTint="7F"/>
         </w:rPr>
-        <w:t>Figur</w:t>
-      </w:r>
-      <w:r>
-        <w:rPr>
-          <w:rStyle w:val="Svakutheving"/>
-        </w:rPr>
-        <w:t xml:space="preserve"> 5: </w:t>
-      </w:r>
-      <w:r>
-        <w:rPr>
-          <w:rStyle w:val="Svakutheving"/>
-        </w:rPr>
-        <w:t>In-game med maskingevær etter å ha avfyrt noen skudd og tatt en del skade</w:t>
+        <w:t>Figur 4: Litt lenger ut i spillet, etter å ha avfyrt noen skudd med pistolen</w:t>
       </w:r>
     </w:p>
     <w:p>
-      <w:pPr>
-        <w:rPr>
-          <w:rStyle w:val="Svakutheving"/>
-        </w:rPr>
-      </w:pPr>
       <w:r>
         <w:rPr>
           <w:noProof/>
           <w:lang w:val="en-US"/>
         </w:rPr>
+        <w:lastRenderedPageBreak/>
         <w:drawing>
           <wp:inline distT="0" distB="0" distL="0" distR="0">
             <wp:extent cx="5514975" cy="3105150"/>
             <wp:effectExtent l="0" t="0" r="9525" b="0"/>
-            <wp:docPr id="8" name="Bilde 8" descr="C:\Users\Martin\Pictures\asdf-6.png"/>
+            <wp:docPr id="7" name="Bilde 7" descr="C:\Users\Martin\Pictures\asdf-5.png"/>
             <wp:cNvGraphicFramePr>
               <a:graphicFrameLocks xmlns:a="http://schemas.openxmlformats.org/drawingml/2006/main" noChangeAspect="1"/>
             </wp:cNvGraphicFramePr>
@@ -4074,7 +4142,7 @@
               <a:graphicData uri="http://schemas.openxmlformats.org/drawingml/2006/picture">
                 <pic:pic xmlns:pic="http://schemas.openxmlformats.org/drawingml/2006/picture">
                   <pic:nvPicPr>
-                    <pic:cNvPr id="0" name="Picture 6" descr="C:\Users\Martin\Pictures\asdf-6.png"/>
+                    <pic:cNvPr id="0" name="Picture 5" descr="C:\Users\Martin\Pictures\asdf-5.png"/>
                     <pic:cNvPicPr>
                       <a:picLocks noChangeAspect="1" noChangeArrowheads="1"/>
                     </pic:cNvPicPr>
@@ -4115,22 +4183,37 @@
         <w:rPr>
           <w:rStyle w:val="Svakutheving"/>
         </w:rPr>
-        <w:t>Figur 6: Game over, mulighet for å fylle inn navn til Leaderboard</w:t>
-      </w:r>
-      <w:r>
-        <w:br/>
-      </w:r>
+        <w:t>Figur</w:t>
+      </w:r>
+      <w:r>
+        <w:rPr>
+          <w:rStyle w:val="Svakutheving"/>
+        </w:rPr>
+        <w:t xml:space="preserve"> 5: </w:t>
+      </w:r>
+      <w:r>
+        <w:rPr>
+          <w:rStyle w:val="Svakutheving"/>
+        </w:rPr>
+        <w:t>In-game med maskingevær etter å ha avfyrt noen skudd og tatt en del skade</w:t>
+      </w:r>
+    </w:p>
+    <w:p>
+      <w:pPr>
+        <w:rPr>
+          <w:rStyle w:val="Svakutheving"/>
+        </w:rPr>
+      </w:pPr>
       <w:r>
         <w:rPr>
           <w:noProof/>
           <w:lang w:val="en-US"/>
         </w:rPr>
-        <w:lastRenderedPageBreak/>
         <w:drawing>
           <wp:inline distT="0" distB="0" distL="0" distR="0">
             <wp:extent cx="5514975" cy="3105150"/>
             <wp:effectExtent l="0" t="0" r="9525" b="0"/>
-            <wp:docPr id="9" name="Bilde 9" descr="C:\Users\Martin\Pictures\asdf-7.png"/>
+            <wp:docPr id="8" name="Bilde 8" descr="C:\Users\Martin\Pictures\asdf-6.png"/>
             <wp:cNvGraphicFramePr>
               <a:graphicFrameLocks xmlns:a="http://schemas.openxmlformats.org/drawingml/2006/main" noChangeAspect="1"/>
             </wp:cNvGraphicFramePr>
@@ -4138,7 +4221,7 @@
               <a:graphicData uri="http://schemas.openxmlformats.org/drawingml/2006/picture">
                 <pic:pic xmlns:pic="http://schemas.openxmlformats.org/drawingml/2006/picture">
                   <pic:nvPicPr>
-                    <pic:cNvPr id="0" name="Picture 7" descr="C:\Users\Martin\Pictures\asdf-7.png"/>
+                    <pic:cNvPr id="0" name="Picture 6" descr="C:\Users\Martin\Pictures\asdf-6.png"/>
                     <pic:cNvPicPr>
                       <a:picLocks noChangeAspect="1" noChangeArrowheads="1"/>
                     </pic:cNvPicPr>
@@ -4179,7 +4262,7 @@
         <w:rPr>
           <w:rStyle w:val="Svakutheving"/>
         </w:rPr>
-        <w:t>Figur 7: Har fylt ut navn</w:t>
+        <w:t>Figur 6: Game over, mulighet for å fylle inn navn til Leaderboard</w:t>
       </w:r>
       <w:r>
         <w:br/>
@@ -4189,11 +4272,12 @@
           <w:noProof/>
           <w:lang w:val="en-US"/>
         </w:rPr>
+        <w:lastRenderedPageBreak/>
         <w:drawing>
           <wp:inline distT="0" distB="0" distL="0" distR="0">
             <wp:extent cx="5514975" cy="3105150"/>
             <wp:effectExtent l="0" t="0" r="9525" b="0"/>
-            <wp:docPr id="10" name="Bilde 10" descr="C:\Users\Martin\Pictures\asdf-8.png"/>
+            <wp:docPr id="9" name="Bilde 9" descr="C:\Users\Martin\Pictures\asdf-7.png"/>
             <wp:cNvGraphicFramePr>
               <a:graphicFrameLocks xmlns:a="http://schemas.openxmlformats.org/drawingml/2006/main" noChangeAspect="1"/>
             </wp:cNvGraphicFramePr>
@@ -4201,7 +4285,7 @@
               <a:graphicData uri="http://schemas.openxmlformats.org/drawingml/2006/picture">
                 <pic:pic xmlns:pic="http://schemas.openxmlformats.org/drawingml/2006/picture">
                   <pic:nvPicPr>
-                    <pic:cNvPr id="0" name="Picture 8" descr="C:\Users\Martin\Pictures\asdf-8.png"/>
+                    <pic:cNvPr id="0" name="Picture 7" descr="C:\Users\Martin\Pictures\asdf-7.png"/>
                     <pic:cNvPicPr>
                       <a:picLocks noChangeAspect="1" noChangeArrowheads="1"/>
                     </pic:cNvPicPr>
@@ -4242,7 +4326,7 @@
         <w:rPr>
           <w:rStyle w:val="Svakutheving"/>
         </w:rPr>
-        <w:t>Figur 8: Navnet er lagret i XML-fila</w:t>
+        <w:t>Figur 7: Har fylt ut navn</w:t>
       </w:r>
       <w:r>
         <w:br/>
@@ -4252,12 +4336,11 @@
           <w:noProof/>
           <w:lang w:val="en-US"/>
         </w:rPr>
-        <w:lastRenderedPageBreak/>
         <w:drawing>
           <wp:inline distT="0" distB="0" distL="0" distR="0">
             <wp:extent cx="5514975" cy="3105150"/>
             <wp:effectExtent l="0" t="0" r="9525" b="0"/>
-            <wp:docPr id="11" name="Bilde 11" descr="C:\Users\Martin\Pictures\asdf-9.png"/>
+            <wp:docPr id="10" name="Bilde 10" descr="C:\Users\Martin\Pictures\asdf-8.png"/>
             <wp:cNvGraphicFramePr>
               <a:graphicFrameLocks xmlns:a="http://schemas.openxmlformats.org/drawingml/2006/main" noChangeAspect="1"/>
             </wp:cNvGraphicFramePr>
@@ -4265,7 +4348,7 @@
               <a:graphicData uri="http://schemas.openxmlformats.org/drawingml/2006/picture">
                 <pic:pic xmlns:pic="http://schemas.openxmlformats.org/drawingml/2006/picture">
                   <pic:nvPicPr>
-                    <pic:cNvPr id="0" name="Picture 9" descr="C:\Users\Martin\Pictures\asdf-9.png"/>
+                    <pic:cNvPr id="0" name="Picture 8" descr="C:\Users\Martin\Pictures\asdf-8.png"/>
                     <pic:cNvPicPr>
                       <a:picLocks noChangeAspect="1" noChangeArrowheads="1"/>
                     </pic:cNvPicPr>
@@ -4306,25 +4389,22 @@
         <w:rPr>
           <w:rStyle w:val="Svakutheving"/>
         </w:rPr>
-        <w:t>Figur 9: Leaderboard</w:t>
-      </w:r>
-    </w:p>
-    <w:p>
-      <w:pPr>
-        <w:rPr>
-          <w:rStyle w:val="Svakutheving"/>
-        </w:rPr>
-      </w:pPr>
+        <w:t>Figur 8: Navnet er lagret i XML-fila</w:t>
+      </w:r>
+      <w:r>
+        <w:br/>
+      </w:r>
       <w:r>
         <w:rPr>
           <w:noProof/>
           <w:lang w:val="en-US"/>
         </w:rPr>
+        <w:lastRenderedPageBreak/>
         <w:drawing>
           <wp:inline distT="0" distB="0" distL="0" distR="0">
             <wp:extent cx="5514975" cy="3105150"/>
             <wp:effectExtent l="0" t="0" r="9525" b="0"/>
-            <wp:docPr id="12" name="Bilde 12" descr="C:\Users\Martin\Pictures\asdf-10.png"/>
+            <wp:docPr id="11" name="Bilde 11" descr="C:\Users\Martin\Pictures\asdf-9.png"/>
             <wp:cNvGraphicFramePr>
               <a:graphicFrameLocks xmlns:a="http://schemas.openxmlformats.org/drawingml/2006/main" noChangeAspect="1"/>
             </wp:cNvGraphicFramePr>
@@ -4332,7 +4412,7 @@
               <a:graphicData uri="http://schemas.openxmlformats.org/drawingml/2006/picture">
                 <pic:pic xmlns:pic="http://schemas.openxmlformats.org/drawingml/2006/picture">
                   <pic:nvPicPr>
-                    <pic:cNvPr id="0" name="Picture 10" descr="C:\Users\Martin\Pictures\asdf-10.png"/>
+                    <pic:cNvPr id="0" name="Picture 9" descr="C:\Users\Martin\Pictures\asdf-9.png"/>
                     <pic:cNvPicPr>
                       <a:picLocks noChangeAspect="1" noChangeArrowheads="1"/>
                     </pic:cNvPicPr>
@@ -4373,14 +4453,13 @@
         <w:rPr>
           <w:rStyle w:val="Svakutheving"/>
         </w:rPr>
-        <w:t>Figur 10: Instructions på Xbox 360</w:t>
+        <w:t>Figur 9: Leaderboard</w:t>
       </w:r>
     </w:p>
     <w:p>
       <w:pPr>
         <w:rPr>
           <w:rStyle w:val="Svakutheving"/>
-          <w:lang w:val="en-US"/>
         </w:rPr>
       </w:pPr>
       <w:r>
@@ -4388,12 +4467,11 @@
           <w:noProof/>
           <w:lang w:val="en-US"/>
         </w:rPr>
-        <w:lastRenderedPageBreak/>
         <w:drawing>
-          <wp:inline distT="0" distB="0" distL="0" distR="0" wp14:anchorId="695D07BF" wp14:editId="467C66C3">
-            <wp:extent cx="5518150" cy="3227174"/>
-            <wp:effectExtent l="0" t="0" r="6350" b="0"/>
-            <wp:docPr id="14" name="Bilde 14"/>
+          <wp:inline distT="0" distB="0" distL="0" distR="0">
+            <wp:extent cx="5514975" cy="3105150"/>
+            <wp:effectExtent l="0" t="0" r="9525" b="0"/>
+            <wp:docPr id="12" name="Bilde 12" descr="C:\Users\Martin\Pictures\asdf-10.png"/>
             <wp:cNvGraphicFramePr>
               <a:graphicFrameLocks xmlns:a="http://schemas.openxmlformats.org/drawingml/2006/main" noChangeAspect="1"/>
             </wp:cNvGraphicFramePr>
@@ -4401,85 +4479,13 @@
               <a:graphicData uri="http://schemas.openxmlformats.org/drawingml/2006/picture">
                 <pic:pic xmlns:pic="http://schemas.openxmlformats.org/drawingml/2006/picture">
                   <pic:nvPicPr>
-                    <pic:cNvPr id="0" name=""/>
-                    <pic:cNvPicPr/>
-                  </pic:nvPicPr>
-                  <pic:blipFill>
-                    <a:blip r:embed="rId23"/>
-                    <a:stretch>
-                      <a:fillRect/>
-                    </a:stretch>
-                  </pic:blipFill>
-                  <pic:spPr>
-                    <a:xfrm>
-                      <a:off x="0" y="0"/>
-                      <a:ext cx="5518150" cy="3227174"/>
-                    </a:xfrm>
-                    <a:prstGeom prst="rect">
-                      <a:avLst/>
-                    </a:prstGeom>
-                  </pic:spPr>
-                </pic:pic>
-              </a:graphicData>
-            </a:graphic>
-          </wp:inline>
-        </w:drawing>
-      </w:r>
-      <w:r>
-        <w:rPr>
-          <w:rStyle w:val="Svakutheving"/>
-          <w:lang w:val="en-US"/>
-        </w:rPr>
-        <w:t>Figur 11: Instructions i Windows</w:t>
-      </w:r>
-      <w:r>
-        <w:rPr>
-          <w:rStyle w:val="Sterkutheving"/>
-          <w:b w:val="0"/>
-          <w:bCs w:val="0"/>
-          <w:i w:val="0"/>
-          <w:iCs w:val="0"/>
-          <w:color w:val="auto"/>
-          <w:lang w:val="en-US"/>
-        </w:rPr>
-        <w:br/>
-      </w:r>
-      <w:r>
-        <w:rPr>
-          <w:rStyle w:val="Sterkutheving"/>
-          <w:b w:val="0"/>
-          <w:bCs w:val="0"/>
-          <w:i w:val="0"/>
-          <w:iCs w:val="0"/>
-          <w:color w:val="auto"/>
-          <w:lang w:val="en-US"/>
-        </w:rPr>
-        <w:br/>
-      </w:r>
-      <w:r>
-        <w:rPr>
-          <w:noProof/>
-          <w:lang w:val="en-US"/>
-        </w:rPr>
-        <w:drawing>
-          <wp:inline distT="0" distB="0" distL="0" distR="0" wp14:anchorId="4D2C9CBB" wp14:editId="438584BB">
-            <wp:extent cx="5514975" cy="3105150"/>
-            <wp:effectExtent l="0" t="0" r="9525" b="0"/>
-            <wp:docPr id="13" name="Bilde 13" descr="C:\Users\Martin\Pictures\asdf-11.png"/>
-            <wp:cNvGraphicFramePr>
-              <a:graphicFrameLocks xmlns:a="http://schemas.openxmlformats.org/drawingml/2006/main" noChangeAspect="1"/>
-            </wp:cNvGraphicFramePr>
-            <a:graphic xmlns:a="http://schemas.openxmlformats.org/drawingml/2006/main">
-              <a:graphicData uri="http://schemas.openxmlformats.org/drawingml/2006/picture">
-                <pic:pic xmlns:pic="http://schemas.openxmlformats.org/drawingml/2006/picture">
-                  <pic:nvPicPr>
-                    <pic:cNvPr id="0" name="Picture 11" descr="C:\Users\Martin\Pictures\asdf-11.png"/>
+                    <pic:cNvPr id="0" name="Picture 10" descr="C:\Users\Martin\Pictures\asdf-10.png"/>
                     <pic:cNvPicPr>
                       <a:picLocks noChangeAspect="1" noChangeArrowheads="1"/>
                     </pic:cNvPicPr>
                   </pic:nvPicPr>
                   <pic:blipFill>
-                    <a:blip r:embed="rId24">
+                    <a:blip r:embed="rId23">
                       <a:extLst>
                         <a:ext uri="{28A0092B-C50C-407E-A947-70E740481C1C}">
                           <a14:useLocalDpi xmlns:a14="http://schemas.microsoft.com/office/drawing/2010/main" val="0"/>
@@ -4513,6 +4519,147 @@
       <w:r>
         <w:rPr>
           <w:rStyle w:val="Svakutheving"/>
+        </w:rPr>
+        <w:t>Figur 10: Instructions på Xbox 360</w:t>
+      </w:r>
+    </w:p>
+    <w:p>
+      <w:pPr>
+        <w:rPr>
+          <w:rStyle w:val="Svakutheving"/>
+          <w:lang w:val="en-US"/>
+        </w:rPr>
+      </w:pPr>
+      <w:r>
+        <w:rPr>
+          <w:noProof/>
+          <w:lang w:val="en-US"/>
+        </w:rPr>
+        <w:lastRenderedPageBreak/>
+        <w:drawing>
+          <wp:inline distT="0" distB="0" distL="0" distR="0" wp14:anchorId="695D07BF" wp14:editId="467C66C3">
+            <wp:extent cx="5518150" cy="3227174"/>
+            <wp:effectExtent l="0" t="0" r="6350" b="0"/>
+            <wp:docPr id="14" name="Bilde 14"/>
+            <wp:cNvGraphicFramePr>
+              <a:graphicFrameLocks xmlns:a="http://schemas.openxmlformats.org/drawingml/2006/main" noChangeAspect="1"/>
+            </wp:cNvGraphicFramePr>
+            <a:graphic xmlns:a="http://schemas.openxmlformats.org/drawingml/2006/main">
+              <a:graphicData uri="http://schemas.openxmlformats.org/drawingml/2006/picture">
+                <pic:pic xmlns:pic="http://schemas.openxmlformats.org/drawingml/2006/picture">
+                  <pic:nvPicPr>
+                    <pic:cNvPr id="0" name=""/>
+                    <pic:cNvPicPr/>
+                  </pic:nvPicPr>
+                  <pic:blipFill>
+                    <a:blip r:embed="rId24"/>
+                    <a:stretch>
+                      <a:fillRect/>
+                    </a:stretch>
+                  </pic:blipFill>
+                  <pic:spPr>
+                    <a:xfrm>
+                      <a:off x="0" y="0"/>
+                      <a:ext cx="5518150" cy="3227174"/>
+                    </a:xfrm>
+                    <a:prstGeom prst="rect">
+                      <a:avLst/>
+                    </a:prstGeom>
+                  </pic:spPr>
+                </pic:pic>
+              </a:graphicData>
+            </a:graphic>
+          </wp:inline>
+        </w:drawing>
+      </w:r>
+      <w:r>
+        <w:rPr>
+          <w:rStyle w:val="Svakutheving"/>
+          <w:lang w:val="en-US"/>
+        </w:rPr>
+        <w:t>Figur 11: Instructions i Windows</w:t>
+      </w:r>
+      <w:r>
+        <w:rPr>
+          <w:rStyle w:val="Sterkutheving"/>
+          <w:b w:val="0"/>
+          <w:bCs w:val="0"/>
+          <w:i w:val="0"/>
+          <w:iCs w:val="0"/>
+          <w:color w:val="auto"/>
+          <w:lang w:val="en-US"/>
+        </w:rPr>
+        <w:br/>
+      </w:r>
+      <w:r>
+        <w:rPr>
+          <w:rStyle w:val="Sterkutheving"/>
+          <w:b w:val="0"/>
+          <w:bCs w:val="0"/>
+          <w:i w:val="0"/>
+          <w:iCs w:val="0"/>
+          <w:color w:val="auto"/>
+          <w:lang w:val="en-US"/>
+        </w:rPr>
+        <w:br/>
+      </w:r>
+      <w:r>
+        <w:rPr>
+          <w:noProof/>
+          <w:lang w:val="en-US"/>
+        </w:rPr>
+        <w:drawing>
+          <wp:inline distT="0" distB="0" distL="0" distR="0" wp14:anchorId="4D2C9CBB" wp14:editId="438584BB">
+            <wp:extent cx="5514975" cy="3105150"/>
+            <wp:effectExtent l="0" t="0" r="9525" b="0"/>
+            <wp:docPr id="13" name="Bilde 13" descr="C:\Users\Martin\Pictures\asdf-11.png"/>
+            <wp:cNvGraphicFramePr>
+              <a:graphicFrameLocks xmlns:a="http://schemas.openxmlformats.org/drawingml/2006/main" noChangeAspect="1"/>
+            </wp:cNvGraphicFramePr>
+            <a:graphic xmlns:a="http://schemas.openxmlformats.org/drawingml/2006/main">
+              <a:graphicData uri="http://schemas.openxmlformats.org/drawingml/2006/picture">
+                <pic:pic xmlns:pic="http://schemas.openxmlformats.org/drawingml/2006/picture">
+                  <pic:nvPicPr>
+                    <pic:cNvPr id="0" name="Picture 11" descr="C:\Users\Martin\Pictures\asdf-11.png"/>
+                    <pic:cNvPicPr>
+                      <a:picLocks noChangeAspect="1" noChangeArrowheads="1"/>
+                    </pic:cNvPicPr>
+                  </pic:nvPicPr>
+                  <pic:blipFill>
+                    <a:blip r:embed="rId25">
+                      <a:extLst>
+                        <a:ext uri="{28A0092B-C50C-407E-A947-70E740481C1C}">
+                          <a14:useLocalDpi xmlns:a14="http://schemas.microsoft.com/office/drawing/2010/main" val="0"/>
+                        </a:ext>
+                      </a:extLst>
+                    </a:blip>
+                    <a:srcRect/>
+                    <a:stretch>
+                      <a:fillRect/>
+                    </a:stretch>
+                  </pic:blipFill>
+                  <pic:spPr bwMode="auto">
+                    <a:xfrm>
+                      <a:off x="0" y="0"/>
+                      <a:ext cx="5514975" cy="3105150"/>
+                    </a:xfrm>
+                    <a:prstGeom prst="rect">
+                      <a:avLst/>
+                    </a:prstGeom>
+                    <a:noFill/>
+                    <a:ln>
+                      <a:noFill/>
+                    </a:ln>
+                  </pic:spPr>
+                </pic:pic>
+              </a:graphicData>
+            </a:graphic>
+          </wp:inline>
+        </w:drawing>
+      </w:r>
+      <w:r>
+        <w:rPr>
+          <w:rStyle w:val="Svakutheving"/>
           <w:lang w:val="en-US"/>
         </w:rPr>
         <w:t>Figur 12: Credits</w:t>
@@ -4530,7 +4677,7 @@
           <w:szCs w:val="26"/>
         </w:rPr>
       </w:pPr>
-      <w:bookmarkStart w:id="12" w:name="_Toc324700985"/>
+      <w:bookmarkStart w:id="13" w:name="_Toc324700985"/>
       <w:r>
         <w:br w:type="page"/>
       </w:r>
@@ -4549,19 +4696,6 @@
       <w:r>
         <w:t xml:space="preserve"> Konklusjon</w:t>
       </w:r>
-      <w:bookmarkEnd w:id="12"/>
-    </w:p>
-    <w:p>
-      <w:pPr>
-        <w:jc w:val="both"/>
-      </w:pPr>
-      <w:r>
-        <w:t>Vi føler at arbeidet har gått veldig glatt, og har ikke hatt nevneverdige problemer med hverken kode eller forsinkelser i utviklingsfasen. Git har vært et strålende verktøy for å utveksle kode, og vi håper det blir oppfordret til å benytte seg av dette eller tilsvarende systemer i senere prosjekter</w:t>
-      </w:r>
-      <w:r>
-        <w:t>. Visual Studio-utvidelsen ReSharper har også vært til god hjelp, og vi håper skolen vil gå til anskaffelse av lisenser, eller i det minste oppfordre til å benytte dette verktøyet.</w:t>
-      </w:r>
-      <w:bookmarkStart w:id="13" w:name="_GoBack"/>
       <w:bookmarkEnd w:id="13"/>
     </w:p>
     <w:p>
@@ -4569,59 +4703,74 @@
         <w:jc w:val="both"/>
       </w:pPr>
       <w:r>
-        <w:t>Vi føler at vi ha</w:t>
-      </w:r>
-      <w:r>
-        <w:t>r nådd alle mål vi har satt oss.</w:t>
-      </w:r>
-      <w:r>
-        <w:t xml:space="preserve"> </w:t>
-      </w:r>
-      <w:r>
-        <w:t xml:space="preserve">En forbedring ville vært mulighet for å </w:t>
-      </w:r>
-      <w:r>
-        <w:t xml:space="preserve">kontrollere menyene med mus på Windows, men vi føler at </w:t>
-      </w:r>
-      <w:r>
-        <w:t>tastatur</w:t>
-      </w:r>
-      <w:r>
-        <w:t>løsningen</w:t>
-      </w:r>
-      <w:r>
-        <w:t xml:space="preserve"> vår</w:t>
-      </w:r>
-      <w:r>
-        <w:t xml:space="preserve"> fungerer </w:t>
-      </w:r>
-      <w:r>
-        <w:t>tilstrekkelig</w:t>
-      </w:r>
-      <w:r>
-        <w:t xml:space="preserve"> </w:t>
-      </w:r>
-      <w:r>
-        <w:t xml:space="preserve">godt </w:t>
-      </w:r>
-      <w:r>
-        <w:t>i designet vi har konstruert.</w:t>
-      </w:r>
-      <w:r>
-        <w:t xml:space="preserve"> Alt i alt er alle medlemmene i gruppa fornøyde med det endelige resultatet.</w:t>
+        <w:t>Vi føler at arbeidet har gått veldig glatt, og har ikke hatt nevneverdige problemer med hverken kode eller forsinkelser i utviklingsfasen. Git har vært et strålende verktøy for å utveksle kode, og vi håper det blir oppfordret til å benytte seg av dette eller tilsvarende systemer i senere prosjekter</w:t>
+      </w:r>
+      <w:r>
+        <w:t>. Visual Studio-utvidelsen ReSharper har også vært til god hjelp, og vi håper skolen vil gå til anskaffelse av lisenser, eller i det minste oppfordre til å benytte dette verktøyet.</w:t>
       </w:r>
     </w:p>
     <w:p>
       <w:pPr>
         <w:jc w:val="both"/>
       </w:pPr>
+      <w:r>
+        <w:t>Vi føler at vi ha</w:t>
+      </w:r>
+      <w:r>
+        <w:t>r nådd alle mål vi har satt oss.</w:t>
+      </w:r>
+      <w:r>
+        <w:t xml:space="preserve"> </w:t>
+      </w:r>
+      <w:r>
+        <w:t xml:space="preserve">En forbedring ville vært mulighet for å </w:t>
+      </w:r>
+      <w:r>
+        <w:t xml:space="preserve">kontrollere menyene med mus på Windows, men vi føler at </w:t>
+      </w:r>
+      <w:r>
+        <w:t>tastatur</w:t>
+      </w:r>
+      <w:r>
+        <w:t>løsningen</w:t>
+      </w:r>
+      <w:r>
+        <w:t xml:space="preserve"> vår</w:t>
+      </w:r>
+      <w:r>
+        <w:t xml:space="preserve"> fungerer </w:t>
+      </w:r>
+      <w:r>
+        <w:t>tilstrekkelig</w:t>
+      </w:r>
+      <w:r>
+        <w:t xml:space="preserve"> </w:t>
+      </w:r>
+      <w:r>
+        <w:t xml:space="preserve">godt </w:t>
+      </w:r>
+      <w:r>
+        <w:t>i designet vi har konstruert.</w:t>
+      </w:r>
+      <w:r>
+        <w:t xml:space="preserve"> Alt i alt er alle medlemmene i gruppa fornøyde med det endelige resultatet.</w:t>
+      </w:r>
     </w:p>
     <w:p>
       <w:pPr>
+        <w:spacing w:line="276" w:lineRule="auto"/>
+      </w:pPr>
+      <w:r>
+        <w:br w:type="page"/>
+      </w:r>
+    </w:p>
+    <w:p>
+      <w:pPr>
         <w:pStyle w:val="Overskrift1"/>
       </w:pPr>
       <w:bookmarkStart w:id="14" w:name="_Toc324700986"/>
       <w:r>
+        <w:lastRenderedPageBreak/>
         <w:t>3.0</w:t>
       </w:r>
       <w:r>
@@ -4629,10 +4778,20 @@
       </w:r>
       <w:bookmarkEnd w:id="14"/>
     </w:p>
-    <w:p/>
+    <w:p>
+      <w:r>
+        <w:t xml:space="preserve">Commit-logg fra Git. Finnes i </w:t>
+      </w:r>
+      <w:r>
+        <w:t>root/vedlegg.</w:t>
+      </w:r>
+      <w:r>
+        <w:t xml:space="preserve"> Bør åpnes i Notepad++, Sublime Text 2, eller tilsvarende (styr unna notepad.exe!).</w:t>
+      </w:r>
+    </w:p>
     <w:sectPr>
-      <w:headerReference w:type="default" r:id="rId25"/>
-      <w:footerReference w:type="default" r:id="rId26"/>
+      <w:headerReference w:type="default" r:id="rId26"/>
+      <w:footerReference w:type="default" r:id="rId27"/>
       <w:pgSz w:w="11900" w:h="16840"/>
       <w:pgMar w:top="1135" w:right="1410" w:bottom="426" w:left="1800" w:header="708" w:footer="708" w:gutter="0"/>
       <w:pgNumType w:start="0"/>
@@ -4768,7 +4927,7 @@
                                 <w:rPr>
                                   <w:noProof/>
                                 </w:rPr>
-                                <w:t>12</w:t>
+                                <w:t>3</w:t>
                               </w:r>
                               <w:r>
                                 <w:fldChar w:fldCharType="end"/>
@@ -4831,7 +4990,7 @@
                           <w:rPr>
                             <w:noProof/>
                           </w:rPr>
-                          <w:t>12</w:t>
+                          <w:t>3</w:t>
                         </w:r>
                         <w:r>
                           <w:fldChar w:fldCharType="end"/>
@@ -7660,10 +7819,10 @@
     <w:rsidRoot w:val="00F820BF"/>
     <w:rsid w:val="00026B64"/>
     <w:rsid w:val="0008382A"/>
+    <w:rsid w:val="001965EB"/>
     <w:rsid w:val="002578A1"/>
     <w:rsid w:val="00271767"/>
     <w:rsid w:val="0032223B"/>
-    <w:rsid w:val="003575F8"/>
     <w:rsid w:val="00411803"/>
     <w:rsid w:val="00606BD1"/>
     <w:rsid w:val="00920283"/>
@@ -8463,7 +8622,7 @@
 </file>
 
 <file path=customXml/itemProps2.xml><?xml version="1.0" encoding="utf-8"?>
-<ds:datastoreItem xmlns:ds="http://schemas.openxmlformats.org/officeDocument/2006/customXml" ds:itemID="{DF311512-FFBE-4967-A935-FB341A67F243}">
+<ds:datastoreItem xmlns:ds="http://schemas.openxmlformats.org/officeDocument/2006/customXml" ds:itemID="{2562CF2B-091D-4326-BE15-4399BB7CB477}">
   <ds:schemaRefs>
     <ds:schemaRef ds:uri="http://schemas.openxmlformats.org/officeDocument/2006/bibliography"/>
   </ds:schemaRefs>

</xml_diff>

<commit_message>
Oppdaterte dokumentasjon, satt GodMode tilbake til False, endret EnemyDamage til 15, og baserer InitialEnemiesPerSecond på GodMode (2 uten, 20 med)
</commit_message>
<xml_diff>
--- a/Dokumentasjon.docx
+++ b/Dokumentasjon.docx
@@ -345,8 +345,7 @@
       </w:tblPr>
       <w:tblGrid>
         <w:gridCol w:w="3828"/>
-        <w:gridCol w:w="2268"/>
-        <w:gridCol w:w="4077"/>
+        <w:gridCol w:w="6345"/>
       </w:tblGrid>
       <w:tr>
         <w:trPr>
@@ -380,7 +379,6 @@
         <w:tc>
           <w:tcPr>
             <w:tcW w:w="6345" w:type="dxa"/>
-            <w:gridSpan w:val="2"/>
             <w:shd w:val="clear" w:color="auto" w:fill="auto"/>
             <w:vAlign w:val="center"/>
           </w:tcPr>
@@ -475,7 +473,6 @@
             <w:tc>
               <w:tcPr>
                 <w:tcW w:w="6345" w:type="dxa"/>
-                <w:gridSpan w:val="2"/>
                 <w:shd w:val="clear" w:color="auto" w:fill="auto"/>
                 <w:vAlign w:val="center"/>
               </w:tcPr>
@@ -535,7 +532,6 @@
         <w:tc>
           <w:tcPr>
             <w:tcW w:w="6345" w:type="dxa"/>
-            <w:gridSpan w:val="2"/>
             <w:shd w:val="clear" w:color="auto" w:fill="auto"/>
             <w:vAlign w:val="center"/>
           </w:tcPr>
@@ -583,7 +579,6 @@
         <w:tc>
           <w:tcPr>
             <w:tcW w:w="6345" w:type="dxa"/>
-            <w:gridSpan w:val="2"/>
             <w:shd w:val="clear" w:color="auto" w:fill="auto"/>
             <w:vAlign w:val="center"/>
           </w:tcPr>
@@ -639,7 +634,6 @@
         <w:tc>
           <w:tcPr>
             <w:tcW w:w="6345" w:type="dxa"/>
-            <w:gridSpan w:val="2"/>
             <w:shd w:val="clear" w:color="auto" w:fill="auto"/>
             <w:vAlign w:val="center"/>
           </w:tcPr>
@@ -720,7 +714,6 @@
         <w:tc>
           <w:tcPr>
             <w:tcW w:w="6345" w:type="dxa"/>
-            <w:gridSpan w:val="2"/>
             <w:shd w:val="clear" w:color="auto" w:fill="auto"/>
             <w:vAlign w:val="center"/>
           </w:tcPr>
@@ -784,7 +777,6 @@
         <w:tc>
           <w:tcPr>
             <w:tcW w:w="6345" w:type="dxa"/>
-            <w:gridSpan w:val="2"/>
             <w:shd w:val="clear" w:color="auto" w:fill="auto"/>
             <w:vAlign w:val="center"/>
           </w:tcPr>
@@ -797,6 +789,30 @@
                 <w:color w:val="262626"/>
               </w:rPr>
             </w:pPr>
+            <w:r>
+              <w:rPr>
+                <w:rFonts w:ascii="Arial" w:hAnsi="Arial"/>
+                <w:b/>
+                <w:color w:val="262626"/>
+              </w:rPr>
+              <w:t>2.</w:t>
+            </w:r>
+            <w:r>
+              <w:rPr>
+                <w:rFonts w:ascii="Arial" w:hAnsi="Arial"/>
+                <w:b/>
+                <w:color w:val="262626"/>
+              </w:rPr>
+              <w:t>1 (4,839</w:t>
+            </w:r>
+            <w:r>
+              <w:rPr>
+                <w:rFonts w:ascii="Arial" w:hAnsi="Arial"/>
+                <w:b/>
+                <w:color w:val="262626"/>
+              </w:rPr>
+              <w:t xml:space="preserve"> tegn ekskludert mellomrom / 2,300)</w:t>
+            </w:r>
           </w:p>
         </w:tc>
       </w:tr>
@@ -832,7 +848,6 @@
         <w:tc>
           <w:tcPr>
             <w:tcW w:w="6345" w:type="dxa"/>
-            <w:gridSpan w:val="2"/>
             <w:shd w:val="clear" w:color="auto" w:fill="auto"/>
             <w:vAlign w:val="center"/>
           </w:tcPr>
@@ -845,6 +860,24 @@
                 <w:color w:val="262626"/>
               </w:rPr>
             </w:pPr>
+            <w:r>
+              <w:rPr>
+                <w:rFonts w:ascii="Arial" w:hAnsi="Arial"/>
+                <w:b/>
+                <w:color w:val="262626"/>
+              </w:rPr>
+              <w:t>8</w:t>
+            </w:r>
+            <w:r>
+              <w:rPr>
+                <w:rFonts w:ascii="Arial" w:hAnsi="Arial"/>
+                <w:b/>
+                <w:color w:val="262626"/>
+              </w:rPr>
+              <w:t>73</w:t>
+            </w:r>
+            <w:bookmarkStart w:id="0" w:name="_GoBack"/>
+            <w:bookmarkEnd w:id="0"/>
           </w:p>
         </w:tc>
       </w:tr>
@@ -855,7 +888,7 @@
         <w:tc>
           <w:tcPr>
             <w:tcW w:w="10173" w:type="dxa"/>
-            <w:gridSpan w:val="3"/>
+            <w:gridSpan w:val="2"/>
             <w:shd w:val="clear" w:color="auto" w:fill="auto"/>
             <w:vAlign w:val="center"/>
           </w:tcPr>
@@ -890,7 +923,6 @@
               <w:placeholder>
                 <w:docPart w:val="F55493ABAD7145FD8E26F1C8444ADAB8"/>
               </w:placeholder>
-              <w:showingPlcHdr/>
               <w:dataBinding w:prefixMappings="xmlns:ns0='http://schemas.microsoft.com/office/2006/coverPageProps' " w:xpath="/ns0:CoverPageProperties[1]/ns0:Abstract[1]" w:storeItemID="{55AF091B-3C7A-41E3-B477-F2FDAA23CFDA}"/>
               <w:text/>
             </w:sdtPr>
@@ -899,6 +931,7 @@
               <w:p>
                 <w:pPr>
                   <w:spacing w:before="240" w:after="0"/>
+                  <w:jc w:val="both"/>
                   <w:rPr>
                     <w:rFonts w:ascii="Arial" w:hAnsi="Arial"/>
                     <w:b/>
@@ -907,9 +940,11 @@
                 </w:pPr>
                 <w:r>
                   <w:rPr>
-                    <w:rStyle w:val="Plassholdertekst"/>
+                    <w:rFonts w:ascii="Arial" w:hAnsi="Arial"/>
+                    <w:b/>
+                    <w:color w:val="262626"/>
                   </w:rPr>
-                  <w:t>[Sammendrag]</w:t>
+                  <w:t>Dette dokumentet er dokumentasjonen av prosjekt ChilledTreat, vårt svar på obligatorisk innlevering 2 i PG2200 «XNA spillprogrammering».</w:t>
                 </w:r>
               </w:p>
             </w:sdtContent>
@@ -958,6 +993,8 @@
       </w:tr>
       <w:tr>
         <w:trPr>
+          <w:gridAfter w:val="1"/>
+          <w:wAfter w:w="6345" w:type="dxa"/>
           <w:trHeight w:val="348"/>
         </w:trPr>
         <w:tc>
@@ -988,228 +1025,11 @@
             </w:r>
           </w:p>
         </w:tc>
-        <w:tc>
-          <w:tcPr>
-            <w:tcW w:w="2268" w:type="dxa"/>
-            <w:tcBorders>
-              <w:bottom w:val="single" w:sz="4" w:space="0" w:color="7F7F7F"/>
-            </w:tcBorders>
-            <w:shd w:val="clear" w:color="auto" w:fill="auto"/>
-            <w:vAlign w:val="center"/>
-          </w:tcPr>
-          <w:p>
-            <w:pPr>
-              <w:spacing w:after="0"/>
-              <w:rPr>
-                <w:rFonts w:ascii="Arial" w:hAnsi="Arial"/>
-                <w:b/>
-                <w:color w:val="262626"/>
-              </w:rPr>
-            </w:pPr>
-            <w:r>
-              <w:rPr>
-                <w:rFonts w:ascii="Arial" w:hAnsi="Arial"/>
-                <w:b/>
-                <w:color w:val="262626"/>
-              </w:rPr>
-              <w:t>Studentnummer:</w:t>
-            </w:r>
-          </w:p>
-        </w:tc>
-        <w:tc>
-          <w:tcPr>
-            <w:tcW w:w="4077" w:type="dxa"/>
-            <w:tcBorders>
-              <w:bottom w:val="single" w:sz="4" w:space="0" w:color="7F7F7F"/>
-            </w:tcBorders>
-            <w:shd w:val="clear" w:color="auto" w:fill="auto"/>
-            <w:vAlign w:val="center"/>
-          </w:tcPr>
-          <w:p>
-            <w:pPr>
-              <w:spacing w:after="0"/>
-              <w:rPr>
-                <w:rFonts w:ascii="Arial" w:hAnsi="Arial"/>
-                <w:b/>
-                <w:color w:val="262626"/>
-              </w:rPr>
-            </w:pPr>
-            <w:r>
-              <w:rPr>
-                <w:rFonts w:ascii="Arial" w:hAnsi="Arial"/>
-                <w:b/>
-                <w:color w:val="262626"/>
-              </w:rPr>
-              <w:t>Signatur:</w:t>
-            </w:r>
-          </w:p>
-        </w:tc>
       </w:tr>
       <w:tr>
         <w:trPr>
-          <w:trHeight w:val="496"/>
-        </w:trPr>
-        <w:tc>
-          <w:tcPr>
-            <w:tcW w:w="3828" w:type="dxa"/>
-            <w:shd w:val="clear" w:color="auto" w:fill="auto"/>
-            <w:vAlign w:val="center"/>
-          </w:tcPr>
-          <w:sdt>
-            <w:sdtPr>
-              <w:rPr>
-                <w:rFonts w:ascii="Arial" w:hAnsi="Arial"/>
-                <w:b/>
-                <w:color w:val="262626"/>
-              </w:rPr>
-              <w:alias w:val="Forfatter"/>
-              <w:tag w:val=""/>
-              <w:id w:val="-715583445"/>
-              <w:placeholder>
-                <w:docPart w:val="06041F3E35024A5799CAADA3D79C2852"/>
-              </w:placeholder>
-              <w:dataBinding w:prefixMappings="xmlns:ns0='http://purl.org/dc/elements/1.1/' xmlns:ns1='http://schemas.openxmlformats.org/package/2006/metadata/core-properties' " w:xpath="/ns1:coreProperties[1]/ns0:creator[1]" w:storeItemID="{6C3C8BC8-F283-45AE-878A-BAB7291924A1}"/>
-              <w:text/>
-            </w:sdtPr>
-            <w:sdtEndPr/>
-            <w:sdtContent>
-              <w:p>
-                <w:pPr>
-                  <w:spacing w:after="0"/>
-                  <w:rPr>
-                    <w:rFonts w:ascii="Arial" w:hAnsi="Arial"/>
-                    <w:b/>
-                    <w:color w:val="262626"/>
-                  </w:rPr>
-                </w:pPr>
-                <w:r>
-                  <w:rPr>
-                    <w:rFonts w:ascii="Arial" w:hAnsi="Arial"/>
-                    <w:b/>
-                    <w:color w:val="262626"/>
-                    <w:lang w:val="en-US"/>
-                  </w:rPr>
-                  <w:t>Martin</w:t>
-                </w:r>
-                <w:r>
-                  <w:rPr>
-                    <w:rFonts w:ascii="Arial" w:hAnsi="Arial"/>
-                    <w:b/>
-                    <w:color w:val="262626"/>
-                    <w:lang w:val="en-US"/>
-                  </w:rPr>
-                  <w:t xml:space="preserve"> Lehmann</w:t>
-                </w:r>
-              </w:p>
-            </w:sdtContent>
-          </w:sdt>
-        </w:tc>
-        <w:tc>
-          <w:tcPr>
-            <w:tcW w:w="2268" w:type="dxa"/>
-            <w:shd w:val="clear" w:color="auto" w:fill="auto"/>
-            <w:vAlign w:val="center"/>
-          </w:tcPr>
-          <w:p>
-            <w:pPr>
-              <w:spacing w:after="0"/>
-              <w:rPr>
-                <w:rFonts w:ascii="Arial" w:hAnsi="Arial"/>
-                <w:b/>
-                <w:color w:val="262626"/>
-              </w:rPr>
-            </w:pPr>
-            <w:r>
-              <w:rPr>
-                <w:rFonts w:ascii="Arial" w:hAnsi="Arial"/>
-                <w:b/>
-                <w:color w:val="262626"/>
-              </w:rPr>
-              <w:t>700766</w:t>
-            </w:r>
-          </w:p>
-        </w:tc>
-        <w:tc>
-          <w:tcPr>
-            <w:tcW w:w="4077" w:type="dxa"/>
-            <w:shd w:val="clear" w:color="auto" w:fill="auto"/>
-            <w:vAlign w:val="center"/>
-          </w:tcPr>
-          <w:p>
-            <w:pPr>
-              <w:spacing w:after="0"/>
-              <w:rPr>
-                <w:rFonts w:ascii="Arial" w:hAnsi="Arial"/>
-                <w:b/>
-                <w:color w:val="262626"/>
-              </w:rPr>
-            </w:pPr>
-            <w:r>
-              <w:rPr>
-                <w:noProof/>
-                <w:lang w:val="en-US"/>
-              </w:rPr>
-              <w:drawing>
-                <wp:anchor distT="0" distB="0" distL="114300" distR="114300" simplePos="0" relativeHeight="251660288" behindDoc="1" locked="0" layoutInCell="1" allowOverlap="1" wp14:anchorId="05984FD9" wp14:editId="3F3BE983">
-                  <wp:simplePos x="0" y="0"/>
-                  <wp:positionH relativeFrom="column">
-                    <wp:posOffset>3470</wp:posOffset>
-                  </wp:positionH>
-                  <wp:positionV relativeFrom="paragraph">
-                    <wp:posOffset>8816</wp:posOffset>
-                  </wp:positionV>
-                  <wp:extent cx="2124075" cy="295275"/>
-                  <wp:effectExtent l="0" t="0" r="9525" b="9525"/>
-                  <wp:wrapNone/>
-                  <wp:docPr id="1" name="Bilde 1"/>
-                  <wp:cNvGraphicFramePr>
-                    <a:graphicFrameLocks xmlns:a="http://schemas.openxmlformats.org/drawingml/2006/main" noChangeAspect="1"/>
-                  </wp:cNvGraphicFramePr>
-                  <a:graphic xmlns:a="http://schemas.openxmlformats.org/drawingml/2006/main">
-                    <a:graphicData uri="http://schemas.openxmlformats.org/drawingml/2006/picture">
-                      <pic:pic xmlns:pic="http://schemas.openxmlformats.org/drawingml/2006/picture">
-                        <pic:nvPicPr>
-                          <pic:cNvPr id="0" name=""/>
-                          <pic:cNvPicPr/>
-                        </pic:nvPicPr>
-                        <pic:blipFill>
-                          <a:blip r:embed="rId11">
-                            <a:extLst>
-                              <a:ext uri="{28A0092B-C50C-407E-A947-70E740481C1C}">
-                                <a14:useLocalDpi xmlns:a14="http://schemas.microsoft.com/office/drawing/2010/main" val="0"/>
-                              </a:ext>
-                            </a:extLst>
-                          </a:blip>
-                          <a:stretch>
-                            <a:fillRect/>
-                          </a:stretch>
-                        </pic:blipFill>
-                        <pic:spPr>
-                          <a:xfrm>
-                            <a:off x="0" y="0"/>
-                            <a:ext cx="2124075" cy="295275"/>
-                          </a:xfrm>
-                          <a:prstGeom prst="rect">
-                            <a:avLst/>
-                          </a:prstGeom>
-                        </pic:spPr>
-                      </pic:pic>
-                    </a:graphicData>
-                  </a:graphic>
-                  <wp14:sizeRelH relativeFrom="page">
-                    <wp14:pctWidth>0</wp14:pctWidth>
-                  </wp14:sizeRelH>
-                  <wp14:sizeRelV relativeFrom="page">
-                    <wp14:pctHeight>0</wp14:pctHeight>
-                  </wp14:sizeRelV>
-                </wp:anchor>
-              </w:drawing>
-            </w:r>
-          </w:p>
-        </w:tc>
-      </w:tr>
-      <w:tr>
-        <w:trPr>
+          <w:gridAfter w:val="1"/>
+          <w:wAfter w:w="6345" w:type="dxa"/>
           <w:trHeight w:val="496"/>
         </w:trPr>
         <w:tc>
@@ -1233,46 +1053,15 @@
                 <w:b/>
                 <w:color w:val="262626"/>
               </w:rPr>
-              <w:t>Simen Bekkhus</w:t>
-            </w:r>
-          </w:p>
-        </w:tc>
-        <w:tc>
-          <w:tcPr>
-            <w:tcW w:w="2268" w:type="dxa"/>
-            <w:shd w:val="clear" w:color="auto" w:fill="auto"/>
-            <w:vAlign w:val="center"/>
-          </w:tcPr>
-          <w:p>
-            <w:pPr>
-              <w:spacing w:after="0"/>
-              <w:rPr>
-                <w:rFonts w:ascii="Arial" w:hAnsi="Arial"/>
-                <w:b/>
-                <w:color w:val="262626"/>
-              </w:rPr>
-            </w:pPr>
-          </w:p>
-        </w:tc>
-        <w:tc>
-          <w:tcPr>
-            <w:tcW w:w="4077" w:type="dxa"/>
-            <w:shd w:val="clear" w:color="auto" w:fill="auto"/>
-            <w:vAlign w:val="center"/>
-          </w:tcPr>
-          <w:p>
-            <w:pPr>
-              <w:spacing w:after="0"/>
-              <w:rPr>
-                <w:noProof/>
-                <w:lang w:val="en-US"/>
-              </w:rPr>
-            </w:pPr>
+              <w:t>Martin Lehmann</w:t>
+            </w:r>
           </w:p>
         </w:tc>
       </w:tr>
       <w:tr>
         <w:trPr>
+          <w:gridAfter w:val="1"/>
+          <w:wAfter w:w="6345" w:type="dxa"/>
           <w:trHeight w:val="496"/>
         </w:trPr>
         <w:tc>
@@ -1296,46 +1085,15 @@
                 <w:b/>
                 <w:color w:val="262626"/>
               </w:rPr>
-              <w:t>Steinar Skogly</w:t>
-            </w:r>
-          </w:p>
-        </w:tc>
-        <w:tc>
-          <w:tcPr>
-            <w:tcW w:w="2268" w:type="dxa"/>
-            <w:shd w:val="clear" w:color="auto" w:fill="auto"/>
-            <w:vAlign w:val="center"/>
-          </w:tcPr>
-          <w:p>
-            <w:pPr>
-              <w:spacing w:after="0"/>
-              <w:rPr>
-                <w:rFonts w:ascii="Arial" w:hAnsi="Arial"/>
-                <w:b/>
-                <w:color w:val="262626"/>
-              </w:rPr>
-            </w:pPr>
-          </w:p>
-        </w:tc>
-        <w:tc>
-          <w:tcPr>
-            <w:tcW w:w="4077" w:type="dxa"/>
-            <w:shd w:val="clear" w:color="auto" w:fill="auto"/>
-            <w:vAlign w:val="center"/>
-          </w:tcPr>
-          <w:p>
-            <w:pPr>
-              <w:spacing w:after="0"/>
-              <w:rPr>
-                <w:noProof/>
-                <w:lang w:val="en-US"/>
-              </w:rPr>
-            </w:pPr>
+              <w:t>Simen Bekkhus</w:t>
+            </w:r>
           </w:p>
         </w:tc>
       </w:tr>
       <w:tr>
         <w:trPr>
+          <w:gridAfter w:val="1"/>
+          <w:wAfter w:w="6345" w:type="dxa"/>
           <w:trHeight w:val="496"/>
         </w:trPr>
         <w:tc>
@@ -1359,13 +1117,20 @@
                 <w:b/>
                 <w:color w:val="262626"/>
               </w:rPr>
-              <w:t>Vegard Strand</w:t>
+              <w:t>Steinar Skogly</w:t>
             </w:r>
           </w:p>
         </w:tc>
+      </w:tr>
+      <w:tr>
+        <w:trPr>
+          <w:gridAfter w:val="1"/>
+          <w:wAfter w:w="6345" w:type="dxa"/>
+          <w:trHeight w:val="496"/>
+        </w:trPr>
         <w:tc>
           <w:tcPr>
-            <w:tcW w:w="2268" w:type="dxa"/>
+            <w:tcW w:w="3828" w:type="dxa"/>
             <w:shd w:val="clear" w:color="auto" w:fill="auto"/>
             <w:vAlign w:val="center"/>
           </w:tcPr>
@@ -1378,72 +1143,13 @@
                 <w:color w:val="262626"/>
               </w:rPr>
             </w:pPr>
-          </w:p>
-        </w:tc>
-        <w:tc>
-          <w:tcPr>
-            <w:tcW w:w="4077" w:type="dxa"/>
-            <w:shd w:val="clear" w:color="auto" w:fill="auto"/>
-            <w:vAlign w:val="center"/>
-          </w:tcPr>
-          <w:p>
-            <w:pPr>
-              <w:spacing w:after="0"/>
-              <w:rPr>
-                <w:noProof/>
-                <w:lang w:val="en-US"/>
-              </w:rPr>
-            </w:pPr>
-          </w:p>
-        </w:tc>
-      </w:tr>
-      <w:tr>
-        <w:trPr>
-          <w:trHeight w:val="496"/>
-        </w:trPr>
-        <w:tc>
-          <w:tcPr>
-            <w:tcW w:w="10173" w:type="dxa"/>
-            <w:gridSpan w:val="3"/>
-            <w:shd w:val="clear" w:color="auto" w:fill="auto"/>
-            <w:vAlign w:val="center"/>
-          </w:tcPr>
-          <w:p>
-            <w:pPr>
-              <w:spacing w:after="0"/>
-              <w:rPr>
-                <w:rFonts w:ascii="Arial" w:hAnsi="Arial"/>
-                <w:b/>
-                <w:iCs/>
-                <w:color w:val="262626"/>
-              </w:rPr>
-            </w:pPr>
-          </w:p>
-          <w:p>
-            <w:pPr>
-              <w:spacing w:after="0"/>
+            <w:r>
               <w:rPr>
                 <w:rFonts w:ascii="Arial" w:hAnsi="Arial"/>
                 <w:b/>
                 <w:color w:val="262626"/>
               </w:rPr>
-            </w:pPr>
-            <w:r>
-              <w:rPr>
-                <w:rFonts w:ascii="Arial" w:hAnsi="Arial"/>
-                <w:b/>
-                <w:iCs/>
-                <w:color w:val="262626"/>
-              </w:rPr>
-              <w:t xml:space="preserve">Studentens signatur er også en bekreftelse av at hun/han har gjort seg kjent med, og fulgt, </w:t>
-            </w:r>
-            <w:r>
-              <w:rPr>
-                <w:rFonts w:ascii="Arial" w:hAnsi="Arial"/>
-                <w:b/>
-                <w:color w:val="262626"/>
-              </w:rPr>
-              <w:t>NITHs retningslinjer for intellektuell redelighet (tilgjengelig på intranett).</w:t>
+              <w:t>Vegard Strand</w:t>
             </w:r>
           </w:p>
         </w:tc>
@@ -1451,17 +1157,34 @@
     </w:tbl>
     <w:p>
       <w:pPr>
-        <w:spacing w:after="0"/>
+        <w:pStyle w:val="Overskrift1"/>
         <w:rPr>
-          <w:rFonts w:ascii="Arial" w:hAnsi="Arial" w:cs="Calibri"/>
+          <w:rFonts w:ascii="Cambria" w:eastAsia="Cambria" w:hAnsi="Cambria" w:cs="Times New Roman"/>
+          <w:b w:val="0"/>
+          <w:bCs w:val="0"/>
+          <w:color w:val="auto"/>
+          <w:sz w:val="24"/>
+          <w:szCs w:val="24"/>
+        </w:rPr>
+      </w:pPr>
+      <w:bookmarkStart w:id="1" w:name="_Toc324700973"/>
+    </w:p>
+    <w:p>
+      <w:pPr>
+        <w:spacing w:line="276" w:lineRule="auto"/>
+        <w:rPr>
+          <w:rFonts w:ascii="Cambria" w:hAnsi="Cambria"/>
+        </w:rPr>
+      </w:pPr>
+      <w:r>
+        <w:rPr>
+          <w:rFonts w:ascii="Cambria" w:hAnsi="Cambria"/>
           <w:b/>
-          <w:color w:val="262626"/>
-          <w:sz w:val="18"/>
-          <w:szCs w:val="23"/>
+          <w:bCs/>
         </w:rPr>
-      </w:pPr>
+        <w:br w:type="page"/>
+      </w:r>
     </w:p>
-    <w:bookmarkStart w:id="0" w:name="_Toc324700973" w:displacedByCustomXml="next"/>
     <w:sdt>
       <w:sdtPr>
         <w:rPr>
@@ -1494,7 +1217,7 @@
           <w:r>
             <w:t xml:space="preserve"> Innholdsfortegnelse</w:t>
           </w:r>
-          <w:bookmarkEnd w:id="0"/>
+          <w:bookmarkEnd w:id="1"/>
         </w:p>
         <w:p>
           <w:pPr>
@@ -2531,7 +2254,7 @@
       <w:pPr>
         <w:pStyle w:val="Overskrift1"/>
       </w:pPr>
-      <w:bookmarkStart w:id="1" w:name="_Toc324700974"/>
+      <w:bookmarkStart w:id="2" w:name="_Toc324700974"/>
       <w:r>
         <w:lastRenderedPageBreak/>
         <w:t xml:space="preserve">1 </w:t>
@@ -2539,7 +2262,7 @@
       <w:r>
         <w:t>Tekniske spesifikasjoner</w:t>
       </w:r>
-      <w:bookmarkEnd w:id="1"/>
+      <w:bookmarkEnd w:id="2"/>
     </w:p>
     <w:p>
       <w:pPr>
@@ -2655,7 +2378,7 @@
       <w:pPr>
         <w:pStyle w:val="Overskrift1"/>
       </w:pPr>
-      <w:bookmarkStart w:id="2" w:name="_Toc324700975"/>
+      <w:bookmarkStart w:id="3" w:name="_Toc324700975"/>
       <w:r>
         <w:lastRenderedPageBreak/>
         <w:t>2</w:t>
@@ -2665,54 +2388,40 @@
       </w:r>
       <w:r>
         <w:t>Chilled Treat</w:t>
-      </w:r>
-      <w:bookmarkEnd w:id="2"/>
-    </w:p>
-    <w:p>
-      <w:pPr>
-        <w:pStyle w:val="Overskrift2"/>
-      </w:pPr>
-      <w:bookmarkStart w:id="3" w:name="_Toc324700976"/>
-      <w:r>
-        <w:t>2.0</w:t>
-      </w:r>
-      <w:r>
-        <w:t xml:space="preserve"> </w:t>
-      </w:r>
-      <w:r>
-        <w:t>Innledning</w:t>
       </w:r>
       <w:bookmarkEnd w:id="3"/>
     </w:p>
     <w:p>
       <w:pPr>
-        <w:jc w:val="both"/>
-      </w:pPr>
-      <w:r>
-        <w:t>Prosjektet (heretter «Chilled Treat») er vår besvarelse på obligatorisk innlevering nummer 2 i PG2200 «XNA spillprogrammering» ved NITH.</w:t>
-      </w:r>
-      <w:r>
-        <w:t xml:space="preserve"> Oppgaveteksten løper som følger: «Du og gruppen din skal lage et spill til Xbox 360 og PC</w:t>
-      </w:r>
-      <w:r>
-        <w:t>.</w:t>
-      </w:r>
-      <w:r>
-        <w:t>»</w:t>
-      </w:r>
+        <w:pStyle w:val="Overskrift2"/>
+      </w:pPr>
+      <w:bookmarkStart w:id="4" w:name="_Toc324700976"/>
+      <w:r>
+        <w:t>2.0</w:t>
+      </w:r>
+      <w:r>
+        <w:t xml:space="preserve"> </w:t>
+      </w:r>
+      <w:r>
+        <w:t>Innledning</w:t>
+      </w:r>
+      <w:bookmarkEnd w:id="4"/>
     </w:p>
     <w:p>
       <w:pPr>
         <w:jc w:val="both"/>
       </w:pPr>
       <w:r>
-        <w:t>Karaktermessig sikter gruppen (heretter «vi») mot en A, eller tilsvarende</w:t>
-      </w:r>
-      <w:r>
-        <w:t xml:space="preserve"> resultat</w:t>
-      </w:r>
-      <w:r>
-        <w:t xml:space="preserve"> ved annen tilbakemeldingsform.</w:t>
+        <w:t>Prosjektet (heretter «Chilled Treat») er vår besvarelse på obligatorisk innlevering nummer 2 i PG2200 «XNA spillprogrammering» ved NITH.</w:t>
+      </w:r>
+      <w:r>
+        <w:t xml:space="preserve"> Oppgaveteksten løper som følger: «Du og gruppen din skal lage et spill til Xbox 360 og PC</w:t>
+      </w:r>
+      <w:r>
+        <w:t>.</w:t>
+      </w:r>
+      <w:r>
+        <w:t>»</w:t>
       </w:r>
     </w:p>
     <w:p>
@@ -2720,7 +2429,13 @@
         <w:jc w:val="both"/>
       </w:pPr>
       <w:r>
-        <w:t>Vi har med vilje valgt å lage et enkelt spill, for å ha best mulig tid til å fokusere på «lur» kode, samt klassestruktur og porting over til Xbox 360.</w:t>
+        <w:t>Karaktermessig sikter gruppen (heretter «vi») mot en A, eller tilsvarende</w:t>
+      </w:r>
+      <w:r>
+        <w:t xml:space="preserve"> resultat</w:t>
+      </w:r>
+      <w:r>
+        <w:t xml:space="preserve"> ved annen tilbakemeldingsform.</w:t>
       </w:r>
     </w:p>
     <w:p>
@@ -2728,12 +2443,20 @@
         <w:jc w:val="both"/>
       </w:pPr>
       <w:r>
+        <w:t>Vi har med vilje valgt å lage et enkelt spill, for å ha best mulig tid til å fokusere på «lur» kode, samt klassestruktur og porting over til Xbox 360.</w:t>
+      </w:r>
+    </w:p>
+    <w:p>
+      <w:pPr>
+        <w:jc w:val="both"/>
+      </w:pPr>
+      <w:r>
         <w:t>For å arbeide som et team, har vi valgt å benytte Git som versjonskontroll.</w:t>
       </w:r>
       <w:r>
         <w:t xml:space="preserve"> Repoet vi har benyttet finnes her: </w:t>
       </w:r>
-      <w:hyperlink r:id="rId12" w:history="1">
+      <w:hyperlink r:id="rId11" w:history="1">
         <w:r>
           <w:rPr>
             <w:rStyle w:val="Hyperkobling"/>
@@ -2747,7 +2470,7 @@
       <w:r>
         <w:t xml:space="preserve"> Grafisk fremstilling av commit-historie finnes her: </w:t>
       </w:r>
-      <w:hyperlink r:id="rId13" w:history="1">
+      <w:hyperlink r:id="rId12" w:history="1">
         <w:r>
           <w:rPr>
             <w:rStyle w:val="Hyperkobling"/>
@@ -2758,8 +2481,6 @@
       <w:r>
         <w:t>.</w:t>
       </w:r>
-      <w:bookmarkStart w:id="4" w:name="_GoBack"/>
-      <w:bookmarkEnd w:id="4"/>
     </w:p>
     <w:p>
       <w:pPr>
@@ -3033,16 +2754,10 @@
     </w:p>
     <w:p>
       <w:pPr>
-        <w:rPr>
-          <w:color w:val="FF0000"/>
-        </w:rPr>
-      </w:pPr>
-      <w:r>
-        <w:rPr>
-          <w:color w:val="FF0000"/>
-          <w:highlight w:val="yellow"/>
-        </w:rPr>
-        <w:t>?????</w:t>
+        <w:jc w:val="both"/>
+      </w:pPr>
+      <w:r>
+        <w:t>Vi velger å implementere denne med samme prioritet som primærkravene, og kan ikke se for oss at gjennomføringen vil medføre noen problemer.</w:t>
       </w:r>
     </w:p>
     <w:p>
@@ -3065,6 +2780,9 @@
       </w:r>
     </w:p>
     <w:p>
+      <w:pPr>
+        <w:jc w:val="both"/>
+      </w:pPr>
       <w:r>
         <w:t xml:space="preserve">Vi vil implementere en egen klasse for statiske konstanter, for lettere </w:t>
       </w:r>
@@ -3173,11 +2891,12 @@
       <w:tr>
         <w:tc>
           <w:tcPr>
-            <w:tcW w:w="4453" w:type="dxa"/>
+            <w:tcW w:w="8906" w:type="dxa"/>
+            <w:gridSpan w:val="2"/>
           </w:tcPr>
           <w:p>
             <w:pPr>
-              <w:jc w:val="right"/>
+              <w:jc w:val="center"/>
               <w:rPr>
                 <w:b/>
               </w:rPr>
@@ -3188,18 +2907,6 @@
               </w:rPr>
               <w:t>GameClasses</w:t>
             </w:r>
-          </w:p>
-        </w:tc>
-        <w:tc>
-          <w:tcPr>
-            <w:tcW w:w="4453" w:type="dxa"/>
-          </w:tcPr>
-          <w:p>
-            <w:pPr>
-              <w:rPr>
-                <w:b/>
-              </w:rPr>
-            </w:pPr>
           </w:p>
         </w:tc>
       </w:tr>
@@ -3306,51 +3013,18 @@
       <w:tr>
         <w:tc>
           <w:tcPr>
-            <w:tcW w:w="4453" w:type="dxa"/>
+            <w:tcW w:w="8906" w:type="dxa"/>
+            <w:gridSpan w:val="2"/>
           </w:tcPr>
           <w:p>
             <w:pPr>
-              <w:jc w:val="right"/>
+              <w:jc w:val="center"/>
+            </w:pPr>
+            <w:r>
               <w:rPr>
                 <w:b/>
               </w:rPr>
-            </w:pPr>
-            <w:r>
-              <w:rPr>
-                <w:b/>
-              </w:rPr>
               <w:t>GameStates</w:t>
-            </w:r>
-          </w:p>
-        </w:tc>
-        <w:tc>
-          <w:tcPr>
-            <w:tcW w:w="4453" w:type="dxa"/>
-          </w:tcPr>
-          <w:p/>
-        </w:tc>
-      </w:tr>
-      <w:tr>
-        <w:tc>
-          <w:tcPr>
-            <w:tcW w:w="4453" w:type="dxa"/>
-          </w:tcPr>
-          <w:p>
-            <w:pPr>
-              <w:jc w:val="right"/>
-            </w:pPr>
-            <w:r>
-              <w:t>Credits</w:t>
-            </w:r>
-          </w:p>
-        </w:tc>
-        <w:tc>
-          <w:tcPr>
-            <w:tcW w:w="4453" w:type="dxa"/>
-          </w:tcPr>
-          <w:p>
-            <w:r>
-              <w:t>Steinar</w:t>
             </w:r>
           </w:p>
         </w:tc>
@@ -3365,7 +3039,7 @@
               <w:jc w:val="right"/>
             </w:pPr>
             <w:r>
-              <w:t>GameOver</w:t>
+              <w:t>Credits</w:t>
             </w:r>
           </w:p>
         </w:tc>
@@ -3375,7 +3049,7 @@
           </w:tcPr>
           <w:p>
             <w:r>
-              <w:t>Vegard</w:t>
+              <w:t>Steinar</w:t>
             </w:r>
           </w:p>
         </w:tc>
@@ -3390,7 +3064,7 @@
               <w:jc w:val="right"/>
             </w:pPr>
             <w:r>
-              <w:t>GameStates</w:t>
+              <w:t>GameOver</w:t>
             </w:r>
           </w:p>
         </w:tc>
@@ -3415,7 +3089,7 @@
               <w:jc w:val="right"/>
             </w:pPr>
             <w:r>
-              <w:t>InGame</w:t>
+              <w:t>GameStates</w:t>
             </w:r>
           </w:p>
         </w:tc>
@@ -3440,7 +3114,7 @@
               <w:jc w:val="right"/>
             </w:pPr>
             <w:r>
-              <w:t>Instructions</w:t>
+              <w:t>InGame</w:t>
             </w:r>
           </w:p>
         </w:tc>
@@ -3450,7 +3124,7 @@
           </w:tcPr>
           <w:p>
             <w:r>
-              <w:t>Steinar</w:t>
+              <w:t>Vegard</w:t>
             </w:r>
           </w:p>
         </w:tc>
@@ -3465,13 +3139,7 @@
               <w:jc w:val="right"/>
             </w:pPr>
             <w:r>
-              <w:t>Leader</w:t>
-            </w:r>
-            <w:r>
-              <w:t>b</w:t>
-            </w:r>
-            <w:r>
-              <w:t>oard</w:t>
+              <w:t>Instructions</w:t>
             </w:r>
           </w:p>
         </w:tc>
@@ -3496,7 +3164,13 @@
               <w:jc w:val="right"/>
             </w:pPr>
             <w:r>
-              <w:t>Menu</w:t>
+              <w:t>Leader</w:t>
+            </w:r>
+            <w:r>
+              <w:t>b</w:t>
+            </w:r>
+            <w:r>
+              <w:t>oard</w:t>
             </w:r>
           </w:p>
         </w:tc>
@@ -3506,7 +3180,7 @@
           </w:tcPr>
           <w:p>
             <w:r>
-              <w:t>Vegard</w:t>
+              <w:t>Steinar</w:t>
             </w:r>
           </w:p>
         </w:tc>
@@ -3521,7 +3195,7 @@
               <w:jc w:val="right"/>
             </w:pPr>
             <w:r>
-              <w:t>PauseMenu</w:t>
+              <w:t>Menu</w:t>
             </w:r>
           </w:p>
         </w:tc>
@@ -3546,7 +3220,7 @@
               <w:jc w:val="right"/>
             </w:pPr>
             <w:r>
-              <w:t>Splash</w:t>
+              <w:t>PauseMenu</w:t>
             </w:r>
           </w:p>
         </w:tc>
@@ -3556,7 +3230,7 @@
           </w:tcPr>
           <w:p>
             <w:r>
-              <w:t>Steinar, Vegard</w:t>
+              <w:t>Vegard</w:t>
             </w:r>
           </w:p>
         </w:tc>
@@ -3569,15 +3243,9 @@
           <w:p>
             <w:pPr>
               <w:jc w:val="right"/>
-              <w:rPr>
-                <w:b/>
-              </w:rPr>
             </w:pPr>
             <w:r>
-              <w:rPr>
-                <w:b/>
-              </w:rPr>
-              <w:t>Tools</w:t>
+              <w:t>Splash</w:t>
             </w:r>
           </w:p>
         </w:tc>
@@ -3585,7 +3253,30 @@
           <w:tcPr>
             <w:tcW w:w="4453" w:type="dxa"/>
           </w:tcPr>
-          <w:p/>
+          <w:p>
+            <w:r>
+              <w:t>Steinar, Vegard</w:t>
+            </w:r>
+          </w:p>
+        </w:tc>
+      </w:tr>
+      <w:tr>
+        <w:tc>
+          <w:tcPr>
+            <w:tcW w:w="8906" w:type="dxa"/>
+            <w:gridSpan w:val="2"/>
+          </w:tcPr>
+          <w:p>
+            <w:pPr>
+              <w:jc w:val="center"/>
+            </w:pPr>
+            <w:r>
+              <w:rPr>
+                <w:b/>
+              </w:rPr>
+              <w:t>Tools</w:t>
+            </w:r>
+          </w:p>
         </w:tc>
       </w:tr>
       <w:tr>
@@ -3616,28 +3307,20 @@
       <w:tr>
         <w:tc>
           <w:tcPr>
-            <w:tcW w:w="4453" w:type="dxa"/>
+            <w:tcW w:w="8906" w:type="dxa"/>
+            <w:gridSpan w:val="2"/>
           </w:tcPr>
           <w:p>
             <w:pPr>
-              <w:jc w:val="right"/>
+              <w:jc w:val="center"/>
+            </w:pPr>
+            <w:r>
               <w:rPr>
                 <w:b/>
               </w:rPr>
-            </w:pPr>
-            <w:r>
-              <w:rPr>
-                <w:b/>
-              </w:rPr>
               <w:t>Generelt</w:t>
             </w:r>
           </w:p>
-        </w:tc>
-        <w:tc>
-          <w:tcPr>
-            <w:tcW w:w="4453" w:type="dxa"/>
-          </w:tcPr>
-          <w:p/>
         </w:tc>
       </w:tr>
       <w:tr>
@@ -3874,6 +3557,68 @@
                 <pic:pic xmlns:pic="http://schemas.openxmlformats.org/drawingml/2006/picture">
                   <pic:nvPicPr>
                     <pic:cNvPr id="0" name="Picture 1" descr="C:\Users\Martin\Pictures\asdf-1.png"/>
+                    <pic:cNvPicPr>
+                      <a:picLocks noChangeAspect="1" noChangeArrowheads="1"/>
+                    </pic:cNvPicPr>
+                  </pic:nvPicPr>
+                  <pic:blipFill>
+                    <a:blip r:embed="rId13">
+                      <a:extLst>
+                        <a:ext uri="{28A0092B-C50C-407E-A947-70E740481C1C}">
+                          <a14:useLocalDpi xmlns:a14="http://schemas.microsoft.com/office/drawing/2010/main" val="0"/>
+                        </a:ext>
+                      </a:extLst>
+                    </a:blip>
+                    <a:srcRect/>
+                    <a:stretch>
+                      <a:fillRect/>
+                    </a:stretch>
+                  </pic:blipFill>
+                  <pic:spPr bwMode="auto">
+                    <a:xfrm>
+                      <a:off x="0" y="0"/>
+                      <a:ext cx="5514975" cy="3105150"/>
+                    </a:xfrm>
+                    <a:prstGeom prst="rect">
+                      <a:avLst/>
+                    </a:prstGeom>
+                    <a:noFill/>
+                    <a:ln>
+                      <a:noFill/>
+                    </a:ln>
+                  </pic:spPr>
+                </pic:pic>
+              </a:graphicData>
+            </a:graphic>
+          </wp:inline>
+        </w:drawing>
+      </w:r>
+      <w:r>
+        <w:rPr>
+          <w:rStyle w:val="Svakutheving"/>
+        </w:rPr>
+        <w:t>Figur 1: Splash screen</w:t>
+      </w:r>
+    </w:p>
+    <w:p>
+      <w:r>
+        <w:rPr>
+          <w:noProof/>
+          <w:lang w:val="en-US"/>
+        </w:rPr>
+        <w:drawing>
+          <wp:inline distT="0" distB="0" distL="0" distR="0" wp14:anchorId="1BA18B12" wp14:editId="1F60EBB0">
+            <wp:extent cx="5514975" cy="3105150"/>
+            <wp:effectExtent l="0" t="0" r="9525" b="0"/>
+            <wp:docPr id="4" name="Bilde 4" descr="C:\Users\Martin\Pictures\asdf-2.png"/>
+            <wp:cNvGraphicFramePr>
+              <a:graphicFrameLocks xmlns:a="http://schemas.openxmlformats.org/drawingml/2006/main" noChangeAspect="1"/>
+            </wp:cNvGraphicFramePr>
+            <a:graphic xmlns:a="http://schemas.openxmlformats.org/drawingml/2006/main">
+              <a:graphicData uri="http://schemas.openxmlformats.org/drawingml/2006/picture">
+                <pic:pic xmlns:pic="http://schemas.openxmlformats.org/drawingml/2006/picture">
+                  <pic:nvPicPr>
+                    <pic:cNvPr id="0" name="Picture 2" descr="C:\Users\Martin\Pictures\asdf-2.png"/>
                     <pic:cNvPicPr>
                       <a:picLocks noChangeAspect="1" noChangeArrowheads="1"/>
                     </pic:cNvPicPr>
@@ -3914,20 +3659,31 @@
         <w:rPr>
           <w:rStyle w:val="Svakutheving"/>
         </w:rPr>
-        <w:t>Figur 1: Splash screen</w:t>
-      </w:r>
-    </w:p>
-    <w:p>
+        <w:t>Figur 2: Hovedmeny</w:t>
+      </w:r>
+      <w:r>
+        <w:rPr>
+          <w:rStyle w:val="Svakutheving"/>
+        </w:rPr>
+        <w:br/>
+      </w:r>
+      <w:r>
+        <w:rPr>
+          <w:rStyle w:val="Svakutheving"/>
+        </w:rPr>
+        <w:br/>
+      </w:r>
       <w:r>
         <w:rPr>
           <w:noProof/>
           <w:lang w:val="en-US"/>
         </w:rPr>
+        <w:lastRenderedPageBreak/>
         <w:drawing>
-          <wp:inline distT="0" distB="0" distL="0" distR="0" wp14:anchorId="1BA18B12" wp14:editId="1F60EBB0">
+          <wp:inline distT="0" distB="0" distL="0" distR="0" wp14:anchorId="643E709D" wp14:editId="4A732148">
             <wp:extent cx="5514975" cy="3105150"/>
             <wp:effectExtent l="0" t="0" r="9525" b="0"/>
-            <wp:docPr id="4" name="Bilde 4" descr="C:\Users\Martin\Pictures\asdf-2.png"/>
+            <wp:docPr id="5" name="Bilde 5" descr="C:\Users\Martin\Pictures\asdf-3.png"/>
             <wp:cNvGraphicFramePr>
               <a:graphicFrameLocks xmlns:a="http://schemas.openxmlformats.org/drawingml/2006/main" noChangeAspect="1"/>
             </wp:cNvGraphicFramePr>
@@ -3935,7 +3691,7 @@
               <a:graphicData uri="http://schemas.openxmlformats.org/drawingml/2006/picture">
                 <pic:pic xmlns:pic="http://schemas.openxmlformats.org/drawingml/2006/picture">
                   <pic:nvPicPr>
-                    <pic:cNvPr id="0" name="Picture 2" descr="C:\Users\Martin\Pictures\asdf-2.png"/>
+                    <pic:cNvPr id="0" name="Picture 3" descr="C:\Users\Martin\Pictures\asdf-3.png"/>
                     <pic:cNvPicPr>
                       <a:picLocks noChangeAspect="1" noChangeArrowheads="1"/>
                     </pic:cNvPicPr>
@@ -3976,31 +3732,27 @@
         <w:rPr>
           <w:rStyle w:val="Svakutheving"/>
         </w:rPr>
-        <w:t>Figur 2: Hovedmeny</w:t>
-      </w:r>
-      <w:r>
+        <w:t>Figur 3: De første sekundene in-game med pistol</w:t>
+      </w:r>
+    </w:p>
+    <w:p>
+      <w:pPr>
         <w:rPr>
-          <w:rStyle w:val="Svakutheving"/>
+          <w:i/>
+          <w:iCs/>
+          <w:color w:val="808080" w:themeColor="text1" w:themeTint="7F"/>
         </w:rPr>
-        <w:br/>
-      </w:r>
-      <w:r>
-        <w:rPr>
-          <w:rStyle w:val="Svakutheving"/>
-        </w:rPr>
-        <w:br/>
-      </w:r>
+      </w:pPr>
       <w:r>
         <w:rPr>
           <w:noProof/>
           <w:lang w:val="en-US"/>
         </w:rPr>
-        <w:lastRenderedPageBreak/>
         <w:drawing>
-          <wp:inline distT="0" distB="0" distL="0" distR="0" wp14:anchorId="643E709D" wp14:editId="4A732148">
+          <wp:inline distT="0" distB="0" distL="0" distR="0" wp14:anchorId="3DD0B6BA" wp14:editId="0AFEC2CF">
             <wp:extent cx="5514975" cy="3105150"/>
             <wp:effectExtent l="0" t="0" r="9525" b="0"/>
-            <wp:docPr id="5" name="Bilde 5" descr="C:\Users\Martin\Pictures\asdf-3.png"/>
+            <wp:docPr id="6" name="Bilde 6" descr="C:\Users\Martin\Pictures\asdf-4.png"/>
             <wp:cNvGraphicFramePr>
               <a:graphicFrameLocks xmlns:a="http://schemas.openxmlformats.org/drawingml/2006/main" noChangeAspect="1"/>
             </wp:cNvGraphicFramePr>
@@ -4008,7 +3760,7 @@
               <a:graphicData uri="http://schemas.openxmlformats.org/drawingml/2006/picture">
                 <pic:pic xmlns:pic="http://schemas.openxmlformats.org/drawingml/2006/picture">
                   <pic:nvPicPr>
-                    <pic:cNvPr id="0" name="Picture 3" descr="C:\Users\Martin\Pictures\asdf-3.png"/>
+                    <pic:cNvPr id="0" name="Picture 4" descr="C:\Users\Martin\Pictures\asdf-4.png"/>
                     <pic:cNvPicPr>
                       <a:picLocks noChangeAspect="1" noChangeArrowheads="1"/>
                     </pic:cNvPicPr>
@@ -4047,29 +3799,30 @@
       </w:r>
       <w:r>
         <w:rPr>
-          <w:rStyle w:val="Svakutheving"/>
-        </w:rPr>
-        <w:t>Figur 3: De første sekundene in-game med pistol</w:t>
-      </w:r>
-    </w:p>
-    <w:p>
-      <w:pPr>
-        <w:rPr>
           <w:i/>
           <w:iCs/>
           <w:color w:val="808080" w:themeColor="text1" w:themeTint="7F"/>
         </w:rPr>
+        <w:t>Figur 4: Litt lenger ut i spillet, etter å ha avfyrt noen skudd med pistolen</w:t>
+      </w:r>
+    </w:p>
+    <w:p>
+      <w:pPr>
+        <w:rPr>
+          <w:rStyle w:val="Svakutheving"/>
+        </w:rPr>
       </w:pPr>
       <w:r>
         <w:rPr>
           <w:noProof/>
           <w:lang w:val="en-US"/>
         </w:rPr>
+        <w:lastRenderedPageBreak/>
         <w:drawing>
-          <wp:inline distT="0" distB="0" distL="0" distR="0" wp14:anchorId="3DD0B6BA" wp14:editId="0AFEC2CF">
+          <wp:inline distT="0" distB="0" distL="0" distR="0">
             <wp:extent cx="5514975" cy="3105150"/>
             <wp:effectExtent l="0" t="0" r="9525" b="0"/>
-            <wp:docPr id="6" name="Bilde 6" descr="C:\Users\Martin\Pictures\asdf-4.png"/>
+            <wp:docPr id="7" name="Bilde 7" descr="C:\Users\Martin\Pictures\asdf-5.png"/>
             <wp:cNvGraphicFramePr>
               <a:graphicFrameLocks xmlns:a="http://schemas.openxmlformats.org/drawingml/2006/main" noChangeAspect="1"/>
             </wp:cNvGraphicFramePr>
@@ -4077,7 +3830,7 @@
               <a:graphicData uri="http://schemas.openxmlformats.org/drawingml/2006/picture">
                 <pic:pic xmlns:pic="http://schemas.openxmlformats.org/drawingml/2006/picture">
                   <pic:nvPicPr>
-                    <pic:cNvPr id="0" name="Picture 4" descr="C:\Users\Martin\Pictures\asdf-4.png"/>
+                    <pic:cNvPr id="0" name="Picture 5" descr="C:\Users\Martin\Pictures\asdf-5.png"/>
                     <pic:cNvPicPr>
                       <a:picLocks noChangeAspect="1" noChangeArrowheads="1"/>
                     </pic:cNvPicPr>
@@ -4116,25 +3869,39 @@
       </w:r>
       <w:r>
         <w:rPr>
-          <w:i/>
-          <w:iCs/>
-          <w:color w:val="808080" w:themeColor="text1" w:themeTint="7F"/>
+          <w:rStyle w:val="Svakutheving"/>
         </w:rPr>
-        <w:t>Figur 4: Litt lenger ut i spillet, etter å ha avfyrt noen skudd med pistolen</w:t>
+        <w:t>Figur</w:t>
+      </w:r>
+      <w:r>
+        <w:rPr>
+          <w:rStyle w:val="Svakutheving"/>
+        </w:rPr>
+        <w:t xml:space="preserve"> 5: </w:t>
+      </w:r>
+      <w:r>
+        <w:rPr>
+          <w:rStyle w:val="Svakutheving"/>
+        </w:rPr>
+        <w:t>In-game med maskingevær etter å ha avfyrt noen skudd og tatt en del skade</w:t>
       </w:r>
     </w:p>
     <w:p>
+      <w:pPr>
+        <w:rPr>
+          <w:rStyle w:val="Svakutheving"/>
+        </w:rPr>
+      </w:pPr>
       <w:r>
         <w:rPr>
           <w:noProof/>
           <w:lang w:val="en-US"/>
         </w:rPr>
-        <w:lastRenderedPageBreak/>
         <w:drawing>
           <wp:inline distT="0" distB="0" distL="0" distR="0">
-            <wp:extent cx="5514975" cy="3105150"/>
-            <wp:effectExtent l="0" t="0" r="9525" b="0"/>
-            <wp:docPr id="7" name="Bilde 7" descr="C:\Users\Martin\Pictures\asdf-5.png"/>
+            <wp:extent cx="5518150" cy="3108254"/>
+            <wp:effectExtent l="0" t="0" r="6350" b="0"/>
+            <wp:docPr id="16" name="Bilde 16" descr="C:\Users\Martin\Pictures\asdf-13.png"/>
             <wp:cNvGraphicFramePr>
               <a:graphicFrameLocks xmlns:a="http://schemas.openxmlformats.org/drawingml/2006/main" noChangeAspect="1"/>
             </wp:cNvGraphicFramePr>
@@ -4142,7 +3909,7 @@
               <a:graphicData uri="http://schemas.openxmlformats.org/drawingml/2006/picture">
                 <pic:pic xmlns:pic="http://schemas.openxmlformats.org/drawingml/2006/picture">
                   <pic:nvPicPr>
-                    <pic:cNvPr id="0" name="Picture 5" descr="C:\Users\Martin\Pictures\asdf-5.png"/>
+                    <pic:cNvPr id="0" name="Picture 13" descr="C:\Users\Martin\Pictures\asdf-13.png"/>
                     <pic:cNvPicPr>
                       <a:picLocks noChangeAspect="1" noChangeArrowheads="1"/>
                     </pic:cNvPicPr>
@@ -4163,7 +3930,7 @@
                   <pic:spPr bwMode="auto">
                     <a:xfrm>
                       <a:off x="0" y="0"/>
-                      <a:ext cx="5514975" cy="3105150"/>
+                      <a:ext cx="5518150" cy="3108254"/>
                     </a:xfrm>
                     <a:prstGeom prst="rect">
                       <a:avLst/>
@@ -4183,19 +3950,7 @@
         <w:rPr>
           <w:rStyle w:val="Svakutheving"/>
         </w:rPr>
-        <w:t>Figur</w:t>
-      </w:r>
-      <w:r>
-        <w:rPr>
-          <w:rStyle w:val="Svakutheving"/>
-        </w:rPr>
-        <w:t xml:space="preserve"> 5: </w:t>
-      </w:r>
-      <w:r>
-        <w:rPr>
-          <w:rStyle w:val="Svakutheving"/>
-        </w:rPr>
-        <w:t>In-game med maskingevær etter å ha avfyrt noen skudd og tatt en del skade</w:t>
+        <w:t>Figur 6: In-game med GameConstants.GodMode satt til true</w:t>
       </w:r>
     </w:p>
     <w:p>
@@ -4209,6 +3964,7 @@
           <w:noProof/>
           <w:lang w:val="en-US"/>
         </w:rPr>
+        <w:lastRenderedPageBreak/>
         <w:drawing>
           <wp:inline distT="0" distB="0" distL="0" distR="0">
             <wp:extent cx="5514975" cy="3105150"/>
@@ -4262,7 +4018,19 @@
         <w:rPr>
           <w:rStyle w:val="Svakutheving"/>
         </w:rPr>
-        <w:t>Figur 6: Game over, mulighet for å fylle inn navn til Leaderboard</w:t>
+        <w:t xml:space="preserve">Figur </w:t>
+      </w:r>
+      <w:r>
+        <w:rPr>
+          <w:rStyle w:val="Svakutheving"/>
+        </w:rPr>
+        <w:t>7</w:t>
+      </w:r>
+      <w:r>
+        <w:rPr>
+          <w:rStyle w:val="Svakutheving"/>
+        </w:rPr>
+        <w:t>: Game over, mulighet for å fylle inn navn til Leaderboard</w:t>
       </w:r>
       <w:r>
         <w:br/>
@@ -4272,7 +4040,6 @@
           <w:noProof/>
           <w:lang w:val="en-US"/>
         </w:rPr>
-        <w:lastRenderedPageBreak/>
         <w:drawing>
           <wp:inline distT="0" distB="0" distL="0" distR="0">
             <wp:extent cx="5514975" cy="3105150"/>
@@ -4326,7 +4093,19 @@
         <w:rPr>
           <w:rStyle w:val="Svakutheving"/>
         </w:rPr>
-        <w:t>Figur 7: Har fylt ut navn</w:t>
+        <w:t xml:space="preserve">Figur </w:t>
+      </w:r>
+      <w:r>
+        <w:rPr>
+          <w:rStyle w:val="Svakutheving"/>
+        </w:rPr>
+        <w:t>8</w:t>
+      </w:r>
+      <w:r>
+        <w:rPr>
+          <w:rStyle w:val="Svakutheving"/>
+        </w:rPr>
+        <w:t>: Har fylt ut navn</w:t>
       </w:r>
       <w:r>
         <w:br/>
@@ -4336,6 +4115,7 @@
           <w:noProof/>
           <w:lang w:val="en-US"/>
         </w:rPr>
+        <w:lastRenderedPageBreak/>
         <w:drawing>
           <wp:inline distT="0" distB="0" distL="0" distR="0">
             <wp:extent cx="5514975" cy="3105150"/>
@@ -4389,7 +4169,19 @@
         <w:rPr>
           <w:rStyle w:val="Svakutheving"/>
         </w:rPr>
-        <w:t>Figur 8: Navnet er lagret i XML-fila</w:t>
+        <w:t xml:space="preserve">Figur </w:t>
+      </w:r>
+      <w:r>
+        <w:rPr>
+          <w:rStyle w:val="Svakutheving"/>
+        </w:rPr>
+        <w:t>9</w:t>
+      </w:r>
+      <w:r>
+        <w:rPr>
+          <w:rStyle w:val="Svakutheving"/>
+        </w:rPr>
+        <w:t>: Navnet er lagret i XML-fila</w:t>
       </w:r>
       <w:r>
         <w:br/>
@@ -4399,7 +4191,6 @@
           <w:noProof/>
           <w:lang w:val="en-US"/>
         </w:rPr>
-        <w:lastRenderedPageBreak/>
         <w:drawing>
           <wp:inline distT="0" distB="0" distL="0" distR="0">
             <wp:extent cx="5514975" cy="3105150"/>
@@ -4453,13 +4244,26 @@
         <w:rPr>
           <w:rStyle w:val="Svakutheving"/>
         </w:rPr>
-        <w:t>Figur 9: Leaderboard</w:t>
+        <w:t xml:space="preserve">Figur </w:t>
+      </w:r>
+      <w:r>
+        <w:rPr>
+          <w:rStyle w:val="Svakutheving"/>
+        </w:rPr>
+        <w:t>10</w:t>
+      </w:r>
+      <w:r>
+        <w:rPr>
+          <w:rStyle w:val="Svakutheving"/>
+        </w:rPr>
+        <w:t>: Leaderboard</w:t>
       </w:r>
     </w:p>
     <w:p>
       <w:pPr>
         <w:rPr>
           <w:rStyle w:val="Svakutheving"/>
+          <w:lang w:val="en-US"/>
         </w:rPr>
       </w:pPr>
       <w:r>
@@ -4467,6 +4271,7 @@
           <w:noProof/>
           <w:lang w:val="en-US"/>
         </w:rPr>
+        <w:lastRenderedPageBreak/>
         <w:drawing>
           <wp:inline distT="0" distB="0" distL="0" distR="0">
             <wp:extent cx="5514975" cy="3105150"/>
@@ -4519,23 +4324,37 @@
       <w:r>
         <w:rPr>
           <w:rStyle w:val="Svakutheving"/>
+          <w:lang w:val="en-US"/>
         </w:rPr>
-        <w:t>Figur 10: Instructions på Xbox 360</w:t>
-      </w:r>
-    </w:p>
-    <w:p>
-      <w:pPr>
+        <w:t>Figur 1</w:t>
+      </w:r>
+      <w:r>
         <w:rPr>
           <w:rStyle w:val="Svakutheving"/>
           <w:lang w:val="en-US"/>
         </w:rPr>
+        <w:t>1</w:t>
+      </w:r>
+      <w:r>
+        <w:rPr>
+          <w:rStyle w:val="Svakutheving"/>
+          <w:lang w:val="en-US"/>
+        </w:rPr>
+        <w:t>: Instructions på Xbox 360</w:t>
+      </w:r>
+    </w:p>
+    <w:p>
+      <w:pPr>
+        <w:rPr>
+          <w:rStyle w:val="Svakutheving"/>
+          <w:lang w:val="en-US"/>
+        </w:rPr>
       </w:pPr>
       <w:r>
         <w:rPr>
           <w:noProof/>
           <w:lang w:val="en-US"/>
         </w:rPr>
-        <w:lastRenderedPageBreak/>
         <w:drawing>
           <wp:inline distT="0" distB="0" distL="0" distR="0" wp14:anchorId="695D07BF" wp14:editId="467C66C3">
             <wp:extent cx="5518150" cy="3227174"/>
@@ -4577,7 +4396,21 @@
           <w:rStyle w:val="Svakutheving"/>
           <w:lang w:val="en-US"/>
         </w:rPr>
-        <w:t>Figur 11: Instructions i Windows</w:t>
+        <w:t>Figur 1</w:t>
+      </w:r>
+      <w:r>
+        <w:rPr>
+          <w:rStyle w:val="Svakutheving"/>
+          <w:lang w:val="en-US"/>
+        </w:rPr>
+        <w:t>2</w:t>
+      </w:r>
+      <w:r>
+        <w:rPr>
+          <w:rStyle w:val="Svakutheving"/>
+          <w:lang w:val="en-US"/>
+        </w:rPr>
+        <w:t>: Instructions i Windows</w:t>
       </w:r>
       <w:r>
         <w:rPr>
@@ -4608,6 +4441,7 @@
           <w:noProof/>
           <w:lang w:val="en-US"/>
         </w:rPr>
+        <w:lastRenderedPageBreak/>
         <w:drawing>
           <wp:inline distT="0" distB="0" distL="0" distR="0" wp14:anchorId="4D2C9CBB" wp14:editId="438584BB">
             <wp:extent cx="5514975" cy="3105150"/>
@@ -4662,7 +4496,21 @@
           <w:rStyle w:val="Svakutheving"/>
           <w:lang w:val="en-US"/>
         </w:rPr>
-        <w:t>Figur 12: Credits</w:t>
+        <w:t>Figur 1</w:t>
+      </w:r>
+      <w:r>
+        <w:rPr>
+          <w:rStyle w:val="Svakutheving"/>
+          <w:lang w:val="en-US"/>
+        </w:rPr>
+        <w:t>3</w:t>
+      </w:r>
+      <w:r>
+        <w:rPr>
+          <w:rStyle w:val="Svakutheving"/>
+          <w:lang w:val="en-US"/>
+        </w:rPr>
+        <w:t>: Credits</w:t>
       </w:r>
     </w:p>
     <w:p>
@@ -4675,10 +4523,14 @@
           <w:color w:val="4F81BD" w:themeColor="accent1"/>
           <w:sz w:val="26"/>
           <w:szCs w:val="26"/>
+          <w:lang w:val="en-US"/>
         </w:rPr>
       </w:pPr>
       <w:bookmarkStart w:id="13" w:name="_Toc324700985"/>
       <w:r>
+        <w:rPr>
+          <w:lang w:val="en-US"/>
+        </w:rPr>
         <w:br w:type="page"/>
       </w:r>
     </w:p>
@@ -4927,7 +4779,7 @@
                                 <w:rPr>
                                   <w:noProof/>
                                 </w:rPr>
-                                <w:t>3</w:t>
+                                <w:t>2</w:t>
                               </w:r>
                               <w:r>
                                 <w:fldChar w:fldCharType="end"/>
@@ -4990,7 +4842,7 @@
                           <w:rPr>
                             <w:noProof/>
                           </w:rPr>
-                          <w:t>3</w:t>
+                          <w:t>2</w:t>
                         </w:r>
                         <w:r>
                           <w:fldChar w:fldCharType="end"/>
@@ -7701,35 +7553,6 @@
         </w:p>
       </w:docPartBody>
     </w:docPart>
-    <w:docPart>
-      <w:docPartPr>
-        <w:name w:val="06041F3E35024A5799CAADA3D79C2852"/>
-        <w:category>
-          <w:name w:val="Generelt"/>
-          <w:gallery w:val="placeholder"/>
-        </w:category>
-        <w:types>
-          <w:type w:val="bbPlcHdr"/>
-        </w:types>
-        <w:behaviors>
-          <w:behavior w:val="content"/>
-        </w:behaviors>
-        <w:guid w:val="{AC761D7C-414F-4C3A-9400-B2A3BA1409BA}"/>
-      </w:docPartPr>
-      <w:docPartBody>
-        <w:p>
-          <w:pPr>
-            <w:pStyle w:val="06041F3E35024A5799CAADA3D79C2852"/>
-          </w:pPr>
-          <w:r>
-            <w:rPr>
-              <w:rStyle w:val="Plassholdertekst"/>
-            </w:rPr>
-            <w:t>[Forfatter]</w:t>
-          </w:r>
-        </w:p>
-      </w:docPartBody>
-    </w:docPart>
   </w:docParts>
 </w:glossaryDocument>
 </file>
@@ -7819,7 +7642,6 @@
     <w:rsidRoot w:val="00F820BF"/>
     <w:rsid w:val="00026B64"/>
     <w:rsid w:val="0008382A"/>
-    <w:rsid w:val="001965EB"/>
     <w:rsid w:val="002578A1"/>
     <w:rsid w:val="00271767"/>
     <w:rsid w:val="0032223B"/>
@@ -7830,6 +7652,7 @@
     <w:rsid w:val="00942AB5"/>
     <w:rsid w:val="00AE6D48"/>
     <w:rsid w:val="00B11F01"/>
+    <w:rsid w:val="00B64DBB"/>
     <w:rsid w:val="00E41EF7"/>
     <w:rsid w:val="00F040A3"/>
     <w:rsid w:val="00F820BF"/>
@@ -8601,7 +8424,7 @@
 <file path=customXml/item1.xml><?xml version="1.0" encoding="utf-8"?>
 <CoverPageProperties xmlns="http://schemas.microsoft.com/office/2006/coverPageProps">
   <PublishDate>2012-04-18T00:00:00</PublishDate>
-  <Abstract/>
+  <Abstract>Dette dokumentet er dokumentasjonen av prosjekt ChilledTreat, vårt svar på obligatorisk innlevering 2 i PG2200 «XNA spillprogrammering».</Abstract>
   <CompanyAddress/>
   <CompanyPhone/>
   <CompanyFax/>
@@ -8622,7 +8445,7 @@
 </file>
 
 <file path=customXml/itemProps2.xml><?xml version="1.0" encoding="utf-8"?>
-<ds:datastoreItem xmlns:ds="http://schemas.openxmlformats.org/officeDocument/2006/customXml" ds:itemID="{2562CF2B-091D-4326-BE15-4399BB7CB477}">
+<ds:datastoreItem xmlns:ds="http://schemas.openxmlformats.org/officeDocument/2006/customXml" ds:itemID="{C241C905-8298-4E2E-A1D6-1807925A4686}">
   <ds:schemaRefs>
     <ds:schemaRef ds:uri="http://schemas.openxmlformats.org/officeDocument/2006/bibliography"/>
   </ds:schemaRefs>

</xml_diff>